<commit_message>
Edits to address MM comments
</commit_message>
<xml_diff>
--- a/py_Spatial/Manual Draft.docx
+++ b/py_Spatial/Manual Draft.docx
@@ -140,7 +140,10 @@
         <w:t xml:space="preserve">hereafter referred to as the “guide”. This spatial analysis tool is intended to be used to analyze existing spatial information to </w:t>
       </w:r>
       <w:r>
-        <w:t>get metrics</w:t>
+        <w:t>produce</w:t>
+      </w:r>
+      <w:r>
+        <w:t xml:space="preserve"> metrics</w:t>
       </w:r>
       <w:r>
         <w:t xml:space="preserve"> </w:t>
@@ -155,7 +158,10 @@
         <w:t xml:space="preserve">developed </w:t>
       </w:r>
       <w:r>
-        <w:t>in that guide. This manual gives you directions on the mechanics of the tool and its data requirements, but does not detail the reasoning behind the indicators and how to use results of the assessment as the guide does.</w:t>
+        <w:t>in that guide. This manual gives you directions on the mechanics of the tool and its data requirements, but does not detail the reasoning behind the indicators and how to use results of the asses</w:t>
+      </w:r>
+      <w:r>
+        <w:t>sment; this information can be found in the guide.</w:t>
       </w:r>
     </w:p>
     <w:p/>
@@ -174,7 +180,21 @@
     </w:p>
     <w:p>
       <w:r>
-        <w:t>The Rapid Benefits Indicators (RBI) spatial analysis toolset is an arcGIS python toolbox. This means that it can be used within ESRI’s desktop software</w:t>
+        <w:t>The Rapid Benefits Indicators (RBI) spatial</w:t>
+      </w:r>
+      <w:r>
+        <w:t xml:space="preserve"> analysis toolset is an </w:t>
+      </w:r>
+      <w:proofErr w:type="spellStart"/>
+      <w:r>
+        <w:t>arcGIS</w:t>
+      </w:r>
+      <w:proofErr w:type="spellEnd"/>
+      <w:r>
+        <w:t xml:space="preserve"> P</w:t>
+      </w:r>
+      <w:r>
+        <w:t>ython toolbox. This means that it can be used within ESRI’s desktop software</w:t>
       </w:r>
       <w:r>
         <w:t xml:space="preserve"> versions 10.1 or newer</w:t>
@@ -183,7 +203,23 @@
         <w:t>.</w:t>
       </w:r>
       <w:r>
-        <w:t xml:space="preserve"> The toolbox is not yet compatible with arcGIS Pro, and has only been tested on desktop versions 10.1, 10.2, 10.3 and 10.4. Operating system and hardware requirements for running this tool are the same as those for using arcGIS desktop:</w:t>
+        <w:t xml:space="preserve"> The toolbox is not yet compatible with </w:t>
+      </w:r>
+      <w:proofErr w:type="spellStart"/>
+      <w:r>
+        <w:t>arcGIS</w:t>
+      </w:r>
+      <w:proofErr w:type="spellEnd"/>
+      <w:r>
+        <w:t xml:space="preserve"> Pro, and has only been tested on desktop versions 10.1, 10.2, 10.3 and 10.4. Operating system and hardware requirements for running this tool are the same as those for using </w:t>
+      </w:r>
+      <w:proofErr w:type="spellStart"/>
+      <w:r>
+        <w:t>arcGIS</w:t>
+      </w:r>
+      <w:proofErr w:type="spellEnd"/>
+      <w:r>
+        <w:t xml:space="preserve"> desktop:</w:t>
       </w:r>
     </w:p>
     <w:p>
@@ -207,12 +243,52 @@
           <w:b/>
         </w:rPr>
         <w:lastRenderedPageBreak/>
-        <w:t>Downloading Tool:</w:t>
+        <w:t xml:space="preserve">Downloading </w:t>
+      </w:r>
+      <w:r>
+        <w:rPr>
+          <w:b/>
+        </w:rPr>
+        <w:t xml:space="preserve">the </w:t>
+      </w:r>
+      <w:r>
+        <w:rPr>
+          <w:b/>
+        </w:rPr>
+        <w:t>Tool</w:t>
+      </w:r>
+      <w:r>
+        <w:rPr>
+          <w:b/>
+        </w:rPr>
+        <w:t>set</w:t>
+      </w:r>
+      <w:r>
+        <w:rPr>
+          <w:b/>
+        </w:rPr>
+        <w:t>:</w:t>
       </w:r>
     </w:p>
     <w:p>
       <w:r>
-        <w:t xml:space="preserve">The python toolbox (.pyt extension) and associated files required to perform the spatial analysis can be downloaded </w:t>
+        <w:t>The P</w:t>
+      </w:r>
+      <w:r>
+        <w:t xml:space="preserve">ython toolbox </w:t>
+      </w:r>
+      <w:proofErr w:type="gramStart"/>
+      <w:r>
+        <w:t>(.</w:t>
+      </w:r>
+      <w:proofErr w:type="spellStart"/>
+      <w:r>
+        <w:t>pyt</w:t>
+      </w:r>
+      <w:proofErr w:type="spellEnd"/>
+      <w:proofErr w:type="gramEnd"/>
+      <w:r>
+        <w:t xml:space="preserve"> extension) and associated files required to perform the spatial analysis can be downloaded </w:t>
       </w:r>
       <w:r>
         <w:t>as a package or as individual files</w:t>
@@ -241,7 +317,15 @@
         <w:t>If downloading fr</w:t>
       </w:r>
       <w:r>
-        <w:t xml:space="preserve">om github go to the repository </w:t>
+        <w:t xml:space="preserve">om </w:t>
+      </w:r>
+      <w:proofErr w:type="spellStart"/>
+      <w:r>
+        <w:t>github</w:t>
+      </w:r>
+      <w:proofErr w:type="spellEnd"/>
+      <w:r>
+        <w:t xml:space="preserve"> go to the repository </w:t>
       </w:r>
       <w:hyperlink r:id="rId8" w:history="1">
         <w:r>
@@ -263,6 +347,9 @@
         <w:jc w:val="center"/>
       </w:pPr>
       <w:r>
+        <w:rPr>
+          <w:noProof/>
+        </w:rPr>
         <mc:AlternateContent>
           <mc:Choice Requires="wps">
             <w:drawing>
@@ -349,7 +436,7 @@
               <v:shapetype w14:anchorId="4A6278B7" id="_x0000_t120" coordsize="21600,21600" o:spt="120" path="m10800,qx,10800,10800,21600,21600,10800,10800,xe">
                 <v:path gradientshapeok="t" o:connecttype="custom" o:connectlocs="10800,0;3163,3163;0,10800;3163,18437;10800,21600;18437,18437;21600,10800;18437,3163" textboxrect="3163,3163,18437,18437"/>
               </v:shapetype>
-              <v:shape id="Flowchart: Connector 34" o:spid="_x0000_s1026" type="#_x0000_t120" style="position:absolute;left:0;text-align:left;margin-left:363.75pt;margin-top:192.75pt;width:71.25pt;height:26.25pt;z-index:251701248;visibility:visible;mso-wrap-style:square;mso-width-percent:0;mso-height-percent:0;mso-wrap-distance-left:9pt;mso-wrap-distance-top:0;mso-wrap-distance-right:9pt;mso-wrap-distance-bottom:0;mso-position-horizontal:absolute;mso-position-horizontal-relative:text;mso-position-vertical:absolute;mso-position-vertical-relative:text;mso-width-percent:0;mso-height-percent:0;mso-width-relative:margin;mso-height-relative:margin;v-text-anchor:middle" o:gfxdata="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" filled="f" strokecolor="#c00000" strokeweight="1pt">
+              <v:shape id="Flowchart: Connector 34" o:spid="_x0000_s1026" type="#_x0000_t120" style="position:absolute;left:0;text-align:left;margin-left:363.75pt;margin-top:192.75pt;width:71.25pt;height:26.25pt;z-index:251701248;visibility:visible;mso-wrap-style:square;mso-width-percent:0;mso-height-percent:0;mso-wrap-distance-left:9pt;mso-wrap-distance-top:0;mso-wrap-distance-right:9pt;mso-wrap-distance-bottom:0;mso-position-horizontal:absolute;mso-position-horizontal-relative:text;mso-position-vertical:absolute;mso-position-vertical-relative:text;mso-width-percent:0;mso-height-percent:0;mso-width-relative:margin;mso-height-relative:margin;v-text-anchor:middle" o:gfxdata="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" filled="f" strokecolor="#c00000" strokeweight="1pt">
                 <v:stroke joinstyle="miter"/>
                 <v:textbox>
                   <w:txbxContent>
@@ -371,6 +458,9 @@
         </mc:AlternateContent>
       </w:r>
       <w:r>
+        <w:rPr>
+          <w:noProof/>
+        </w:rPr>
         <mc:AlternateContent>
           <mc:Choice Requires="wps">
             <w:drawing>
@@ -454,7 +544,7 @@
           </mc:Choice>
           <mc:Fallback>
             <w:pict>
-              <v:shape w14:anchorId="65B7285A" id="Flowchart: Connector 33" o:spid="_x0000_s1027" type="#_x0000_t120" style="position:absolute;left:0;text-align:left;margin-left:371.25pt;margin-top:127.5pt;width:71.25pt;height:26.25pt;z-index:251700224;visibility:visible;mso-wrap-style:square;mso-width-percent:0;mso-height-percent:0;mso-wrap-distance-left:9pt;mso-wrap-distance-top:0;mso-wrap-distance-right:9pt;mso-wrap-distance-bottom:0;mso-position-horizontal:absolute;mso-position-horizontal-relative:text;mso-position-vertical:absolute;mso-position-vertical-relative:text;mso-width-percent:0;mso-height-percent:0;mso-width-relative:margin;mso-height-relative:margin;v-text-anchor:middle" o:gfxdata="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" filled="f" strokecolor="#c00000" strokeweight="1pt">
+              <v:shape w14:anchorId="65B7285A" id="Flowchart: Connector 33" o:spid="_x0000_s1027" type="#_x0000_t120" style="position:absolute;left:0;text-align:left;margin-left:371.25pt;margin-top:127.5pt;width:71.25pt;height:26.25pt;z-index:251700224;visibility:visible;mso-wrap-style:square;mso-width-percent:0;mso-height-percent:0;mso-wrap-distance-left:9pt;mso-wrap-distance-top:0;mso-wrap-distance-right:9pt;mso-wrap-distance-bottom:0;mso-position-horizontal:absolute;mso-position-horizontal-relative:text;mso-position-vertical:absolute;mso-position-vertical-relative:text;mso-width-percent:0;mso-height-percent:0;mso-width-relative:margin;mso-height-relative:margin;v-text-anchor:middle" o:gfxdata="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" filled="f" strokecolor="#c00000" strokeweight="1pt">
                 <v:stroke joinstyle="miter"/>
                 <v:textbox>
                   <w:txbxContent>
@@ -640,28 +730,55 @@
         </mc:AlternateContent>
       </w:r>
       <w:r>
+        <w:t xml:space="preserve">Alternative: </w:t>
+      </w:r>
+      <w:r>
         <w:t>Depending on the requirements of your analysis, you may wi</w:t>
       </w:r>
       <w:r>
         <w:t>sh to download individual files</w:t>
       </w:r>
       <w:r>
-        <w:t>. To download the python toolbox by itself click the “Rapid Benefit Indicator (RBI) Spatial Analysis Toolbox” link</w:t>
-      </w:r>
-      <w:r>
-        <w:t xml:space="preserve"> within the py_</w:t>
+        <w:t>. To download the P</w:t>
+      </w:r>
+      <w:r>
+        <w:t>ython toolbox by itself click the “Rapid Benefit Indicator (RBI) Spatial Analysis Toolbox” link</w:t>
+      </w:r>
+      <w:r>
+        <w:t xml:space="preserve"> within the </w:t>
+      </w:r>
+      <w:proofErr w:type="spellStart"/>
+      <w:r>
+        <w:t>py_</w:t>
       </w:r>
       <w:r>
         <w:t>S</w:t>
       </w:r>
       <w:r>
-        <w:t>patial directory</w:t>
+        <w:t>patial</w:t>
+      </w:r>
+      <w:proofErr w:type="spellEnd"/>
+      <w:r>
+        <w:t xml:space="preserve"> directory</w:t>
       </w:r>
       <w:r>
         <w:t>. This shows the code used in the tool. To download, click the “Raw” button, then right click and select “Save as…”</w:t>
       </w:r>
       <w:r>
-        <w:t>. This will bring up the familiar Save As window where you can navigate to the location you want the file saved. You can rename the file, but be sure that it ends in the .pyt extension, not .txt.</w:t>
+        <w:t xml:space="preserve">. This will bring up the familiar Save As window where you can navigate to the location you want the file saved. You can rename the file, but be sure that it ends in </w:t>
+      </w:r>
+      <w:proofErr w:type="gramStart"/>
+      <w:r>
+        <w:t>the .</w:t>
+      </w:r>
+      <w:proofErr w:type="spellStart"/>
+      <w:r>
+        <w:t>pyt</w:t>
+      </w:r>
+      <w:proofErr w:type="spellEnd"/>
+      <w:proofErr w:type="gramEnd"/>
+      <w:r>
+        <w:t xml:space="preserve"> extension, not .txt.</w:t>
       </w:r>
       <w:r>
         <w:t xml:space="preserve"> S</w:t>
@@ -670,7 +787,23 @@
         <w:t>ave associated files (see Associated Files section) in the same directory as the tool for full functionality.</w:t>
       </w:r>
       <w:r>
-        <w:t xml:space="preserve"> Python scripts (.py) to run the processes using inputs written into the file instead of using the tool interface are available in the py_standaloneScripts directory.</w:t>
+        <w:t xml:space="preserve"> Python scripts (.</w:t>
+      </w:r>
+      <w:proofErr w:type="spellStart"/>
+      <w:r>
+        <w:t>py</w:t>
+      </w:r>
+      <w:proofErr w:type="spellEnd"/>
+      <w:r>
+        <w:t xml:space="preserve">) to run the processes using inputs written into the file instead of using the tool interface are available in the </w:t>
+      </w:r>
+      <w:proofErr w:type="spellStart"/>
+      <w:r>
+        <w:t>py_standaloneScripts</w:t>
+      </w:r>
+      <w:proofErr w:type="spellEnd"/>
+      <w:r>
+        <w:t xml:space="preserve"> directory.</w:t>
       </w:r>
       <w:r>
         <w:rPr>
@@ -732,7 +865,31 @@
           <w:b/>
         </w:rPr>
         <w:lastRenderedPageBreak/>
-        <w:t>Installing Tool:</w:t>
+        <w:t xml:space="preserve">Installing </w:t>
+      </w:r>
+      <w:r>
+        <w:rPr>
+          <w:b/>
+        </w:rPr>
+        <w:t xml:space="preserve">the </w:t>
+      </w:r>
+      <w:r>
+        <w:rPr>
+          <w:b/>
+        </w:rPr>
+        <w:t>Tool</w:t>
+      </w:r>
+      <w:r>
+        <w:rPr>
+          <w:b/>
+        </w:rPr>
+        <w:t>box</w:t>
+      </w:r>
+      <w:r>
+        <w:rPr>
+          <w:b/>
+        </w:rPr>
+        <w:t>:</w:t>
       </w:r>
       <w:r>
         <w:rPr>
@@ -928,7 +1085,39 @@
         </w:drawing>
       </w:r>
       <w:r>
-        <w:t xml:space="preserve">Python Toolboxes are easy to install into arcMap or arcCatalog and operate just like other geoprocessing tools. If it isn’t already open, open the arcToolbox window by clicking the “Geoprocessing” button on the top ribbon and then arcToolbox from the drop down. </w:t>
+        <w:t xml:space="preserve">Python Toolboxes are easy to install into </w:t>
+      </w:r>
+      <w:proofErr w:type="spellStart"/>
+      <w:r>
+        <w:t>arcMap</w:t>
+      </w:r>
+      <w:proofErr w:type="spellEnd"/>
+      <w:r>
+        <w:t xml:space="preserve"> or </w:t>
+      </w:r>
+      <w:proofErr w:type="spellStart"/>
+      <w:r>
+        <w:t>arcCatalog</w:t>
+      </w:r>
+      <w:proofErr w:type="spellEnd"/>
+      <w:r>
+        <w:t xml:space="preserve"> and operate just like other geoprocessing tools. If it isn’t already open, open the </w:t>
+      </w:r>
+      <w:proofErr w:type="spellStart"/>
+      <w:r>
+        <w:t>arcToolbox</w:t>
+      </w:r>
+      <w:proofErr w:type="spellEnd"/>
+      <w:r>
+        <w:t xml:space="preserve"> window by clicking the “Geoprocessing” button on the top ribbon and then </w:t>
+      </w:r>
+      <w:proofErr w:type="spellStart"/>
+      <w:r>
+        <w:t>arcToolbox</w:t>
+      </w:r>
+      <w:proofErr w:type="spellEnd"/>
+      <w:r>
+        <w:t xml:space="preserve"> from the drop down. </w:t>
       </w:r>
     </w:p>
     <w:p>
@@ -1245,11 +1434,16 @@
       <w:r>
         <w:t xml:space="preserve">In the </w:t>
       </w:r>
+      <w:proofErr w:type="spellStart"/>
       <w:r>
         <w:t>A</w:t>
       </w:r>
       <w:r>
-        <w:t xml:space="preserve">rcToolbox window </w:t>
+        <w:t>rcToolbox</w:t>
+      </w:r>
+      <w:proofErr w:type="spellEnd"/>
+      <w:r>
+        <w:t xml:space="preserve"> window </w:t>
       </w:r>
       <w:r>
         <w:t xml:space="preserve">(A) </w:t>
@@ -1270,7 +1464,15 @@
         <w:t xml:space="preserve">navigate to </w:t>
       </w:r>
       <w:r>
-        <w:t xml:space="preserve">the py_Spatial folder </w:t>
+        <w:t xml:space="preserve">the </w:t>
+      </w:r>
+      <w:proofErr w:type="spellStart"/>
+      <w:r>
+        <w:t>py_Spatial</w:t>
+      </w:r>
+      <w:proofErr w:type="spellEnd"/>
+      <w:r>
+        <w:t xml:space="preserve"> folder </w:t>
       </w:r>
       <w:r>
         <w:t>and select the</w:t>
@@ -1279,7 +1481,13 @@
         <w:t xml:space="preserve"> “RBI Spatial Analysis Toolset” </w:t>
       </w:r>
       <w:r>
-        <w:t>you just downloaded.</w:t>
+        <w:t>you just downloaded</w:t>
+      </w:r>
+      <w:r>
+        <w:t>, and click “open”</w:t>
+      </w:r>
+      <w:r>
+        <w:t>.</w:t>
       </w:r>
       <w:r>
         <w:rPr>
@@ -1535,10 +1743,18 @@
         <w:t xml:space="preserve">e the toolbox </w:t>
       </w:r>
       <w:r>
-        <w:t>is added it will appear in the A</w:t>
-      </w:r>
-      <w:r>
-        <w:t xml:space="preserve">rcToolbox window </w:t>
+        <w:t xml:space="preserve">is added it will appear in the </w:t>
+      </w:r>
+      <w:proofErr w:type="spellStart"/>
+      <w:r>
+        <w:t>A</w:t>
+      </w:r>
+      <w:r>
+        <w:t>rcToolbox</w:t>
+      </w:r>
+      <w:proofErr w:type="spellEnd"/>
+      <w:r>
+        <w:t xml:space="preserve"> window </w:t>
       </w:r>
       <w:r>
         <w:t xml:space="preserve">(C) </w:t>
@@ -1582,13 +1798,33 @@
     </w:p>
     <w:p>
       <w:r>
-        <w:t>In addition to the python toolbox, there are also several other files</w:t>
-      </w:r>
-      <w:r>
-        <w:t xml:space="preserve"> in the py_Spatial directory</w:t>
-      </w:r>
-      <w:r>
-        <w:t xml:space="preserve"> that get downloaded and help to streamline your analysis.</w:t>
+        <w:t xml:space="preserve">In addition to the Python toolbox, the </w:t>
+      </w:r>
+      <w:proofErr w:type="spellStart"/>
+      <w:r>
+        <w:t>py_Spatial</w:t>
+      </w:r>
+      <w:proofErr w:type="spellEnd"/>
+      <w:r>
+        <w:t xml:space="preserve"> directory</w:t>
+      </w:r>
+      <w:r>
+        <w:t xml:space="preserve"> </w:t>
+      </w:r>
+      <w:r>
+        <w:t>contains</w:t>
+      </w:r>
+      <w:r>
+        <w:t xml:space="preserve"> </w:t>
+      </w:r>
+      <w:r>
+        <w:t xml:space="preserve">several other files for downloaded. These associated files </w:t>
+      </w:r>
+      <w:r>
+        <w:t>help to streamline your analysis.</w:t>
+      </w:r>
+      <w:r>
+        <w:t xml:space="preserve"> They include:</w:t>
       </w:r>
     </w:p>
     <w:p>
@@ -1640,13 +1876,29 @@
         <w:t xml:space="preserve"> </w:t>
       </w:r>
       <w:r>
-        <w:t xml:space="preserve">(Catchment.shp) </w:t>
+        <w:t>(</w:t>
+      </w:r>
+      <w:proofErr w:type="spellStart"/>
+      <w:r>
+        <w:t>Catchment.shp</w:t>
+      </w:r>
+      <w:proofErr w:type="spellEnd"/>
+      <w:r>
+        <w:t xml:space="preserve">) </w:t>
       </w:r>
       <w:r>
         <w:t>and a table with the upstream/downstream relationships</w:t>
       </w:r>
       <w:r>
-        <w:t xml:space="preserve"> (PlusFlow.dbf)</w:t>
+        <w:t xml:space="preserve"> (</w:t>
+      </w:r>
+      <w:proofErr w:type="spellStart"/>
+      <w:r>
+        <w:t>PlusFlow.dbf</w:t>
+      </w:r>
+      <w:proofErr w:type="spellEnd"/>
+      <w:r>
+        <w:t>)</w:t>
       </w:r>
       <w:r>
         <w:t xml:space="preserve">. The full tool is designed to find these files in the same folder as the tool itself. In the “Part – Flood Risk Reduction” tool you can specify the files to use for </w:t>
@@ -1693,8 +1945,39 @@
       <w:pPr>
         <w:ind w:left="720"/>
       </w:pPr>
-      <w:r>
-        <w:t>.mxd file – a map file is available for download with the tool that includes all the layout formatting required to produce pdf results reports. The full tool is designed to automatically find these files in the same folder as the tool itself. In the “Part – Report Generation” tool you can specify the mapfile (.mxd) you want to use for formatting if you wish to move the file.</w:t>
+      <w:proofErr w:type="gramStart"/>
+      <w:r>
+        <w:t>.</w:t>
+      </w:r>
+      <w:proofErr w:type="spellStart"/>
+      <w:r>
+        <w:t>mxd</w:t>
+      </w:r>
+      <w:proofErr w:type="spellEnd"/>
+      <w:proofErr w:type="gramEnd"/>
+      <w:r>
+        <w:t xml:space="preserve"> file – a map file is available for download with the tool that includes all the layout formatting required to produce pdf results reports. The full tool is designed to automatically find these files in the same folder as the tool itself. In the “Part – Report Generation” tool you can specify the </w:t>
+      </w:r>
+      <w:proofErr w:type="spellStart"/>
+      <w:r>
+        <w:t>mapfile</w:t>
+      </w:r>
+      <w:proofErr w:type="spellEnd"/>
+      <w:r>
+        <w:t xml:space="preserve"> </w:t>
+      </w:r>
+      <w:proofErr w:type="gramStart"/>
+      <w:r>
+        <w:t>(.</w:t>
+      </w:r>
+      <w:proofErr w:type="spellStart"/>
+      <w:r>
+        <w:t>mxd</w:t>
+      </w:r>
+      <w:proofErr w:type="spellEnd"/>
+      <w:proofErr w:type="gramEnd"/>
+      <w:r>
+        <w:t>) you want to use for formatting if you wish to move the file.</w:t>
       </w:r>
     </w:p>
     <w:p>
@@ -1795,7 +2078,22 @@
         <w:rPr>
           <w:b/>
         </w:rPr>
-        <w:t>Data Requirements:</w:t>
+        <w:t>Data Requirements</w:t>
+      </w:r>
+    </w:p>
+    <w:p>
+      <w:pPr>
+        <w:rPr>
+          <w:b/>
+          <w:i/>
+        </w:rPr>
+      </w:pPr>
+      <w:r>
+        <w:rPr>
+          <w:b/>
+          <w:i/>
+        </w:rPr>
+        <w:t>Required Data</w:t>
       </w:r>
     </w:p>
     <w:p>
@@ -1812,7 +2110,15 @@
         <w:t>- Running analysis for any benefit requires polygons representing the area of the restoration sites being assessed. All other input datasets will be re-projected based on the projection used for the restoration sites to ensure distortion an</w:t>
       </w:r>
       <w:r>
-        <w:t>d mis-alignments are minimized.</w:t>
+        <w:t xml:space="preserve">d </w:t>
+      </w:r>
+      <w:proofErr w:type="spellStart"/>
+      <w:r>
+        <w:t>mis</w:t>
+      </w:r>
+      <w:proofErr w:type="spellEnd"/>
+      <w:r>
+        <w:t>-alignments are minimized.</w:t>
       </w:r>
       <w:r>
         <w:t xml:space="preserve"> </w:t>
@@ -1844,7 +2150,11 @@
         <w:t xml:space="preserve">Output – </w:t>
       </w:r>
       <w:r>
-        <w:t>A file name and location must be specified for the dataset that results from the analysis. It is recommended that users create a new personal geodatabase and save their output there because the folder location of the output file is also used to save intermediate files. If files with the same names as the intermediates already exist in the specified file they will be deleted and overwritten.</w:t>
+        <w:t xml:space="preserve">A file name and location must be specified for the dataset that results from the analysis. It is recommended that users create a new personal geodatabase and save their output there because the folder location of the output file is also used to save intermediate files. If files </w:t>
+      </w:r>
+      <w:r>
+        <w:lastRenderedPageBreak/>
+        <w:t>with the same names as the intermediates already exist in the specified file they will be deleted and overwritten.</w:t>
       </w:r>
     </w:p>
     <w:p>
@@ -1855,7 +2165,6 @@
         <w:rPr>
           <w:b/>
         </w:rPr>
-        <w:lastRenderedPageBreak/>
         <w:t xml:space="preserve">Address Points </w:t>
       </w:r>
       <w:r>
@@ -1880,7 +2189,23 @@
         <w:t>Most</w:t>
       </w:r>
       <w:r>
-        <w:t xml:space="preserve"> benefits require a dataset representing people in the area around the restoration sites that could potentially receive benefits from site restoration. The spatial range where people should be considered varies depending on the benefits chosen for assessment, but a buffer of 12 miles around the site will usually be enough. The tool will accept either points representing individual homes or a grid format (raster) representation of population. Where points are not available we recommend using the EnviroAtlas - Dasymetric Population available for the conterminous United States:</w:t>
+        <w:t xml:space="preserve"> benefits require a dataset representing people in the area around the restoration sites that could potentially receive benefits from site restoration. The spatial range where people should be considered varies depending on the benefits chosen for assessment, but a buffer of 12 miles around the site will usually be enough. The tool will accept either points representing individual homes or a grid format (raster) representation of population. Where points are not available we recommend using the </w:t>
+      </w:r>
+      <w:proofErr w:type="spellStart"/>
+      <w:r>
+        <w:t>EnviroAtlas</w:t>
+      </w:r>
+      <w:proofErr w:type="spellEnd"/>
+      <w:r>
+        <w:t xml:space="preserve"> - </w:t>
+      </w:r>
+      <w:proofErr w:type="spellStart"/>
+      <w:r>
+        <w:t>Dasymetric</w:t>
+      </w:r>
+      <w:proofErr w:type="spellEnd"/>
+      <w:r>
+        <w:t xml:space="preserve"> Population available for the conterminous United States:</w:t>
       </w:r>
     </w:p>
     <w:p>
@@ -1897,11 +2222,44 @@
       </w:hyperlink>
     </w:p>
     <w:p>
-      <w:r>
-        <w:t>The spatial analysis tool is designed to assess up to Five (5) benefits that were developed for u</w:t>
-      </w:r>
-      <w:r>
-        <w:t>rban wetland restoration sites, each having their own specific data requirements:</w:t>
+      <w:pPr>
+        <w:rPr>
+          <w:b/>
+          <w:i/>
+        </w:rPr>
+      </w:pPr>
+      <w:r>
+        <w:rPr>
+          <w:b/>
+          <w:i/>
+        </w:rPr>
+        <w:t>Optional Data</w:t>
+      </w:r>
+    </w:p>
+    <w:p>
+      <w:r>
+        <w:t xml:space="preserve">The spatial analysis tool is designed to assess up to </w:t>
+      </w:r>
+      <w:r>
+        <w:t>f</w:t>
+      </w:r>
+      <w:r>
+        <w:t>ive (5) benefits that were developed for u</w:t>
+      </w:r>
+      <w:r>
+        <w:t>rban wetland restoration sites. E</w:t>
+      </w:r>
+      <w:r>
+        <w:t xml:space="preserve">ach </w:t>
+      </w:r>
+      <w:r>
+        <w:t>of these has its</w:t>
+      </w:r>
+      <w:r>
+        <w:t xml:space="preserve"> own specific data </w:t>
+      </w:r>
+      <w:r>
+        <w:t>requirements.</w:t>
       </w:r>
     </w:p>
     <w:p>
@@ -1945,7 +2303,15 @@
         <w:t xml:space="preserve"> </w:t>
       </w:r>
       <w:r>
-        <w:t xml:space="preserve">“NHD+ Catchments” dataset is used to determine what catchments are within 2.5 miles of the site. The tool selects the catchment(s) in the “NHD+ Catchments” dataset that overlap the site, and makes a sub-selection of the catchments in 2.5 miles based on which catchments are downstream from those that overlap the site. Downstream catchments are identified using the “NHD Join Field“ field from the “NHD+ Catchments” dataset that matches the To/From COMID field in the </w:t>
+        <w:t xml:space="preserve">“NHD+ Catchments” dataset is used to determine what catchments are within 2.5 miles of the site. The tool selects the catchment(s) in the “NHD+ Catchments” dataset that overlap the site, and makes a sub-selection of the catchments in 2.5 miles based on which catchments are downstream from those that overlap the site. Downstream catchments are identified using the “NHD Join </w:t>
+      </w:r>
+      <w:proofErr w:type="gramStart"/>
+      <w:r>
+        <w:t>Field“ field</w:t>
+      </w:r>
+      <w:proofErr w:type="gramEnd"/>
+      <w:r>
+        <w:t xml:space="preserve"> from the “NHD+ Catchments” dataset that matches the To/From COMID field in the </w:t>
       </w:r>
       <w:r>
         <w:t>“Relationship T</w:t>
@@ -1957,7 +2323,13 @@
         <w:t>”</w:t>
       </w:r>
       <w:r>
-        <w:t xml:space="preserve"> dataset. Once a catchment falls completely outside of 2.5 miles of the site no further downstream catchments are included even if the stream network flows back into 2.5 miles of the site. However, since the stream network may curve and loop around within 2.5 miles of the site, the length of the stream network included will typically exceed 2.5 miles.</w:t>
+        <w:t xml:space="preserve"> dataset. Once a catchment falls completely outside of 2.5 miles of the site no further downstream catchments are included even if the stream network flows back into </w:t>
+      </w:r>
+      <w:r>
+        <w:t xml:space="preserve">the area within </w:t>
+      </w:r>
+      <w:r>
+        <w:t>2.5 miles of the site. However, since the stream network may curve and loop around within 2.5 miles of the site, the length of the stream network included will typically exceed 2.5 miles.</w:t>
       </w:r>
       <w:r>
         <w:t xml:space="preserve"> T</w:t>
@@ -2272,7 +2644,15 @@
           </w:p>
           <w:p>
             <w:r>
-              <w:t>(Catchment.shp)</w:t>
+              <w:t>(</w:t>
+            </w:r>
+            <w:proofErr w:type="spellStart"/>
+            <w:r>
+              <w:t>Catchment.shp</w:t>
+            </w:r>
+            <w:proofErr w:type="spellEnd"/>
+            <w:r>
+              <w:t>)</w:t>
             </w:r>
           </w:p>
         </w:tc>
@@ -2331,6 +2711,7 @@
           </w:tcPr>
           <w:p>
             <w:r>
+              <w:lastRenderedPageBreak/>
               <w:t>Relationship Table</w:t>
             </w:r>
           </w:p>
@@ -2375,7 +2756,15 @@
           </w:p>
           <w:p>
             <w:r>
-              <w:t>(PlusFlow.dbf)</w:t>
+              <w:t>(</w:t>
+            </w:r>
+            <w:proofErr w:type="spellStart"/>
+            <w:r>
+              <w:t>PlusFlow.dbf</w:t>
+            </w:r>
+            <w:proofErr w:type="spellEnd"/>
+            <w:r>
+              <w:t>)</w:t>
             </w:r>
           </w:p>
         </w:tc>
@@ -2397,7 +2786,6 @@
         <w:rPr>
           <w:b/>
         </w:rPr>
-        <w:lastRenderedPageBreak/>
         <w:t>Scenic Views</w:t>
       </w:r>
       <w:r>
@@ -2446,12 +2834,7 @@
         <w:t xml:space="preserve">. </w:t>
       </w:r>
       <w:r>
-        <w:t>Th</w:t>
-      </w:r>
-      <w:bookmarkStart w:id="0" w:name="_GoBack"/>
-      <w:bookmarkEnd w:id="0"/>
-      <w:r>
-        <w:t>e e</w:t>
+        <w:t>The e</w:t>
       </w:r>
       <w:r>
         <w:t xml:space="preserve">xisting </w:t>
@@ -2508,8 +2891,13 @@
         <w:t xml:space="preserve">greenspace, </w:t>
       </w:r>
       <w:r>
-        <w:t>the “Landuse</w:t>
-      </w:r>
+        <w:t>the “</w:t>
+      </w:r>
+      <w:proofErr w:type="spellStart"/>
+      <w:r>
+        <w:t>Landuse</w:t>
+      </w:r>
+      <w:proofErr w:type="spellEnd"/>
       <w:r>
         <w:t>/</w:t>
       </w:r>
@@ -2570,11 +2958,13 @@
       <w:r>
         <w:t xml:space="preserve">greenspace in the </w:t>
       </w:r>
-      <w:r>
-        <w:t>Landuse/Greenspace</w:t>
-      </w:r>
-      <w:r>
-        <w:t xml:space="preserve"> </w:t>
+      <w:proofErr w:type="spellStart"/>
+      <w:r>
+        <w:t>Landuse</w:t>
+      </w:r>
+      <w:proofErr w:type="spellEnd"/>
+      <w:r>
+        <w:t xml:space="preserve">/Greenspace </w:t>
       </w:r>
       <w:r>
         <w:t>dataset.</w:t>
@@ -2811,8 +3201,13 @@
             <w:tcW w:w="2534" w:type="dxa"/>
           </w:tcPr>
           <w:p>
-            <w:r>
-              <w:t>Landuse/Greenspace Polygons</w:t>
+            <w:proofErr w:type="spellStart"/>
+            <w:r>
+              <w:t>Landuse</w:t>
+            </w:r>
+            <w:proofErr w:type="spellEnd"/>
+            <w:r>
+              <w:t>/Greenspace Polygons</w:t>
             </w:r>
           </w:p>
         </w:tc>
@@ -2842,10 +3237,7 @@
           </w:tcPr>
           <w:p>
             <w:r>
-              <w:t>National</w:t>
-            </w:r>
-            <w:r>
-              <w:t xml:space="preserve"> Land Cover Database </w:t>
+              <w:t xml:space="preserve">National Land Cover Database </w:t>
             </w:r>
             <w:r>
               <w:t>(NLCD)</w:t>
@@ -2878,9 +3270,11 @@
             <w:r>
               <w:t xml:space="preserve">identifying greenspace </w:t>
             </w:r>
+            <w:proofErr w:type="spellStart"/>
             <w:r>
               <w:t>landuse</w:t>
             </w:r>
+            <w:proofErr w:type="spellEnd"/>
           </w:p>
         </w:tc>
         <w:tc>
@@ -3228,7 +3622,13 @@
         <w:t>benefit</w:t>
       </w:r>
       <w:r>
-        <w:t>. People in walking or driving distance of the site are assumed to be ab</w:t>
+        <w:t xml:space="preserve">. People </w:t>
+      </w:r>
+      <w:r>
+        <w:t>with</w:t>
+      </w:r>
+      <w:r>
+        <w:t>in walking or driving distance of the site are assumed to be ab</w:t>
       </w:r>
       <w:r>
         <w:t>le to benefit. The presence of “T</w:t>
@@ -3376,6 +3776,7 @@
           </w:tcPr>
           <w:p>
             <w:r>
+              <w:lastRenderedPageBreak/>
               <w:t>Trails (hiking, biking, etc.)</w:t>
             </w:r>
           </w:p>
@@ -3484,7 +3885,6 @@
           </w:tcPr>
           <w:p>
             <w:r>
-              <w:lastRenderedPageBreak/>
               <w:t>Wetland Polygons</w:t>
             </w:r>
           </w:p>
@@ -3526,8 +3926,13 @@
             <w:tcW w:w="2522" w:type="dxa"/>
           </w:tcPr>
           <w:p>
-            <w:r>
-              <w:t>Landuse/Greenspace Polygons</w:t>
+            <w:proofErr w:type="spellStart"/>
+            <w:r>
+              <w:t>Landuse</w:t>
+            </w:r>
+            <w:proofErr w:type="spellEnd"/>
+            <w:r>
+              <w:t>/Greenspace Polygons</w:t>
             </w:r>
             <w:r>
               <w:t>)</w:t>
@@ -3585,8 +3990,13 @@
           </w:tcPr>
           <w:p>
             <w:r>
-              <w:t>Field identifying greenspace landuse</w:t>
-            </w:r>
+              <w:t xml:space="preserve">Field identifying greenspace </w:t>
+            </w:r>
+            <w:proofErr w:type="spellStart"/>
+            <w:r>
+              <w:t>landuse</w:t>
+            </w:r>
+            <w:proofErr w:type="spellEnd"/>
           </w:p>
         </w:tc>
         <w:tc>
@@ -3678,7 +4088,13 @@
         <w:t xml:space="preserve"> </w:t>
       </w:r>
       <w:r>
-        <w:t xml:space="preserve">– Bird watching benefits flow from where the bird is outward to surrounding areas where people can see them. </w:t>
+        <w:t>– Bird watching benefits flow from where bird</w:t>
+      </w:r>
+      <w:r>
+        <w:t>s are located</w:t>
+      </w:r>
+      <w:r>
+        <w:t xml:space="preserve"> outward to surrounding areas where people can see them. </w:t>
       </w:r>
       <w:r>
         <w:t>Bird Watching</w:t>
@@ -3696,7 +4112,13 @@
         <w:t>or</w:t>
       </w:r>
       <w:r>
-        <w:t xml:space="preserve"> people moving through </w:t>
+        <w:t xml:space="preserve"> </w:t>
+      </w:r>
+      <w:r>
+        <w:t xml:space="preserve">by </w:t>
+      </w:r>
+      <w:r>
+        <w:t xml:space="preserve">people moving through </w:t>
       </w:r>
       <w:r>
         <w:t xml:space="preserve">on </w:t>
@@ -3910,7 +4332,13 @@
     </w:p>
     <w:p>
       <w:r>
-        <w:t>In addition to the optional benefits that can be assessed, the restoration site can also be assessed for its potential to deliver benefits in a socially equitable way and reliably into the future.</w:t>
+        <w:t xml:space="preserve">In addition to the </w:t>
+      </w:r>
+      <w:r>
+        <w:t xml:space="preserve">five </w:t>
+      </w:r>
+      <w:r>
+        <w:t>optional benefits that can be assessed, the restoration site can also be assessed for its potential to deliver benefits in a socially equitable way and reliably into the future.</w:t>
       </w:r>
     </w:p>
     <w:p>
@@ -4229,13 +4657,28 @@
         <w:t xml:space="preserve"> </w:t>
       </w:r>
       <w:r>
-        <w:t xml:space="preserve">Restoration sites that will </w:t>
+        <w:t>A r</w:t>
+      </w:r>
+      <w:r>
+        <w:t xml:space="preserve">estoration site that will </w:t>
       </w:r>
       <w:r>
         <w:t xml:space="preserve">persist </w:t>
       </w:r>
       <w:r>
-        <w:t>further into the future are higher priority that an equal site that is not expected to persist into the future.</w:t>
+        <w:t xml:space="preserve">further into the future </w:t>
+      </w:r>
+      <w:r>
+        <w:t>is rated as higher priority than</w:t>
+      </w:r>
+      <w:r>
+        <w:t xml:space="preserve"> a</w:t>
+      </w:r>
+      <w:r>
+        <w:t xml:space="preserve"> comparable</w:t>
+      </w:r>
+      <w:r>
+        <w:t xml:space="preserve"> site that is not expected to persist into the future.</w:t>
       </w:r>
     </w:p>
     <w:tbl>
@@ -4858,7 +5301,19 @@
         <w:rPr>
           <w:b/>
         </w:rPr>
-        <w:t>Full Tier 1 Assessment:</w:t>
+        <w:t xml:space="preserve">Using the </w:t>
+      </w:r>
+      <w:r>
+        <w:rPr>
+          <w:b/>
+        </w:rPr>
+        <w:t>Full Tier 1 Assessment</w:t>
+      </w:r>
+      <w:r>
+        <w:rPr>
+          <w:b/>
+        </w:rPr>
+        <w:t xml:space="preserve"> Tool</w:t>
       </w:r>
     </w:p>
     <w:p>
@@ -5611,13 +6066,19 @@
         <w:t xml:space="preserve">5: </w:t>
       </w:r>
       <w:r>
-        <w:t>Social Equity, Reliability) will be calculated. As boxes are checked, the datasets required for each will go from being gray</w:t>
+        <w:t>Social Equity, Reliability) will be calculated. As boxes are checked, the datasets required for each will go from gray</w:t>
       </w:r>
       <w:r>
         <w:t xml:space="preserve"> </w:t>
       </w:r>
       <w:r>
-        <w:t>to being fillable. This feature of the tool helps to make it clearer what the data requirements of your desired analysis are.</w:t>
+        <w:t xml:space="preserve">to fillable. This feature of the tool helps to </w:t>
+      </w:r>
+      <w:r>
+        <w:t>clarify</w:t>
+      </w:r>
+      <w:r>
+        <w:t xml:space="preserve"> what the data requirements of your desired analysis.</w:t>
       </w:r>
       <w:r>
         <w:t xml:space="preserve"> If </w:t>
@@ -5626,7 +6087,13 @@
         <w:t>a dataset is not entered</w:t>
       </w:r>
       <w:r>
-        <w:t xml:space="preserve"> the to</w:t>
+        <w:t xml:space="preserve"> </w:t>
+      </w:r>
+      <w:r>
+        <w:t xml:space="preserve">or associated files are not available </w:t>
+      </w:r>
+      <w:r>
+        <w:t>the to</w:t>
       </w:r>
       <w:r>
         <w:t xml:space="preserve">ol will execute, but </w:t>
@@ -5643,8 +6110,13 @@
         <w:t>/</w:t>
       </w:r>
       <w:r>
-        <w:t>Levees, Educational Institutions, Bus Stops, Trails, Roads, Wetlands, Landuse</w:t>
-      </w:r>
+        <w:t xml:space="preserve">Levees, Educational Institutions, Bus Stops, Trails, Roads, Wetlands, </w:t>
+      </w:r>
+      <w:proofErr w:type="spellStart"/>
+      <w:r>
+        <w:t>Landuse</w:t>
+      </w:r>
+      <w:proofErr w:type="spellEnd"/>
       <w:r>
         <w:t>/Greenspace</w:t>
       </w:r>
@@ -5659,6 +6131,9 @@
       </w:r>
       <w:r>
         <w:t xml:space="preserve"> Lands datasets </w:t>
+      </w:r>
+      <w:r>
+        <w:t xml:space="preserve">can be </w:t>
       </w:r>
       <w:r>
         <w:t>in a geodatabase,</w:t>
@@ -5683,8 +6158,13 @@
       <w:r>
         <w:t xml:space="preserve">The </w:t>
       </w:r>
-      <w:r>
-        <w:t xml:space="preserve">Landuse/Greenspace, Social Vulnerability, and Conservation Lands </w:t>
+      <w:proofErr w:type="spellStart"/>
+      <w:r>
+        <w:t>Landuse</w:t>
+      </w:r>
+      <w:proofErr w:type="spellEnd"/>
+      <w:r>
+        <w:t xml:space="preserve">/Greenspace, Social Vulnerability, and Conservation Lands </w:t>
       </w:r>
       <w:r>
         <w:t>datasets each require certain values in certain fields to be spe</w:t>
@@ -5695,74 +6175,87 @@
       <w:r>
         <w:t xml:space="preserve">pre-processing. For example, in </w:t>
       </w:r>
-      <w:r>
-        <w:t>Landuse/Greenspace</w:t>
+      <w:proofErr w:type="spellStart"/>
+      <w:r>
+        <w:t>Landuse</w:t>
+      </w:r>
+      <w:proofErr w:type="spellEnd"/>
+      <w:r>
+        <w:t xml:space="preserve">/Greenspace </w:t>
+      </w:r>
+      <w:r>
+        <w:t>the tool only uses</w:t>
       </w:r>
       <w:r>
         <w:t xml:space="preserve"> </w:t>
       </w:r>
       <w:r>
-        <w:t>the tool only uses</w:t>
+        <w:t xml:space="preserve">greenspace classified </w:t>
+      </w:r>
+      <w:r>
+        <w:t>featur</w:t>
+      </w:r>
+      <w:r>
+        <w:t>es</w:t>
+      </w:r>
+      <w:r>
+        <w:t xml:space="preserve">. </w:t>
+      </w:r>
+      <w:r>
+        <w:t xml:space="preserve">The </w:t>
+      </w:r>
+      <w:r>
+        <w:t xml:space="preserve">classification </w:t>
+      </w:r>
+      <w:r>
+        <w:t xml:space="preserve">(6) </w:t>
+      </w:r>
+      <w:r>
+        <w:rPr>
+          <w:b/>
+        </w:rPr>
+        <w:t>F</w:t>
+      </w:r>
+      <w:r>
+        <w:rPr>
+          <w:b/>
+        </w:rPr>
+        <w:t>ield</w:t>
+      </w:r>
+      <w:r>
+        <w:t xml:space="preserve"> within your </w:t>
+      </w:r>
+      <w:proofErr w:type="spellStart"/>
+      <w:r>
+        <w:t>landuse</w:t>
+      </w:r>
+      <w:proofErr w:type="spellEnd"/>
+      <w:r>
+        <w:t xml:space="preserve"> dataset and its selected </w:t>
+      </w:r>
+      <w:r>
+        <w:t xml:space="preserve">greenspace (7) </w:t>
+      </w:r>
+      <w:r>
+        <w:rPr>
+          <w:b/>
+        </w:rPr>
+        <w:t>V</w:t>
+      </w:r>
+      <w:r>
+        <w:rPr>
+          <w:b/>
+        </w:rPr>
+        <w:t>alues</w:t>
       </w:r>
       <w:r>
         <w:t xml:space="preserve"> </w:t>
       </w:r>
       <w:r>
-        <w:t xml:space="preserve">greenspace classified </w:t>
-      </w:r>
-      <w:r>
-        <w:t>featur</w:t>
-      </w:r>
-      <w:r>
-        <w:t>es</w:t>
-      </w:r>
-      <w:r>
-        <w:t xml:space="preserve">. </w:t>
-      </w:r>
-      <w:r>
-        <w:t xml:space="preserve">The </w:t>
-      </w:r>
-      <w:r>
-        <w:t xml:space="preserve">classification </w:t>
-      </w:r>
-      <w:r>
-        <w:t xml:space="preserve">(6) </w:t>
-      </w:r>
-      <w:r>
-        <w:rPr>
-          <w:b/>
-        </w:rPr>
-        <w:t>F</w:t>
-      </w:r>
-      <w:r>
-        <w:rPr>
-          <w:b/>
-        </w:rPr>
-        <w:t>ield</w:t>
-      </w:r>
-      <w:r>
-        <w:t xml:space="preserve"> within your landuse dataset and its selected </w:t>
-      </w:r>
-      <w:r>
-        <w:t xml:space="preserve">greenspace (7) </w:t>
-      </w:r>
-      <w:r>
-        <w:rPr>
-          <w:b/>
-        </w:rPr>
-        <w:t>V</w:t>
-      </w:r>
-      <w:r>
-        <w:rPr>
-          <w:b/>
-        </w:rPr>
-        <w:t>alues</w:t>
-      </w:r>
-      <w:r>
-        <w:t xml:space="preserve"> </w:t>
-      </w:r>
-      <w:r>
-        <w:t>are user specified</w:t>
+        <w:t>are user-</w:t>
+      </w:r>
+      <w:r>
+        <w:t>specified</w:t>
       </w:r>
       <w:r>
         <w:t>, allowing for different datasets and</w:t>
@@ -6075,43 +6568,7 @@
           <w:b/>
         </w:rPr>
         <w:lastRenderedPageBreak/>
-        <w:t xml:space="preserve">Indicator </w:t>
-      </w:r>
-      <w:r>
-        <w:rPr>
-          <w:b/>
-        </w:rPr>
-        <w:sym w:font="Wingdings" w:char="F0E0"/>
-      </w:r>
-      <w:r>
-        <w:rPr>
-          <w:b/>
-        </w:rPr>
-        <w:t xml:space="preserve"> Results </w:t>
-      </w:r>
-      <w:r>
-        <w:rPr>
-          <w:b/>
-        </w:rPr>
-        <w:t>T</w:t>
-      </w:r>
-      <w:r>
-        <w:rPr>
-          <w:b/>
-        </w:rPr>
-        <w:t xml:space="preserve">able </w:t>
-      </w:r>
-      <w:r>
-        <w:rPr>
-          <w:b/>
-        </w:rPr>
-        <w:t>F</w:t>
-      </w:r>
-      <w:r>
-        <w:rPr>
-          <w:b/>
-        </w:rPr>
-        <w:t>ields</w:t>
+        <w:t>Table relating indicators to the field name in the output table</w:t>
       </w:r>
     </w:p>
     <w:tbl>
@@ -7017,15 +7474,7 @@
                 <w:color w:val="000000"/>
                 <w:sz w:val="20"/>
               </w:rPr>
-              <w:t xml:space="preserve">Weighted number who </w:t>
-            </w:r>
-            <w:r>
-              <w:rPr>
-                <w:rFonts w:ascii="Calibri" w:hAnsi="Calibri" w:cs="Calibri"/>
-                <w:color w:val="000000"/>
-                <w:sz w:val="20"/>
-              </w:rPr>
-              <w:t>benefit</w:t>
+              <w:t>Weighted number who benefit</w:t>
             </w:r>
             <w:r>
               <w:rPr>
@@ -9724,7 +10173,7 @@
         <w:rPr>
           <w:b/>
         </w:rPr>
-        <w:t>Extra Results Table Fields</w:t>
+        <w:t>Table listing field names in the output table not included as indicators</w:t>
       </w:r>
     </w:p>
     <w:tbl>
@@ -9790,12 +10239,14 @@
                 <w:sz w:val="20"/>
               </w:rPr>
             </w:pPr>
+            <w:proofErr w:type="spellStart"/>
             <w:r>
               <w:rPr>
                 <w:sz w:val="20"/>
               </w:rPr>
               <w:t>FR_zPct</w:t>
             </w:r>
+            <w:proofErr w:type="spellEnd"/>
           </w:p>
         </w:tc>
         <w:tc>
@@ -9829,12 +10280,14 @@
                 <w:sz w:val="20"/>
               </w:rPr>
             </w:pPr>
+            <w:proofErr w:type="spellStart"/>
             <w:r>
               <w:rPr>
                 <w:sz w:val="20"/>
               </w:rPr>
               <w:t>FR_zDown</w:t>
             </w:r>
+            <w:proofErr w:type="spellEnd"/>
           </w:p>
         </w:tc>
         <w:tc>
@@ -9867,12 +10320,14 @@
                 <w:sz w:val="20"/>
               </w:rPr>
             </w:pPr>
+            <w:proofErr w:type="spellStart"/>
             <w:r>
               <w:rPr>
                 <w:sz w:val="20"/>
               </w:rPr>
               <w:t>FR_zDoPct</w:t>
             </w:r>
+            <w:proofErr w:type="spellEnd"/>
           </w:p>
         </w:tc>
         <w:tc>
@@ -9905,12 +10360,14 @@
                 <w:sz w:val="20"/>
               </w:rPr>
             </w:pPr>
+            <w:proofErr w:type="spellStart"/>
             <w:r>
               <w:rPr>
                 <w:sz w:val="20"/>
               </w:rPr>
               <w:t>FR_sub</w:t>
             </w:r>
+            <w:proofErr w:type="spellEnd"/>
           </w:p>
         </w:tc>
         <w:tc>
@@ -10027,6 +10484,12 @@
           <w:b/>
         </w:rPr>
         <w:lastRenderedPageBreak/>
+        <w:t xml:space="preserve">Using </w:t>
+      </w:r>
+      <w:r>
+        <w:rPr>
+          <w:b/>
+        </w:rPr>
         <w:t>Partial Assessment Tools</w:t>
       </w:r>
     </w:p>
@@ -10037,10 +10500,7 @@
         </w:rPr>
       </w:pPr>
       <w:r>
-        <w:t xml:space="preserve">The Full Tier 1 Assessment tool allows a user to </w:t>
-      </w:r>
-      <w:r>
-        <w:t>run an assessment from start to finish but is streamlined with certain defaults. The “Part” assessment tools each perform one of the processed within the Full Tier 1 Assessment, but allow the user more flexibility to specify additional parameters or inputs.</w:t>
+        <w:t>The Full Tier 1 Assessment tool allows a user to run an assessment from start to finish but is streamlined with certain defaults. The “Part” assessment tools each perform one of the processed within the Full Tier 1 Assessment, but allow the user more flexibility to specify additional parameters or inputs.</w:t>
       </w:r>
     </w:p>
     <w:p>
@@ -10134,7 +10594,25 @@
     </w:p>
     <w:p>
       <w:r>
-        <w:t xml:space="preserve">The Benefit Reliability tool calculates the reliability of site benefits in the same way as the Full Tier 1 Assessment Tool, but the user is able to designate their own buffer distance around the restoration site that will be considered to determine the reliability instead of the default </w:t>
+        <w:t xml:space="preserve">The Benefit Reliability tool calculates the reliability of site benefits in the same way as the Full Tier 1 Assessment Tool, but the user </w:t>
+      </w:r>
+      <w:r>
+        <w:t>can</w:t>
+      </w:r>
+      <w:r>
+        <w:t xml:space="preserve"> designate </w:t>
+      </w:r>
+      <w:r>
+        <w:t>a custom</w:t>
+      </w:r>
+      <w:r>
+        <w:t xml:space="preserve"> buffer distance around the restoration site that will be considered to determine the reliability</w:t>
+      </w:r>
+      <w:r>
+        <w:t>,</w:t>
+      </w:r>
+      <w:r>
+        <w:t xml:space="preserve"> instead of the default </w:t>
       </w:r>
       <w:r>
         <w:t>500 ft</w:t>
@@ -10198,19 +10676,43 @@
         <w:t xml:space="preserve">The Flood Risk Reduction tool calculates indicator metrics for flood risk reduction benefits in the same way as the Full Tier 1 Assessment Tool, </w:t>
       </w:r>
       <w:r>
-        <w:t xml:space="preserve">but the user is able to specify the catchments to use and the field in that dataset that corresponds to </w:t>
-      </w:r>
-      <w:r>
-        <w:t xml:space="preserve">the COMID for the same </w:t>
-      </w:r>
-      <w:r>
-        <w:t>catchment in the</w:t>
+        <w:t xml:space="preserve">but the user is able to specify the catchment </w:t>
+      </w:r>
+      <w:r>
+        <w:t xml:space="preserve">dataset </w:t>
+      </w:r>
+      <w:r>
+        <w:t xml:space="preserve">to use and the field in that dataset that corresponds to </w:t>
+      </w:r>
+      <w:r>
+        <w:t>a</w:t>
+      </w:r>
+      <w:r>
+        <w:t xml:space="preserve"> COMID </w:t>
+      </w:r>
+      <w:r>
+        <w:t>field</w:t>
+      </w:r>
+      <w:r>
+        <w:t xml:space="preserve"> in the</w:t>
       </w:r>
       <w:r>
         <w:t xml:space="preserve"> specified</w:t>
       </w:r>
       <w:r>
-        <w:t xml:space="preserve"> relationship table. Whereas the Full Tier 1 Assessment assumes the NHD+ dataset was downloaded and saved with the tool package, this partial assessment tool lets a user specify their own catchments.</w:t>
+        <w:t xml:space="preserve"> relationship table. Whereas the Full Tier 1 Assessment assumes the NHD+ dataset was downloaded and saved with the tool package, thi</w:t>
+      </w:r>
+      <w:r>
+        <w:t>s partial assessment tool lets</w:t>
+      </w:r>
+      <w:r>
+        <w:t xml:space="preserve"> user</w:t>
+      </w:r>
+      <w:r>
+        <w:t>s</w:t>
+      </w:r>
+      <w:r>
+        <w:t xml:space="preserve"> specify their own catchments.</w:t>
       </w:r>
     </w:p>
     <w:p/>
@@ -10392,7 +10894,13 @@
         <w:t xml:space="preserve">“Trails” dataset passes within the 1/3 mile-buffer around a site the “R_2_03_tb” field gets a “YES”, otherwise it gets a “NO.” </w:t>
       </w:r>
       <w:r>
-        <w:t xml:space="preserve">There are several indicators that are yes or no </w:t>
+        <w:t xml:space="preserve">There are several indicators that are </w:t>
+      </w:r>
+      <w:r>
+        <w:t xml:space="preserve">measured as </w:t>
+      </w:r>
+      <w:r>
+        <w:t xml:space="preserve">yes or no </w:t>
       </w:r>
       <w:r>
         <w:t>(see list below)</w:t>
@@ -10414,218 +10922,457 @@
       </w:r>
       <w:r>
         <w:t xml:space="preserve">. </w:t>
-      </w:r>
-      <w:r>
-        <w:t xml:space="preserve">The </w:t>
-      </w:r>
-      <w:r>
-        <w:t xml:space="preserve">indicators </w:t>
-      </w:r>
-      <w:r>
-        <w:sym w:font="Wingdings" w:char="F0E0"/>
-      </w:r>
-      <w:r>
-        <w:t xml:space="preserve"> fields</w:t>
-      </w:r>
-      <w:r>
-        <w:t xml:space="preserve"> </w:t>
-      </w:r>
-      <w:r>
-        <w:t>include:</w:t>
       </w:r>
     </w:p>
     <w:p>
-      <w:pPr>
-        <w:pStyle w:val="ListParagraph"/>
-        <w:numPr>
-          <w:ilvl w:val="0"/>
-          <w:numId w:val="1"/>
-        </w:numPr>
-      </w:pPr>
-      <w:r>
-        <w:t>Flood Risk – Service Quality: “Features that increase retention volume?”</w:t>
-      </w:r>
-      <w:r>
-        <w:t xml:space="preserve"> </w:t>
-      </w:r>
-      <w:r>
-        <w:sym w:font="Wingdings" w:char="F0E0"/>
-      </w:r>
-      <w:r>
-        <w:t xml:space="preserve"> “</w:t>
-      </w:r>
-      <w:r>
-        <w:t>FR_3A</w:t>
-      </w:r>
-      <w:r>
-        <w:t>_boo</w:t>
-      </w:r>
-      <w:r>
-        <w:t>”</w:t>
+      <w:r>
+        <w:rPr>
+          <w:b/>
+        </w:rPr>
+        <w:t>Table of fields corresponding to Yes/No indicators</w:t>
       </w:r>
     </w:p>
-    <w:p>
-      <w:pPr>
-        <w:pStyle w:val="ListParagraph"/>
-        <w:numPr>
-          <w:ilvl w:val="0"/>
-          <w:numId w:val="1"/>
-        </w:numPr>
-      </w:pPr>
-      <w:r>
-        <w:t>Scenic Views – Service Quality: “Aesthetic features or characteristics?”</w:t>
-      </w:r>
-      <w:r>
-        <w:t xml:space="preserve"> </w:t>
-      </w:r>
-      <w:r>
-        <w:sym w:font="Wingdings" w:char="F0E0"/>
-      </w:r>
-      <w:r>
-        <w:t xml:space="preserve"> “V_3A</w:t>
-      </w:r>
-      <w:r>
-        <w:t>_boo</w:t>
-      </w:r>
-      <w:r>
-        <w:t>”</w:t>
-      </w:r>
-    </w:p>
-    <w:p>
-      <w:pPr>
-        <w:pStyle w:val="ListParagraph"/>
-        <w:numPr>
-          <w:ilvl w:val="0"/>
-          <w:numId w:val="1"/>
-        </w:numPr>
-      </w:pPr>
-      <w:r>
-        <w:t>Environmental Education – Service Quality: “Features/habitat/wildlife of educational interest?”</w:t>
-      </w:r>
-      <w:r>
-        <w:t xml:space="preserve"> </w:t>
-      </w:r>
-      <w:r>
-        <w:sym w:font="Wingdings" w:char="F0E0"/>
-      </w:r>
-      <w:r>
-        <w:t xml:space="preserve"> “EE_3A</w:t>
-      </w:r>
-      <w:r>
-        <w:t>_boo</w:t>
-      </w:r>
-      <w:r>
-        <w:t>”</w:t>
-      </w:r>
-    </w:p>
-    <w:p>
-      <w:pPr>
-        <w:pStyle w:val="ListParagraph"/>
-        <w:numPr>
-          <w:ilvl w:val="0"/>
-          <w:numId w:val="1"/>
-        </w:numPr>
-      </w:pPr>
-      <w:r>
-        <w:t>Environmental Education – Complements: “</w:t>
-      </w:r>
-      <w:r>
-        <w:t>Educational facilities or infrastructure on site</w:t>
-      </w:r>
-      <w:r>
-        <w:t>?”</w:t>
-      </w:r>
-      <w:r>
-        <w:t xml:space="preserve"> </w:t>
-      </w:r>
-      <w:r>
-        <w:sym w:font="Wingdings" w:char="F0E0"/>
-      </w:r>
-      <w:r>
-        <w:t xml:space="preserve"> “EE_3C_boo”</w:t>
-      </w:r>
-    </w:p>
-    <w:p>
-      <w:pPr>
-        <w:pStyle w:val="ListParagraph"/>
-        <w:numPr>
-          <w:ilvl w:val="0"/>
-          <w:numId w:val="1"/>
-        </w:numPr>
-      </w:pPr>
-      <w:r>
-        <w:t>Recreation – Complements: “Infrastructure supporting recreational activities?”</w:t>
-      </w:r>
-      <w:r>
-        <w:t xml:space="preserve"> </w:t>
-      </w:r>
-      <w:r>
-        <w:sym w:font="Wingdings" w:char="F0E0"/>
-      </w:r>
-      <w:r>
-        <w:t xml:space="preserve"> “R</w:t>
-      </w:r>
-      <w:r>
-        <w:t>_3C_</w:t>
-      </w:r>
-      <w:r>
-        <w:t>boo”</w:t>
-      </w:r>
-    </w:p>
-    <w:p>
-      <w:pPr>
-        <w:pStyle w:val="ListParagraph"/>
-        <w:numPr>
-          <w:ilvl w:val="0"/>
-          <w:numId w:val="1"/>
-        </w:numPr>
-      </w:pPr>
-      <w:r>
-        <w:t>Bird Watching – Service Quality: “Will the site support rare or unique species?”</w:t>
-      </w:r>
-      <w:r>
-        <w:t xml:space="preserve"> </w:t>
-      </w:r>
-      <w:r>
-        <w:sym w:font="Wingdings" w:char="F0E0"/>
-      </w:r>
-      <w:r>
-        <w:t xml:space="preserve"> “B_3A</w:t>
-      </w:r>
-      <w:r>
-        <w:t>_boo</w:t>
-      </w:r>
-      <w:r>
-        <w:t>”</w:t>
-      </w:r>
-    </w:p>
-    <w:p>
-      <w:pPr>
-        <w:pStyle w:val="ListParagraph"/>
-        <w:numPr>
-          <w:ilvl w:val="0"/>
-          <w:numId w:val="1"/>
-        </w:numPr>
-      </w:pPr>
-      <w:r>
-        <w:t>Bird Watching – Complements: “Supporting infrastructure or habitat on site?”</w:t>
-      </w:r>
-      <w:r>
-        <w:t xml:space="preserve"> </w:t>
-      </w:r>
-      <w:r>
-        <w:sym w:font="Wingdings" w:char="F0E0"/>
-      </w:r>
-      <w:r>
-        <w:t xml:space="preserve"> “B_3C</w:t>
-      </w:r>
-      <w:r>
-        <w:t>_boo</w:t>
-      </w:r>
-      <w:r>
-        <w:t>”</w:t>
-      </w:r>
-    </w:p>
+    <w:tbl>
+      <w:tblPr>
+        <w:tblStyle w:val="TableGrid"/>
+        <w:tblW w:w="10089" w:type="dxa"/>
+        <w:tblLook w:val="04A0" w:firstRow="1" w:lastRow="0" w:firstColumn="1" w:lastColumn="0" w:noHBand="0" w:noVBand="1"/>
+      </w:tblPr>
+      <w:tblGrid>
+        <w:gridCol w:w="2580"/>
+        <w:gridCol w:w="1659"/>
+        <w:gridCol w:w="4498"/>
+        <w:gridCol w:w="1352"/>
+      </w:tblGrid>
+      <w:tr>
+        <w:tc>
+          <w:tcPr>
+            <w:tcW w:w="2580" w:type="dxa"/>
+          </w:tcPr>
+          <w:p>
+            <w:pPr>
+              <w:rPr>
+                <w:b/>
+              </w:rPr>
+            </w:pPr>
+            <w:r>
+              <w:rPr>
+                <w:b/>
+              </w:rPr>
+              <w:t>Benefit</w:t>
+            </w:r>
+          </w:p>
+        </w:tc>
+        <w:tc>
+          <w:tcPr>
+            <w:tcW w:w="1659" w:type="dxa"/>
+          </w:tcPr>
+          <w:p>
+            <w:pPr>
+              <w:rPr>
+                <w:b/>
+              </w:rPr>
+            </w:pPr>
+            <w:r>
+              <w:rPr>
+                <w:b/>
+              </w:rPr>
+              <w:t>Step</w:t>
+            </w:r>
+          </w:p>
+        </w:tc>
+        <w:tc>
+          <w:tcPr>
+            <w:tcW w:w="4498" w:type="dxa"/>
+          </w:tcPr>
+          <w:p>
+            <w:pPr>
+              <w:rPr>
+                <w:b/>
+              </w:rPr>
+            </w:pPr>
+            <w:r>
+              <w:rPr>
+                <w:b/>
+              </w:rPr>
+              <w:t>Indicator</w:t>
+            </w:r>
+          </w:p>
+        </w:tc>
+        <w:tc>
+          <w:tcPr>
+            <w:tcW w:w="1352" w:type="dxa"/>
+          </w:tcPr>
+          <w:p>
+            <w:pPr>
+              <w:rPr>
+                <w:b/>
+              </w:rPr>
+            </w:pPr>
+            <w:r>
+              <w:rPr>
+                <w:b/>
+              </w:rPr>
+              <w:t>Field</w:t>
+            </w:r>
+          </w:p>
+        </w:tc>
+      </w:tr>
+      <w:tr>
+        <w:tc>
+          <w:tcPr>
+            <w:tcW w:w="2580" w:type="dxa"/>
+          </w:tcPr>
+          <w:p>
+            <w:pPr>
+              <w:rPr>
+                <w:b/>
+              </w:rPr>
+            </w:pPr>
+            <w:r>
+              <w:t>Flood Risk</w:t>
+            </w:r>
+          </w:p>
+        </w:tc>
+        <w:tc>
+          <w:tcPr>
+            <w:tcW w:w="1659" w:type="dxa"/>
+          </w:tcPr>
+          <w:p>
+            <w:pPr>
+              <w:rPr>
+                <w:b/>
+              </w:rPr>
+            </w:pPr>
+            <w:r>
+              <w:t>Service Quality</w:t>
+            </w:r>
+          </w:p>
+        </w:tc>
+        <w:tc>
+          <w:tcPr>
+            <w:tcW w:w="4498" w:type="dxa"/>
+          </w:tcPr>
+          <w:p>
+            <w:pPr>
+              <w:rPr>
+                <w:b/>
+              </w:rPr>
+            </w:pPr>
+            <w:r>
+              <w:t xml:space="preserve">Features </w:t>
+            </w:r>
+            <w:r>
+              <w:t>that increase retention volume?</w:t>
+            </w:r>
+          </w:p>
+        </w:tc>
+        <w:tc>
+          <w:tcPr>
+            <w:tcW w:w="1352" w:type="dxa"/>
+          </w:tcPr>
+          <w:p>
+            <w:pPr>
+              <w:rPr>
+                <w:b/>
+              </w:rPr>
+            </w:pPr>
+            <w:r>
+              <w:t>FR_3A</w:t>
+            </w:r>
+            <w:r>
+              <w:t>_boo</w:t>
+            </w:r>
+          </w:p>
+        </w:tc>
+      </w:tr>
+      <w:tr>
+        <w:tc>
+          <w:tcPr>
+            <w:tcW w:w="2580" w:type="dxa"/>
+          </w:tcPr>
+          <w:p>
+            <w:r>
+              <w:t>Scenic Views</w:t>
+            </w:r>
+          </w:p>
+        </w:tc>
+        <w:tc>
+          <w:tcPr>
+            <w:tcW w:w="1659" w:type="dxa"/>
+          </w:tcPr>
+          <w:p>
+            <w:r>
+              <w:t>Service Quality</w:t>
+            </w:r>
+          </w:p>
+        </w:tc>
+        <w:tc>
+          <w:tcPr>
+            <w:tcW w:w="4498" w:type="dxa"/>
+          </w:tcPr>
+          <w:p>
+            <w:r>
+              <w:t>Aesthetic features or characteristics</w:t>
+            </w:r>
+            <w:r>
+              <w:t>?</w:t>
+            </w:r>
+          </w:p>
+        </w:tc>
+        <w:tc>
+          <w:tcPr>
+            <w:tcW w:w="1352" w:type="dxa"/>
+          </w:tcPr>
+          <w:p>
+            <w:r>
+              <w:t>V_3A</w:t>
+            </w:r>
+            <w:r>
+              <w:t>_boo</w:t>
+            </w:r>
+          </w:p>
+        </w:tc>
+      </w:tr>
+      <w:tr>
+        <w:tc>
+          <w:tcPr>
+            <w:tcW w:w="2580" w:type="dxa"/>
+          </w:tcPr>
+          <w:p>
+            <w:r>
+              <w:t>Environmental Education</w:t>
+            </w:r>
+          </w:p>
+        </w:tc>
+        <w:tc>
+          <w:tcPr>
+            <w:tcW w:w="1659" w:type="dxa"/>
+          </w:tcPr>
+          <w:p>
+            <w:r>
+              <w:t>Service Quality</w:t>
+            </w:r>
+          </w:p>
+        </w:tc>
+        <w:tc>
+          <w:tcPr>
+            <w:tcW w:w="4498" w:type="dxa"/>
+          </w:tcPr>
+          <w:p>
+            <w:r>
+              <w:t>Features/habitat/wildlife of educational interest</w:t>
+            </w:r>
+            <w:r>
+              <w:t>?</w:t>
+            </w:r>
+          </w:p>
+        </w:tc>
+        <w:tc>
+          <w:tcPr>
+            <w:tcW w:w="1352" w:type="dxa"/>
+          </w:tcPr>
+          <w:p>
+            <w:r>
+              <w:t>EE_3A</w:t>
+            </w:r>
+            <w:r>
+              <w:t>_boo</w:t>
+            </w:r>
+          </w:p>
+        </w:tc>
+      </w:tr>
+      <w:tr>
+        <w:tc>
+          <w:tcPr>
+            <w:tcW w:w="2580" w:type="dxa"/>
+          </w:tcPr>
+          <w:p>
+            <w:r>
+              <w:t>Environmental Education</w:t>
+            </w:r>
+          </w:p>
+        </w:tc>
+        <w:tc>
+          <w:tcPr>
+            <w:tcW w:w="1659" w:type="dxa"/>
+          </w:tcPr>
+          <w:p>
+            <w:r>
+              <w:t>Complements</w:t>
+            </w:r>
+          </w:p>
+        </w:tc>
+        <w:tc>
+          <w:tcPr>
+            <w:tcW w:w="4498" w:type="dxa"/>
+          </w:tcPr>
+          <w:p>
+            <w:r>
+              <w:t>Educational facilities or infrastructure on site</w:t>
+            </w:r>
+            <w:r>
+              <w:t>?</w:t>
+            </w:r>
+          </w:p>
+        </w:tc>
+        <w:tc>
+          <w:tcPr>
+            <w:tcW w:w="1352" w:type="dxa"/>
+          </w:tcPr>
+          <w:p>
+            <w:r>
+              <w:t>EE_3C_boo</w:t>
+            </w:r>
+          </w:p>
+        </w:tc>
+      </w:tr>
+      <w:tr>
+        <w:tc>
+          <w:tcPr>
+            <w:tcW w:w="2580" w:type="dxa"/>
+          </w:tcPr>
+          <w:p>
+            <w:r>
+              <w:t>Recreation</w:t>
+            </w:r>
+          </w:p>
+        </w:tc>
+        <w:tc>
+          <w:tcPr>
+            <w:tcW w:w="1659" w:type="dxa"/>
+          </w:tcPr>
+          <w:p>
+            <w:r>
+              <w:t>Complements</w:t>
+            </w:r>
+          </w:p>
+        </w:tc>
+        <w:tc>
+          <w:tcPr>
+            <w:tcW w:w="4498" w:type="dxa"/>
+          </w:tcPr>
+          <w:p>
+            <w:r>
+              <w:t>Infrastructure supp</w:t>
+            </w:r>
+            <w:r>
+              <w:t>orting recreational activities?</w:t>
+            </w:r>
+          </w:p>
+        </w:tc>
+        <w:tc>
+          <w:tcPr>
+            <w:tcW w:w="1352" w:type="dxa"/>
+          </w:tcPr>
+          <w:p>
+            <w:r>
+              <w:t>R</w:t>
+            </w:r>
+            <w:r>
+              <w:t>_3C_</w:t>
+            </w:r>
+            <w:r>
+              <w:t>boo</w:t>
+            </w:r>
+          </w:p>
+        </w:tc>
+      </w:tr>
+      <w:tr>
+        <w:tc>
+          <w:tcPr>
+            <w:tcW w:w="2580" w:type="dxa"/>
+          </w:tcPr>
+          <w:p>
+            <w:r>
+              <w:t>Bird Watching</w:t>
+            </w:r>
+          </w:p>
+        </w:tc>
+        <w:tc>
+          <w:tcPr>
+            <w:tcW w:w="1659" w:type="dxa"/>
+          </w:tcPr>
+          <w:p>
+            <w:r>
+              <w:t>Service Quality</w:t>
+            </w:r>
+          </w:p>
+        </w:tc>
+        <w:tc>
+          <w:tcPr>
+            <w:tcW w:w="4498" w:type="dxa"/>
+          </w:tcPr>
+          <w:p>
+            <w:r>
+              <w:t xml:space="preserve">Will the site </w:t>
+            </w:r>
+            <w:r>
+              <w:t>support rare or unique species?</w:t>
+            </w:r>
+          </w:p>
+        </w:tc>
+        <w:tc>
+          <w:tcPr>
+            <w:tcW w:w="1352" w:type="dxa"/>
+          </w:tcPr>
+          <w:p>
+            <w:r>
+              <w:t>B_3A</w:t>
+            </w:r>
+            <w:r>
+              <w:t>_boo</w:t>
+            </w:r>
+          </w:p>
+        </w:tc>
+      </w:tr>
+      <w:tr>
+        <w:tc>
+          <w:tcPr>
+            <w:tcW w:w="2580" w:type="dxa"/>
+          </w:tcPr>
+          <w:p>
+            <w:r>
+              <w:t>Bird Watching</w:t>
+            </w:r>
+          </w:p>
+        </w:tc>
+        <w:tc>
+          <w:tcPr>
+            <w:tcW w:w="1659" w:type="dxa"/>
+          </w:tcPr>
+          <w:p>
+            <w:r>
+              <w:t>Complements</w:t>
+            </w:r>
+          </w:p>
+        </w:tc>
+        <w:tc>
+          <w:tcPr>
+            <w:tcW w:w="4498" w:type="dxa"/>
+          </w:tcPr>
+          <w:p>
+            <w:r>
+              <w:t>Supporting infrastructure or habitat on site?”</w:t>
+            </w:r>
+          </w:p>
+        </w:tc>
+        <w:tc>
+          <w:tcPr>
+            <w:tcW w:w="1352" w:type="dxa"/>
+          </w:tcPr>
+          <w:p>
+            <w:r>
+              <w:t>B_3C</w:t>
+            </w:r>
+            <w:r>
+              <w:t>_boo</w:t>
+            </w:r>
+          </w:p>
+        </w:tc>
+      </w:tr>
+    </w:tbl>
+    <w:p/>
     <w:p>
       <w:r>
         <w:rPr>
@@ -10712,14 +11459,33 @@
     </w:p>
     <w:p>
       <w:r>
-        <w:t xml:space="preserve">The Report Generation tool uses the Results Table (Output from other tools) to create a PDF Report in the same way as the Full Tier 1 Assessment Tool, but the user is able to specify the Mapfile (.mxd) </w:t>
+        <w:t xml:space="preserve">The Report Generation tool uses the Results Table (Output from other tools) to create a PDF Report in the same way as the Full Tier 1 Assessment Tool, but the user is able to specify the </w:t>
+      </w:r>
+      <w:proofErr w:type="spellStart"/>
+      <w:r>
+        <w:t>Mapfile</w:t>
+      </w:r>
+      <w:proofErr w:type="spellEnd"/>
+      <w:r>
+        <w:t xml:space="preserve"> </w:t>
+      </w:r>
+      <w:proofErr w:type="gramStart"/>
+      <w:r>
+        <w:t>(.</w:t>
+      </w:r>
+      <w:proofErr w:type="spellStart"/>
+      <w:r>
+        <w:t>mxd</w:t>
+      </w:r>
+      <w:proofErr w:type="spellEnd"/>
+      <w:proofErr w:type="gramEnd"/>
+      <w:r>
+        <w:t xml:space="preserve">) </w:t>
       </w:r>
       <w:r>
         <w:t>with the report layout in it. The user is also able to specify a field in the results table with names for the sites.</w:t>
       </w:r>
     </w:p>
-    <w:p/>
-    <w:p/>
     <w:p>
       <w:pPr>
         <w:rPr>
@@ -10897,10 +11663,27 @@
         <w:t>social equity</w:t>
       </w:r>
       <w:r>
-        <w:t xml:space="preserve"> of site benefits in the same way as the Full Tier 1 Assessment Tool, but the user is able to designate their own buffer distance around the restoration site that will be considered to determine the reliability instead of the default</w:t>
-      </w:r>
-      <w:r>
-        <w:t xml:space="preserve">. The default the Full Tier 1 Assessment uses is the largest </w:t>
+        <w:t xml:space="preserve"> of site benefits in the same way as the Full Tier 1 Assessment Tool, but user</w:t>
+      </w:r>
+      <w:r>
+        <w:t xml:space="preserve">s are </w:t>
+      </w:r>
+      <w:r>
+        <w:t>able to designate their own buffer distance around the restoration site that will be considered to determine the reliability instead of the default</w:t>
+      </w:r>
+      <w:r>
+        <w:t>. The default</w:t>
+      </w:r>
+      <w:r>
+        <w:t xml:space="preserve"> used by</w:t>
+      </w:r>
+      <w:r>
+        <w:t xml:space="preserve"> the Full Tier 1 Assessment </w:t>
+      </w:r>
+      <w:bookmarkStart w:id="0" w:name="_GoBack"/>
+      <w:bookmarkEnd w:id="0"/>
+      <w:r>
+        <w:t xml:space="preserve">is the largest </w:t>
       </w:r>
       <w:r>
         <w:t xml:space="preserve">reasonable </w:t>
@@ -10961,7 +11744,7 @@
         <v:path o:extrusionok="f" gradientshapeok="t" o:connecttype="rect"/>
         <o:lock v:ext="edit" aspectratio="t"/>
       </v:shapetype>
-      <v:shape id="Picture 1" o:spid="_x0000_i1026" type="#_x0000_t75" style="width:208.8pt;height:187.2pt;visibility:visible;mso-wrap-style:square" o:bullet="t">
+      <v:shape id="Picture 1" o:spid="_x0000_i1027" type="#_x0000_t75" style="width:209.25pt;height:186pt;visibility:visible;mso-wrap-style:square" o:bullet="t">
         <v:imagedata r:id="rId1" o:title=""/>
       </v:shape>
     </w:pict>
@@ -11927,7 +12710,7 @@
 </file>
 
 <file path=customXml/itemProps1.xml><?xml version="1.0" encoding="utf-8"?>
-<ds:datastoreItem xmlns:ds="http://schemas.openxmlformats.org/officeDocument/2006/customXml" ds:itemID="{77A9C1CE-ED99-4011-AB94-A38756E64F06}">
+<ds:datastoreItem xmlns:ds="http://schemas.openxmlformats.org/officeDocument/2006/customXml" ds:itemID="{AD8BCD65-B6DD-40AE-B776-5565353A0D51}">
   <ds:schemaRefs>
     <ds:schemaRef ds:uri="http://schemas.openxmlformats.org/officeDocument/2006/bibliography"/>
   </ds:schemaRefs>

</xml_diff>

<commit_message>
Changed toolset to toolbox where not referencing tools and data
</commit_message>
<xml_diff>
--- a/py_Spatial/Manual Draft.docx
+++ b/py_Spatial/Manual Draft.docx
@@ -858,6 +858,8 @@
           </wp:inline>
         </w:drawing>
       </w:r>
+      <w:bookmarkStart w:id="0" w:name="_GoBack"/>
+      <w:bookmarkEnd w:id="0"/>
     </w:p>
     <w:p>
       <w:r>
@@ -2003,24 +2005,54 @@
         <w:rPr>
           <w:b/>
         </w:rPr>
-        <w:t xml:space="preserve"> the toolset:</w:t>
+        <w:t xml:space="preserve"> the toolbox</w:t>
+      </w:r>
+      <w:r>
+        <w:rPr>
+          <w:b/>
+        </w:rPr>
+        <w:t>:</w:t>
       </w:r>
     </w:p>
     <w:p>
       <w:r>
-        <w:t xml:space="preserve">There are two ways to use the toolset to run your spatial analysis, either </w:t>
-      </w:r>
-      <w:r>
-        <w:t>by using the individual “Part</w:t>
+        <w:t>The</w:t>
+      </w:r>
+      <w:r>
+        <w:t>re are two ways to use the toolbox to run your spatial analysis:</w:t>
+      </w:r>
+      <w:r>
+        <w:t xml:space="preserve"> either </w:t>
+      </w:r>
+      <w:r>
+        <w:t xml:space="preserve">by </w:t>
+      </w:r>
+      <w:r>
+        <w:t xml:space="preserve">(1) </w:t>
+      </w:r>
+      <w:r>
+        <w:t>using the individual “Part</w:t>
       </w:r>
       <w:r>
         <w:t xml:space="preserve">” tools in a stepwise process </w:t>
       </w:r>
       <w:r>
-        <w:t xml:space="preserve">along with parts of the “Full Tier I Assessment” tool </w:t>
-      </w:r>
-      <w:r>
-        <w:t>or by loading all of the data into the “Full Tier I Assessment” tool and running it once.</w:t>
+        <w:t>along with parts of the “Full Tier I Assessment” tool</w:t>
+      </w:r>
+      <w:r>
+        <w:t>,</w:t>
+      </w:r>
+      <w:r>
+        <w:t xml:space="preserve"> </w:t>
+      </w:r>
+      <w:r>
+        <w:t xml:space="preserve">or </w:t>
+      </w:r>
+      <w:r>
+        <w:t xml:space="preserve">(2) </w:t>
+      </w:r>
+      <w:r>
+        <w:t>by loading all of the data into the “Full Tier I Assessment” tool and running it once.</w:t>
       </w:r>
       <w:r>
         <w:t xml:space="preserve"> Data requirements for each benefit you may choose to </w:t>
@@ -2032,16 +2064,22 @@
         <w:t xml:space="preserve"> are described</w:t>
       </w:r>
       <w:r>
-        <w:t xml:space="preserve"> in the </w:t>
+        <w:t xml:space="preserve"> in the</w:t>
+      </w:r>
+      <w:r>
+        <w:t xml:space="preserve"> next section -</w:t>
+      </w:r>
+      <w:r>
+        <w:t xml:space="preserve"> </w:t>
       </w:r>
       <w:r>
         <w:rPr>
           <w:b/>
         </w:rPr>
-        <w:t xml:space="preserve">Data Requirements </w:t>
-      </w:r>
-      <w:r>
-        <w:t>section.</w:t>
+        <w:t>Data Requirements</w:t>
+      </w:r>
+      <w:r>
+        <w:t>.</w:t>
       </w:r>
       <w:r>
         <w:t xml:space="preserve"> T</w:t>
@@ -11060,10 +11098,7 @@
               </w:rPr>
             </w:pPr>
             <w:r>
-              <w:t xml:space="preserve">Features </w:t>
-            </w:r>
-            <w:r>
-              <w:t>that increase retention volume?</w:t>
+              <w:t>Features that increase retention volume?</w:t>
             </w:r>
           </w:p>
         </w:tc>
@@ -11113,10 +11148,7 @@
           </w:tcPr>
           <w:p>
             <w:r>
-              <w:t>Aesthetic features or characteristics</w:t>
-            </w:r>
-            <w:r>
-              <w:t>?</w:t>
+              <w:t>Aesthetic features or characteristics?</w:t>
             </w:r>
           </w:p>
         </w:tc>
@@ -11161,10 +11193,7 @@
           </w:tcPr>
           <w:p>
             <w:r>
-              <w:t>Features/habitat/wildlife of educational interest</w:t>
-            </w:r>
-            <w:r>
-              <w:t>?</w:t>
+              <w:t>Features/habitat/wildlife of educational interest?</w:t>
             </w:r>
           </w:p>
         </w:tc>
@@ -11209,10 +11238,7 @@
           </w:tcPr>
           <w:p>
             <w:r>
-              <w:t>Educational facilities or infrastructure on site</w:t>
-            </w:r>
-            <w:r>
-              <w:t>?</w:t>
+              <w:t>Educational facilities or infrastructure on site?</w:t>
             </w:r>
           </w:p>
         </w:tc>
@@ -11254,10 +11280,7 @@
           </w:tcPr>
           <w:p>
             <w:r>
-              <w:t>Infrastructure supp</w:t>
-            </w:r>
-            <w:r>
-              <w:t>orting recreational activities?</w:t>
+              <w:t>Infrastructure supporting recreational activities?</w:t>
             </w:r>
           </w:p>
         </w:tc>
@@ -11305,10 +11328,7 @@
           </w:tcPr>
           <w:p>
             <w:r>
-              <w:t xml:space="preserve">Will the site </w:t>
-            </w:r>
-            <w:r>
-              <w:t>support rare or unique species?</w:t>
+              <w:t>Will the site support rare or unique species?</w:t>
             </w:r>
           </w:p>
         </w:tc>
@@ -11678,12 +11698,7 @@
         <w:t xml:space="preserve"> used by</w:t>
       </w:r>
       <w:r>
-        <w:t xml:space="preserve"> the Full Tier 1 Assessment </w:t>
-      </w:r>
-      <w:bookmarkStart w:id="0" w:name="_GoBack"/>
-      <w:bookmarkEnd w:id="0"/>
-      <w:r>
-        <w:t xml:space="preserve">is the largest </w:t>
+        <w:t xml:space="preserve"> the Full Tier 1 Assessment is the largest </w:t>
       </w:r>
       <w:r>
         <w:t xml:space="preserve">reasonable </w:t>
@@ -11744,7 +11759,7 @@
         <v:path o:extrusionok="f" gradientshapeok="t" o:connecttype="rect"/>
         <o:lock v:ext="edit" aspectratio="t"/>
       </v:shapetype>
-      <v:shape id="Picture 1" o:spid="_x0000_i1027" type="#_x0000_t75" style="width:209.25pt;height:186pt;visibility:visible;mso-wrap-style:square" o:bullet="t">
+      <v:shape id="Picture 1" o:spid="_x0000_i1041" type="#_x0000_t75" style="width:209.25pt;height:186pt;visibility:visible;mso-wrap-style:square" o:bullet="t">
         <v:imagedata r:id="rId1" o:title=""/>
       </v:shape>
     </w:pict>
@@ -12710,7 +12725,7 @@
 </file>
 
 <file path=customXml/itemProps1.xml><?xml version="1.0" encoding="utf-8"?>
-<ds:datastoreItem xmlns:ds="http://schemas.openxmlformats.org/officeDocument/2006/customXml" ds:itemID="{AD8BCD65-B6DD-40AE-B776-5565353A0D51}">
+<ds:datastoreItem xmlns:ds="http://schemas.openxmlformats.org/officeDocument/2006/customXml" ds:itemID="{83C17286-9D4A-45DF-BF18-A2006B3ED76F}">
   <ds:schemaRefs>
     <ds:schemaRef ds:uri="http://schemas.openxmlformats.org/officeDocument/2006/bibliography"/>
   </ds:schemaRefs>

</xml_diff>

<commit_message>
Minor updates for consistency
</commit_message>
<xml_diff>
--- a/py_Spatial/Manual Draft.docx
+++ b/py_Spatial/Manual Draft.docx
@@ -779,8 +779,18 @@
           <w:sz w:val="22"/>
           <w:szCs w:val="22"/>
         </w:rPr>
-        <w:t>ArcMap or ArcCatalog</w:t>
-      </w:r>
+        <w:t xml:space="preserve">ArcMap or </w:t>
+      </w:r>
+      <w:proofErr w:type="spellStart"/>
+      <w:r>
+        <w:rPr>
+          <w:rFonts w:cs="Times New Roman"/>
+          <w:sz w:val="22"/>
+          <w:szCs w:val="22"/>
+        </w:rPr>
+        <w:t>ArcCatalog</w:t>
+      </w:r>
+      <w:proofErr w:type="spellEnd"/>
       <w:r>
         <w:rPr>
           <w:rFonts w:cs="Times New Roman"/>
@@ -2242,13 +2252,33 @@
         </w:rPr>
         <w:t xml:space="preserve">file </w:t>
       </w:r>
-      <w:r>
-        <w:rPr>
-          <w:rFonts w:cs="Times New Roman"/>
-          <w:sz w:val="22"/>
-          <w:szCs w:val="22"/>
-        </w:rPr>
-        <w:t xml:space="preserve">(.pyt extension) and </w:t>
+      <w:proofErr w:type="gramStart"/>
+      <w:r>
+        <w:rPr>
+          <w:rFonts w:cs="Times New Roman"/>
+          <w:sz w:val="22"/>
+          <w:szCs w:val="22"/>
+        </w:rPr>
+        <w:t>(.</w:t>
+      </w:r>
+      <w:proofErr w:type="spellStart"/>
+      <w:r>
+        <w:rPr>
+          <w:rFonts w:cs="Times New Roman"/>
+          <w:sz w:val="22"/>
+          <w:szCs w:val="22"/>
+        </w:rPr>
+        <w:t>pyt</w:t>
+      </w:r>
+      <w:proofErr w:type="spellEnd"/>
+      <w:proofErr w:type="gramEnd"/>
+      <w:r>
+        <w:rPr>
+          <w:rFonts w:cs="Times New Roman"/>
+          <w:sz w:val="22"/>
+          <w:szCs w:val="22"/>
+        </w:rPr>
+        <w:t xml:space="preserve"> extension) and </w:t>
       </w:r>
       <w:r>
         <w:rPr>
@@ -2439,8 +2469,18 @@
           <w:sz w:val="22"/>
           <w:szCs w:val="22"/>
         </w:rPr>
-        <w:t>om github</w:t>
-      </w:r>
+        <w:t xml:space="preserve">om </w:t>
+      </w:r>
+      <w:proofErr w:type="spellStart"/>
+      <w:r>
+        <w:rPr>
+          <w:rFonts w:cs="Times New Roman"/>
+          <w:sz w:val="22"/>
+          <w:szCs w:val="22"/>
+        </w:rPr>
+        <w:t>github</w:t>
+      </w:r>
+      <w:proofErr w:type="spellEnd"/>
       <w:r>
         <w:rPr>
           <w:rFonts w:cs="Times New Roman"/>
@@ -3194,13 +3234,33 @@
         </w:rPr>
         <w:t xml:space="preserve">ython toolbox </w:t>
       </w:r>
-      <w:r>
-        <w:rPr>
-          <w:rFonts w:cs="Times New Roman"/>
-          <w:sz w:val="22"/>
-          <w:szCs w:val="22"/>
-        </w:rPr>
-        <w:t xml:space="preserve">(.pyt) </w:t>
+      <w:proofErr w:type="gramStart"/>
+      <w:r>
+        <w:rPr>
+          <w:rFonts w:cs="Times New Roman"/>
+          <w:sz w:val="22"/>
+          <w:szCs w:val="22"/>
+        </w:rPr>
+        <w:t>(.</w:t>
+      </w:r>
+      <w:proofErr w:type="spellStart"/>
+      <w:r>
+        <w:rPr>
+          <w:rFonts w:cs="Times New Roman"/>
+          <w:sz w:val="22"/>
+          <w:szCs w:val="22"/>
+        </w:rPr>
+        <w:t>pyt</w:t>
+      </w:r>
+      <w:proofErr w:type="spellEnd"/>
+      <w:proofErr w:type="gramEnd"/>
+      <w:r>
+        <w:rPr>
+          <w:rFonts w:cs="Times New Roman"/>
+          <w:sz w:val="22"/>
+          <w:szCs w:val="22"/>
+        </w:rPr>
+        <w:t xml:space="preserve">) </w:t>
       </w:r>
       <w:r>
         <w:rPr>
@@ -3232,7 +3292,25 @@
           <w:sz w:val="22"/>
           <w:szCs w:val="22"/>
         </w:rPr>
-        <w:t xml:space="preserve">(.py) </w:t>
+        <w:t>(.</w:t>
+      </w:r>
+      <w:proofErr w:type="spellStart"/>
+      <w:r>
+        <w:rPr>
+          <w:rFonts w:cs="Times New Roman"/>
+          <w:sz w:val="22"/>
+          <w:szCs w:val="22"/>
+        </w:rPr>
+        <w:t>py</w:t>
+      </w:r>
+      <w:proofErr w:type="spellEnd"/>
+      <w:r>
+        <w:rPr>
+          <w:rFonts w:cs="Times New Roman"/>
+          <w:sz w:val="22"/>
+          <w:szCs w:val="22"/>
+        </w:rPr>
+        <w:t xml:space="preserve">) </w:t>
       </w:r>
       <w:r>
         <w:rPr>
@@ -3264,15 +3342,51 @@
           <w:sz w:val="22"/>
           <w:szCs w:val="22"/>
         </w:rPr>
-        <w:t>repository subdirectory, py_Spatial or py</w:t>
-      </w:r>
-      <w:r>
-        <w:rPr>
-          <w:rFonts w:cs="Times New Roman"/>
-          <w:sz w:val="22"/>
-          <w:szCs w:val="22"/>
-        </w:rPr>
-        <w:t xml:space="preserve">_standaloneScripts respectively. Clicking </w:t>
+        <w:t xml:space="preserve">repository subdirectory, </w:t>
+      </w:r>
+      <w:proofErr w:type="spellStart"/>
+      <w:r>
+        <w:rPr>
+          <w:rFonts w:cs="Times New Roman"/>
+          <w:sz w:val="22"/>
+          <w:szCs w:val="22"/>
+        </w:rPr>
+        <w:t>py_Spatial</w:t>
+      </w:r>
+      <w:proofErr w:type="spellEnd"/>
+      <w:r>
+        <w:rPr>
+          <w:rFonts w:cs="Times New Roman"/>
+          <w:sz w:val="22"/>
+          <w:szCs w:val="22"/>
+        </w:rPr>
+        <w:t xml:space="preserve"> or </w:t>
+      </w:r>
+      <w:proofErr w:type="spellStart"/>
+      <w:r>
+        <w:rPr>
+          <w:rFonts w:cs="Times New Roman"/>
+          <w:sz w:val="22"/>
+          <w:szCs w:val="22"/>
+        </w:rPr>
+        <w:t>py</w:t>
+      </w:r>
+      <w:r>
+        <w:rPr>
+          <w:rFonts w:cs="Times New Roman"/>
+          <w:sz w:val="22"/>
+          <w:szCs w:val="22"/>
+        </w:rPr>
+        <w:t>_standaloneScripts</w:t>
+      </w:r>
+      <w:proofErr w:type="spellEnd"/>
+      <w:r>
+        <w:rPr>
+          <w:rFonts w:cs="Times New Roman"/>
+          <w:sz w:val="22"/>
+          <w:szCs w:val="22"/>
+        </w:rPr>
+        <w:t xml:space="preserve"> respectively. Clicking </w:t>
       </w:r>
       <w:r>
         <w:rPr>
@@ -3466,15 +3580,61 @@
           <w:sz w:val="22"/>
           <w:szCs w:val="22"/>
         </w:rPr>
-        <w:t xml:space="preserve">e.g., </w:t>
-      </w:r>
-      <w:r>
-        <w:rPr>
-          <w:rFonts w:cs="Times New Roman"/>
-          <w:sz w:val="22"/>
-          <w:szCs w:val="22"/>
-        </w:rPr>
-        <w:t>.pyt or .py)</w:t>
+        <w:t>e.g.</w:t>
+      </w:r>
+      <w:proofErr w:type="gramStart"/>
+      <w:r>
+        <w:rPr>
+          <w:rFonts w:cs="Times New Roman"/>
+          <w:sz w:val="22"/>
+          <w:szCs w:val="22"/>
+        </w:rPr>
+        <w:t xml:space="preserve">, </w:t>
+      </w:r>
+      <w:r>
+        <w:rPr>
+          <w:rFonts w:cs="Times New Roman"/>
+          <w:sz w:val="22"/>
+          <w:szCs w:val="22"/>
+        </w:rPr>
+        <w:t>.</w:t>
+      </w:r>
+      <w:proofErr w:type="spellStart"/>
+      <w:r>
+        <w:rPr>
+          <w:rFonts w:cs="Times New Roman"/>
+          <w:sz w:val="22"/>
+          <w:szCs w:val="22"/>
+        </w:rPr>
+        <w:t>pyt</w:t>
+      </w:r>
+      <w:proofErr w:type="spellEnd"/>
+      <w:proofErr w:type="gramEnd"/>
+      <w:r>
+        <w:rPr>
+          <w:rFonts w:cs="Times New Roman"/>
+          <w:sz w:val="22"/>
+          <w:szCs w:val="22"/>
+        </w:rPr>
+        <w:t xml:space="preserve"> or .</w:t>
+      </w:r>
+      <w:proofErr w:type="spellStart"/>
+      <w:r>
+        <w:rPr>
+          <w:rFonts w:cs="Times New Roman"/>
+          <w:sz w:val="22"/>
+          <w:szCs w:val="22"/>
+        </w:rPr>
+        <w:t>py</w:t>
+      </w:r>
+      <w:proofErr w:type="spellEnd"/>
+      <w:r>
+        <w:rPr>
+          <w:rFonts w:cs="Times New Roman"/>
+          <w:sz w:val="22"/>
+          <w:szCs w:val="22"/>
+        </w:rPr>
+        <w:t>)</w:t>
       </w:r>
       <w:r>
         <w:rPr>
@@ -3759,15 +3919,61 @@
           <w:sz w:val="22"/>
           <w:szCs w:val="22"/>
         </w:rPr>
-        <w:t xml:space="preserve">file (.pyt) the toolset also includes standalone python scripts </w:t>
-      </w:r>
-      <w:r>
-        <w:rPr>
-          <w:rFonts w:cs="Times New Roman"/>
-          <w:sz w:val="22"/>
-          <w:szCs w:val="22"/>
-        </w:rPr>
-        <w:t xml:space="preserve">(.py) </w:t>
+        <w:t xml:space="preserve">file </w:t>
+      </w:r>
+      <w:proofErr w:type="gramStart"/>
+      <w:r>
+        <w:rPr>
+          <w:rFonts w:cs="Times New Roman"/>
+          <w:sz w:val="22"/>
+          <w:szCs w:val="22"/>
+        </w:rPr>
+        <w:t>(.</w:t>
+      </w:r>
+      <w:proofErr w:type="spellStart"/>
+      <w:r>
+        <w:rPr>
+          <w:rFonts w:cs="Times New Roman"/>
+          <w:sz w:val="22"/>
+          <w:szCs w:val="22"/>
+        </w:rPr>
+        <w:t>pyt</w:t>
+      </w:r>
+      <w:proofErr w:type="spellEnd"/>
+      <w:proofErr w:type="gramEnd"/>
+      <w:r>
+        <w:rPr>
+          <w:rFonts w:cs="Times New Roman"/>
+          <w:sz w:val="22"/>
+          <w:szCs w:val="22"/>
+        </w:rPr>
+        <w:t xml:space="preserve">) the toolset also includes standalone python scripts </w:t>
+      </w:r>
+      <w:r>
+        <w:rPr>
+          <w:rFonts w:cs="Times New Roman"/>
+          <w:sz w:val="22"/>
+          <w:szCs w:val="22"/>
+        </w:rPr>
+        <w:t>(.</w:t>
+      </w:r>
+      <w:proofErr w:type="spellStart"/>
+      <w:r>
+        <w:rPr>
+          <w:rFonts w:cs="Times New Roman"/>
+          <w:sz w:val="22"/>
+          <w:szCs w:val="22"/>
+        </w:rPr>
+        <w:t>py</w:t>
+      </w:r>
+      <w:proofErr w:type="spellEnd"/>
+      <w:r>
+        <w:rPr>
+          <w:rFonts w:cs="Times New Roman"/>
+          <w:sz w:val="22"/>
+          <w:szCs w:val="22"/>
+        </w:rPr>
+        <w:t xml:space="preserve">) </w:t>
       </w:r>
       <w:r>
         <w:rPr>
@@ -3847,7 +4053,25 @@
           <w:sz w:val="22"/>
           <w:szCs w:val="22"/>
         </w:rPr>
-        <w:t>he scripts still require the arcpy libraries included with ArcGIS.</w:t>
+        <w:t xml:space="preserve">he scripts still require the </w:t>
+      </w:r>
+      <w:proofErr w:type="spellStart"/>
+      <w:r>
+        <w:rPr>
+          <w:rFonts w:cs="Times New Roman"/>
+          <w:sz w:val="22"/>
+          <w:szCs w:val="22"/>
+        </w:rPr>
+        <w:t>arcpy</w:t>
+      </w:r>
+      <w:proofErr w:type="spellEnd"/>
+      <w:r>
+        <w:rPr>
+          <w:rFonts w:cs="Times New Roman"/>
+          <w:sz w:val="22"/>
+          <w:szCs w:val="22"/>
+        </w:rPr>
+        <w:t xml:space="preserve"> libraries included with ArcGIS.</w:t>
       </w:r>
     </w:p>
     <w:p>
@@ -3937,7 +4161,25 @@
           <w:sz w:val="22"/>
           <w:szCs w:val="22"/>
         </w:rPr>
-        <w:t xml:space="preserve"> in the py_Spatial directory</w:t>
+        <w:t xml:space="preserve"> in the </w:t>
+      </w:r>
+      <w:proofErr w:type="spellStart"/>
+      <w:r>
+        <w:rPr>
+          <w:rFonts w:cs="Times New Roman"/>
+          <w:sz w:val="22"/>
+          <w:szCs w:val="22"/>
+        </w:rPr>
+        <w:t>py_Spatial</w:t>
+      </w:r>
+      <w:proofErr w:type="spellEnd"/>
+      <w:r>
+        <w:rPr>
+          <w:rFonts w:cs="Times New Roman"/>
+          <w:sz w:val="22"/>
+          <w:szCs w:val="22"/>
+        </w:rPr>
+        <w:t xml:space="preserve"> directory</w:t>
       </w:r>
       <w:r>
         <w:rPr>
@@ -4095,6 +4337,7 @@
       </w:pPr>
       <w:bookmarkStart w:id="4" w:name="NHDPlus_files"/>
       <w:bookmarkEnd w:id="4"/>
+      <w:proofErr w:type="spellStart"/>
       <w:r>
         <w:rPr>
           <w:rFonts w:cs="Times New Roman"/>
@@ -4103,6 +4346,7 @@
         </w:rPr>
         <w:t>NHDPlus</w:t>
       </w:r>
+      <w:proofErr w:type="spellEnd"/>
       <w:r>
         <w:rPr>
           <w:rFonts w:cs="Times New Roman"/>
@@ -4191,13 +4435,23 @@
         </w:rPr>
         <w:t xml:space="preserve">: </w:t>
       </w:r>
-      <w:r>
-        <w:rPr>
-          <w:rFonts w:cs="Times New Roman"/>
-          <w:sz w:val="22"/>
-          <w:szCs w:val="22"/>
-        </w:rPr>
-        <w:t>BoundaryUnit –</w:t>
+      <w:proofErr w:type="spellStart"/>
+      <w:r>
+        <w:rPr>
+          <w:rFonts w:cs="Times New Roman"/>
+          <w:sz w:val="22"/>
+          <w:szCs w:val="22"/>
+        </w:rPr>
+        <w:t>BoundaryUnit</w:t>
+      </w:r>
+      <w:proofErr w:type="spellEnd"/>
+      <w:r>
+        <w:rPr>
+          <w:rFonts w:cs="Times New Roman"/>
+          <w:sz w:val="22"/>
+          <w:szCs w:val="22"/>
+        </w:rPr>
+        <w:t xml:space="preserve"> –</w:t>
       </w:r>
       <w:r>
         <w:rPr>
@@ -4221,15 +4475,33 @@
           <w:sz w:val="22"/>
           <w:szCs w:val="22"/>
         </w:rPr>
-        <w:t>Feature Class with the NHD</w:t>
-      </w:r>
-      <w:r>
-        <w:rPr>
-          <w:rFonts w:cs="Times New Roman"/>
-          <w:sz w:val="22"/>
-          <w:szCs w:val="22"/>
-        </w:rPr>
-        <w:t>Plus B</w:t>
+        <w:t xml:space="preserve">Feature Class with the </w:t>
+      </w:r>
+      <w:proofErr w:type="spellStart"/>
+      <w:r>
+        <w:rPr>
+          <w:rFonts w:cs="Times New Roman"/>
+          <w:sz w:val="22"/>
+          <w:szCs w:val="22"/>
+        </w:rPr>
+        <w:t>NHD</w:t>
+      </w:r>
+      <w:r>
+        <w:rPr>
+          <w:rFonts w:cs="Times New Roman"/>
+          <w:sz w:val="22"/>
+          <w:szCs w:val="22"/>
+        </w:rPr>
+        <w:t>Plus</w:t>
+      </w:r>
+      <w:proofErr w:type="spellEnd"/>
+      <w:r>
+        <w:rPr>
+          <w:rFonts w:cs="Times New Roman"/>
+          <w:sz w:val="22"/>
+          <w:szCs w:val="22"/>
+        </w:rPr>
+        <w:t xml:space="preserve"> B</w:t>
       </w:r>
       <w:r>
         <w:rPr>
@@ -4343,13 +4615,23 @@
         </w:rPr>
         <w:t xml:space="preserve">, and </w:t>
       </w:r>
-      <w:r>
-        <w:rPr>
-          <w:rFonts w:cs="Times New Roman"/>
-          <w:sz w:val="22"/>
-          <w:szCs w:val="22"/>
-        </w:rPr>
-        <w:t xml:space="preserve">PlusFlow </w:t>
+      <w:proofErr w:type="spellStart"/>
+      <w:r>
+        <w:rPr>
+          <w:rFonts w:cs="Times New Roman"/>
+          <w:sz w:val="22"/>
+          <w:szCs w:val="22"/>
+        </w:rPr>
+        <w:t>PlusFlow</w:t>
+      </w:r>
+      <w:proofErr w:type="spellEnd"/>
+      <w:r>
+        <w:rPr>
+          <w:rFonts w:cs="Times New Roman"/>
+          <w:sz w:val="22"/>
+          <w:szCs w:val="22"/>
+        </w:rPr>
+        <w:t xml:space="preserve"> </w:t>
       </w:r>
       <w:r>
         <w:rPr>
@@ -4482,6 +4764,7 @@
         </w:rPr>
         <w:t xml:space="preserve">from </w:t>
       </w:r>
+      <w:proofErr w:type="spellStart"/>
       <w:r>
         <w:rPr>
           <w:rFonts w:cs="Times New Roman"/>
@@ -4490,6 +4773,7 @@
         </w:rPr>
         <w:t>NHDPlus</w:t>
       </w:r>
+      <w:proofErr w:type="spellEnd"/>
       <w:r>
         <w:rPr>
           <w:rFonts w:cs="Times New Roman"/>
@@ -4757,22 +5041,52 @@
       </w:pPr>
       <w:bookmarkStart w:id="5" w:name="Mapfile"/>
       <w:bookmarkEnd w:id="5"/>
-      <w:r>
-        <w:rPr>
-          <w:rFonts w:cs="Times New Roman"/>
-          <w:sz w:val="22"/>
-          <w:szCs w:val="22"/>
-        </w:rPr>
-        <w:t>Mapfile (</w:t>
-      </w:r>
-      <w:r>
-        <w:rPr>
-          <w:rFonts w:cs="Times New Roman"/>
-          <w:sz w:val="22"/>
-          <w:szCs w:val="22"/>
-        </w:rPr>
-        <w:t>.mxd</w:t>
-      </w:r>
+      <w:proofErr w:type="spellStart"/>
+      <w:r>
+        <w:rPr>
+          <w:rFonts w:cs="Times New Roman"/>
+          <w:sz w:val="22"/>
+          <w:szCs w:val="22"/>
+        </w:rPr>
+        <w:t>Mapfile</w:t>
+      </w:r>
+      <w:proofErr w:type="spellEnd"/>
+      <w:r>
+        <w:rPr>
+          <w:rFonts w:cs="Times New Roman"/>
+          <w:sz w:val="22"/>
+          <w:szCs w:val="22"/>
+        </w:rPr>
+        <w:t xml:space="preserve"> </w:t>
+      </w:r>
+      <w:proofErr w:type="gramStart"/>
+      <w:r>
+        <w:rPr>
+          <w:rFonts w:cs="Times New Roman"/>
+          <w:sz w:val="22"/>
+          <w:szCs w:val="22"/>
+        </w:rPr>
+        <w:t>(</w:t>
+      </w:r>
+      <w:r>
+        <w:rPr>
+          <w:rFonts w:cs="Times New Roman"/>
+          <w:sz w:val="22"/>
+          <w:szCs w:val="22"/>
+        </w:rPr>
+        <w:t>.</w:t>
+      </w:r>
+      <w:proofErr w:type="spellStart"/>
+      <w:r>
+        <w:rPr>
+          <w:rFonts w:cs="Times New Roman"/>
+          <w:sz w:val="22"/>
+          <w:szCs w:val="22"/>
+        </w:rPr>
+        <w:t>mxd</w:t>
+      </w:r>
+      <w:proofErr w:type="spellEnd"/>
+      <w:proofErr w:type="gramEnd"/>
       <w:r>
         <w:rPr>
           <w:rFonts w:cs="Times New Roman"/>
@@ -4838,7 +5152,25 @@
           <w:sz w:val="22"/>
           <w:szCs w:val="22"/>
         </w:rPr>
-        <w:t>in the py_spatial folder with the toolbox</w:t>
+        <w:t xml:space="preserve">in the </w:t>
+      </w:r>
+      <w:proofErr w:type="spellStart"/>
+      <w:r>
+        <w:rPr>
+          <w:rFonts w:cs="Times New Roman"/>
+          <w:sz w:val="22"/>
+          <w:szCs w:val="22"/>
+        </w:rPr>
+        <w:t>py_spatial</w:t>
+      </w:r>
+      <w:proofErr w:type="spellEnd"/>
+      <w:r>
+        <w:rPr>
+          <w:rFonts w:cs="Times New Roman"/>
+          <w:sz w:val="22"/>
+          <w:szCs w:val="22"/>
+        </w:rPr>
+        <w:t xml:space="preserve"> folder with the toolbox</w:t>
       </w:r>
       <w:r>
         <w:rPr>
@@ -4902,13 +5234,51 @@
         </w:rPr>
         <w:t xml:space="preserve"> allows the </w:t>
       </w:r>
-      <w:r>
-        <w:rPr>
-          <w:rFonts w:cs="Times New Roman"/>
-          <w:sz w:val="22"/>
-          <w:szCs w:val="22"/>
-        </w:rPr>
-        <w:t>mapfile (.mxd)</w:t>
+      <w:proofErr w:type="spellStart"/>
+      <w:r>
+        <w:rPr>
+          <w:rFonts w:cs="Times New Roman"/>
+          <w:sz w:val="22"/>
+          <w:szCs w:val="22"/>
+        </w:rPr>
+        <w:t>mapfile</w:t>
+      </w:r>
+      <w:proofErr w:type="spellEnd"/>
+      <w:r>
+        <w:rPr>
+          <w:rFonts w:cs="Times New Roman"/>
+          <w:sz w:val="22"/>
+          <w:szCs w:val="22"/>
+        </w:rPr>
+        <w:t xml:space="preserve"> </w:t>
+      </w:r>
+      <w:proofErr w:type="gramStart"/>
+      <w:r>
+        <w:rPr>
+          <w:rFonts w:cs="Times New Roman"/>
+          <w:sz w:val="22"/>
+          <w:szCs w:val="22"/>
+        </w:rPr>
+        <w:t>(.</w:t>
+      </w:r>
+      <w:proofErr w:type="spellStart"/>
+      <w:r>
+        <w:rPr>
+          <w:rFonts w:cs="Times New Roman"/>
+          <w:sz w:val="22"/>
+          <w:szCs w:val="22"/>
+        </w:rPr>
+        <w:t>mxd</w:t>
+      </w:r>
+      <w:proofErr w:type="spellEnd"/>
+      <w:proofErr w:type="gramEnd"/>
+      <w:r>
+        <w:rPr>
+          <w:rFonts w:cs="Times New Roman"/>
+          <w:sz w:val="22"/>
+          <w:szCs w:val="22"/>
+        </w:rPr>
+        <w:t>)</w:t>
       </w:r>
       <w:r>
         <w:rPr>
@@ -5344,7 +5714,35 @@
                               <w:rPr>
                                 <w:b w:val="0"/>
                               </w:rPr>
-                              <w:t>Click the Geoprocessing button circled in red and select “ArcToolbox” to open the ArcToolbox window.</w:t>
+                              <w:t>Click the Geoprocessing button circled in red and select “</w:t>
+                            </w:r>
+                            <w:proofErr w:type="spellStart"/>
+                            <w:r>
+                              <w:rPr>
+                                <w:b w:val="0"/>
+                              </w:rPr>
+                              <w:t>ArcToolbox</w:t>
+                            </w:r>
+                            <w:proofErr w:type="spellEnd"/>
+                            <w:r>
+                              <w:rPr>
+                                <w:b w:val="0"/>
+                              </w:rPr>
+                              <w:t xml:space="preserve">” to open the </w:t>
+                            </w:r>
+                            <w:proofErr w:type="spellStart"/>
+                            <w:r>
+                              <w:rPr>
+                                <w:b w:val="0"/>
+                              </w:rPr>
+                              <w:t>ArcToolbox</w:t>
+                            </w:r>
+                            <w:proofErr w:type="spellEnd"/>
+                            <w:r>
+                              <w:rPr>
+                                <w:b w:val="0"/>
+                              </w:rPr>
+                              <w:t xml:space="preserve"> window.</w:t>
                             </w:r>
                           </w:p>
                         </w:txbxContent>
@@ -5391,7 +5789,35 @@
                         <w:rPr>
                           <w:b w:val="0"/>
                         </w:rPr>
-                        <w:t>Click the Geoprocessing button circled in red and select “ArcToolbox” to open the ArcToolbox window.</w:t>
+                        <w:t>Click the Geoprocessing button circled in red and select “</w:t>
+                      </w:r>
+                      <w:proofErr w:type="spellStart"/>
+                      <w:r>
+                        <w:rPr>
+                          <w:b w:val="0"/>
+                        </w:rPr>
+                        <w:t>ArcToolbox</w:t>
+                      </w:r>
+                      <w:proofErr w:type="spellEnd"/>
+                      <w:r>
+                        <w:rPr>
+                          <w:b w:val="0"/>
+                        </w:rPr>
+                        <w:t xml:space="preserve">” to open the </w:t>
+                      </w:r>
+                      <w:proofErr w:type="spellStart"/>
+                      <w:r>
+                        <w:rPr>
+                          <w:b w:val="0"/>
+                        </w:rPr>
+                        <w:t>ArcToolbox</w:t>
+                      </w:r>
+                      <w:proofErr w:type="spellEnd"/>
+                      <w:r>
+                        <w:rPr>
+                          <w:b w:val="0"/>
+                        </w:rPr>
+                        <w:t xml:space="preserve"> window.</w:t>
                       </w:r>
                     </w:p>
                   </w:txbxContent>
@@ -5442,7 +5868,23 @@
           <w:rFonts w:cs="Times New Roman"/>
           <w:sz w:val="22"/>
         </w:rPr>
-        <w:t xml:space="preserve">(ArcMap or ArcCatalog) </w:t>
+        <w:t xml:space="preserve">(ArcMap or </w:t>
+      </w:r>
+      <w:proofErr w:type="spellStart"/>
+      <w:r>
+        <w:rPr>
+          <w:rFonts w:cs="Times New Roman"/>
+          <w:sz w:val="22"/>
+        </w:rPr>
+        <w:t>ArcCatalog</w:t>
+      </w:r>
+      <w:proofErr w:type="spellEnd"/>
+      <w:r>
+        <w:rPr>
+          <w:rFonts w:cs="Times New Roman"/>
+          <w:sz w:val="22"/>
+        </w:rPr>
+        <w:t xml:space="preserve">) </w:t>
       </w:r>
       <w:r>
         <w:rPr>
@@ -5544,6 +5986,7 @@
         </w:rPr>
         <w:t xml:space="preserve"> </w:t>
       </w:r>
+      <w:proofErr w:type="spellStart"/>
       <w:r>
         <w:rPr>
           <w:rFonts w:cs="Times New Roman"/>
@@ -5560,6 +6003,7 @@
         </w:rPr>
         <w:t>rcToolbox</w:t>
       </w:r>
+      <w:proofErr w:type="spellEnd"/>
       <w:r>
         <w:rPr>
           <w:rFonts w:cs="Times New Roman"/>
@@ -5579,7 +6023,23 @@
           <w:rFonts w:cs="Times New Roman"/>
           <w:sz w:val="22"/>
         </w:rPr>
-        <w:t>the ArcToolbox window</w:t>
+        <w:t xml:space="preserve">the </w:t>
+      </w:r>
+      <w:proofErr w:type="spellStart"/>
+      <w:r>
+        <w:rPr>
+          <w:rFonts w:cs="Times New Roman"/>
+          <w:sz w:val="22"/>
+        </w:rPr>
+        <w:t>ArcToolbox</w:t>
+      </w:r>
+      <w:proofErr w:type="spellEnd"/>
+      <w:r>
+        <w:rPr>
+          <w:rFonts w:cs="Times New Roman"/>
+          <w:sz w:val="22"/>
+        </w:rPr>
+        <w:t xml:space="preserve"> window</w:t>
       </w:r>
       <w:r>
         <w:rPr>
@@ -5889,6 +6349,7 @@
                             <w:r>
                               <w:t xml:space="preserve"> </w:t>
                             </w:r>
+                            <w:proofErr w:type="spellStart"/>
                             <w:r>
                               <w:rPr>
                                 <w:b w:val="0"/>
@@ -5896,6 +6357,7 @@
                               </w:rPr>
                               <w:t>ArcToolbox</w:t>
                             </w:r>
+                            <w:proofErr w:type="spellEnd"/>
                             <w:r>
                               <w:rPr>
                                 <w:b w:val="0"/>
@@ -5946,6 +6408,7 @@
                       <w:r>
                         <w:t xml:space="preserve"> </w:t>
                       </w:r>
+                      <w:proofErr w:type="spellStart"/>
                       <w:r>
                         <w:rPr>
                           <w:b w:val="0"/>
@@ -5953,6 +6416,7 @@
                         </w:rPr>
                         <w:t>ArcToolbox</w:t>
                       </w:r>
+                      <w:proofErr w:type="spellEnd"/>
                       <w:r>
                         <w:rPr>
                           <w:b w:val="0"/>
@@ -5984,6 +6448,7 @@
         </w:rPr>
         <w:t xml:space="preserve"> </w:t>
       </w:r>
+      <w:proofErr w:type="spellStart"/>
       <w:r>
         <w:rPr>
           <w:rFonts w:cs="Times New Roman"/>
@@ -5993,6 +6458,7 @@
         </w:rPr>
         <w:t>ArcToolbox</w:t>
       </w:r>
+      <w:proofErr w:type="spellEnd"/>
       <w:r>
         <w:rPr>
           <w:rFonts w:cs="Times New Roman"/>
@@ -6138,6 +6604,7 @@
         </w:rPr>
         <w:t xml:space="preserve">subfolder </w:t>
       </w:r>
+      <w:proofErr w:type="spellStart"/>
       <w:r>
         <w:rPr>
           <w:rFonts w:cs="Times New Roman"/>
@@ -6146,6 +6613,7 @@
         </w:rPr>
         <w:t>py_Spatial</w:t>
       </w:r>
+      <w:proofErr w:type="spellEnd"/>
       <w:r>
         <w:rPr>
           <w:rFonts w:cs="Times New Roman"/>
@@ -6176,7 +6644,35 @@
           <w:sz w:val="22"/>
           <w:szCs w:val="22"/>
         </w:rPr>
-        <w:t xml:space="preserve"> (.pyt)</w:t>
+        <w:t xml:space="preserve"> </w:t>
+      </w:r>
+      <w:proofErr w:type="gramStart"/>
+      <w:r>
+        <w:rPr>
+          <w:rFonts w:cs="Times New Roman"/>
+          <w:sz w:val="22"/>
+          <w:szCs w:val="22"/>
+        </w:rPr>
+        <w:t>(.</w:t>
+      </w:r>
+      <w:proofErr w:type="spellStart"/>
+      <w:r>
+        <w:rPr>
+          <w:rFonts w:cs="Times New Roman"/>
+          <w:sz w:val="22"/>
+          <w:szCs w:val="22"/>
+        </w:rPr>
+        <w:t>pyt</w:t>
+      </w:r>
+      <w:proofErr w:type="spellEnd"/>
+      <w:proofErr w:type="gramEnd"/>
+      <w:r>
+        <w:rPr>
+          <w:rFonts w:cs="Times New Roman"/>
+          <w:sz w:val="22"/>
+          <w:szCs w:val="22"/>
+        </w:rPr>
+        <w:t>)</w:t>
       </w:r>
       <w:r>
         <w:rPr>
@@ -6322,6 +6818,7 @@
         </w:rPr>
         <w:t xml:space="preserve">pear in the </w:t>
       </w:r>
+      <w:proofErr w:type="spellStart"/>
       <w:r>
         <w:rPr>
           <w:rFonts w:cs="Times New Roman"/>
@@ -6331,6 +6828,7 @@
         </w:rPr>
         <w:t>ArcToolbox</w:t>
       </w:r>
+      <w:proofErr w:type="spellEnd"/>
       <w:r>
         <w:rPr>
           <w:rFonts w:cs="Times New Roman"/>
@@ -6494,6 +6992,7 @@
                             <w:r>
                               <w:t xml:space="preserve"> </w:t>
                             </w:r>
+                            <w:proofErr w:type="spellStart"/>
                             <w:r>
                               <w:rPr>
                                 <w:b w:val="0"/>
@@ -6501,6 +7000,7 @@
                               </w:rPr>
                               <w:t>ArcToolbox</w:t>
                             </w:r>
+                            <w:proofErr w:type="spellEnd"/>
                             <w:r>
                               <w:rPr>
                                 <w:b w:val="0"/>
@@ -6551,6 +7051,7 @@
                       <w:r>
                         <w:t xml:space="preserve"> </w:t>
                       </w:r>
+                      <w:proofErr w:type="spellStart"/>
                       <w:r>
                         <w:rPr>
                           <w:b w:val="0"/>
@@ -6558,6 +7059,7 @@
                         </w:rPr>
                         <w:t>ArcToolbox</w:t>
                       </w:r>
+                      <w:proofErr w:type="spellEnd"/>
                       <w:r>
                         <w:rPr>
                           <w:b w:val="0"/>
@@ -6641,8 +7143,17 @@
           <w:rFonts w:cs="Times New Roman"/>
           <w:sz w:val="22"/>
         </w:rPr>
-        <w:t>ArcMap or ArcCatalog</w:t>
-      </w:r>
+        <w:t xml:space="preserve">ArcMap or </w:t>
+      </w:r>
+      <w:proofErr w:type="spellStart"/>
+      <w:r>
+        <w:rPr>
+          <w:rFonts w:cs="Times New Roman"/>
+          <w:sz w:val="22"/>
+        </w:rPr>
+        <w:t>ArcCatalog</w:t>
+      </w:r>
+      <w:proofErr w:type="spellEnd"/>
       <w:r>
         <w:rPr>
           <w:rFonts w:cs="Times New Roman"/>
@@ -7049,15 +7560,33 @@
           <w:sz w:val="22"/>
           <w:szCs w:val="22"/>
         </w:rPr>
-        <w:t>helps download NHD</w:t>
-      </w:r>
-      <w:r>
-        <w:rPr>
-          <w:rFonts w:cs="Times New Roman"/>
-          <w:sz w:val="22"/>
-          <w:szCs w:val="22"/>
-        </w:rPr>
-        <w:t>Plus data), to run individual benefits assessments with added options (e.g.</w:t>
+        <w:t xml:space="preserve">helps download </w:t>
+      </w:r>
+      <w:proofErr w:type="spellStart"/>
+      <w:r>
+        <w:rPr>
+          <w:rFonts w:cs="Times New Roman"/>
+          <w:sz w:val="22"/>
+          <w:szCs w:val="22"/>
+        </w:rPr>
+        <w:t>NHD</w:t>
+      </w:r>
+      <w:r>
+        <w:rPr>
+          <w:rFonts w:cs="Times New Roman"/>
+          <w:sz w:val="22"/>
+          <w:szCs w:val="22"/>
+        </w:rPr>
+        <w:t>Plus</w:t>
+      </w:r>
+      <w:proofErr w:type="spellEnd"/>
+      <w:r>
+        <w:rPr>
+          <w:rFonts w:cs="Times New Roman"/>
+          <w:sz w:val="22"/>
+          <w:szCs w:val="22"/>
+        </w:rPr>
+        <w:t xml:space="preserve"> data), to run individual benefits assessments with added options (e.g.</w:t>
       </w:r>
       <w:r>
         <w:rPr>
@@ -8104,8 +8633,9 @@
           <w:szCs w:val="22"/>
           <w:highlight w:val="yellow"/>
         </w:rPr>
-        <w:t>The suggested source for the conterminous United States is the EnviroAtlas</w:t>
-      </w:r>
+        <w:t xml:space="preserve">The suggested source for the conterminous United States is the </w:t>
+      </w:r>
+      <w:proofErr w:type="spellStart"/>
       <w:r>
         <w:rPr>
           <w:rFonts w:cs="Times New Roman"/>
@@ -8113,7 +8643,37 @@
           <w:szCs w:val="22"/>
           <w:highlight w:val="yellow"/>
         </w:rPr>
-        <w:t xml:space="preserve"> - Dasymetric Popula</w:t>
+        <w:t>EnviroAtlas</w:t>
+      </w:r>
+      <w:proofErr w:type="spellEnd"/>
+      <w:r>
+        <w:rPr>
+          <w:rFonts w:cs="Times New Roman"/>
+          <w:sz w:val="22"/>
+          <w:szCs w:val="22"/>
+          <w:highlight w:val="yellow"/>
+        </w:rPr>
+        <w:t xml:space="preserve"> - </w:t>
+      </w:r>
+      <w:proofErr w:type="spellStart"/>
+      <w:r>
+        <w:rPr>
+          <w:rFonts w:cs="Times New Roman"/>
+          <w:sz w:val="22"/>
+          <w:szCs w:val="22"/>
+          <w:highlight w:val="yellow"/>
+        </w:rPr>
+        <w:t>Dasymetric</w:t>
+      </w:r>
+      <w:proofErr w:type="spellEnd"/>
+      <w:r>
+        <w:rPr>
+          <w:rFonts w:cs="Times New Roman"/>
+          <w:sz w:val="22"/>
+          <w:szCs w:val="22"/>
+          <w:highlight w:val="yellow"/>
+        </w:rPr>
+        <w:t xml:space="preserve"> Popula</w:t>
       </w:r>
       <w:r>
         <w:rPr>
@@ -8500,8 +9060,13 @@
       <w:r>
         <w:t xml:space="preserve">the </w:t>
       </w:r>
-      <w:r>
-        <w:t>NHDPlus files downloaded with the toolset. Before these files can be used, t</w:t>
+      <w:proofErr w:type="spellStart"/>
+      <w:r>
+        <w:t>NHDPlus</w:t>
+      </w:r>
+      <w:proofErr w:type="spellEnd"/>
+      <w:r>
+        <w:t xml:space="preserve"> files downloaded with the toolset. Before these files can be used, t</w:t>
       </w:r>
       <w:r>
         <w:rPr>
@@ -8581,13 +9146,23 @@
         </w:rPr>
         <w:t xml:space="preserve">assumes </w:t>
       </w:r>
-      <w:r>
-        <w:rPr>
-          <w:rFonts w:cs="Times New Roman"/>
-          <w:sz w:val="22"/>
-          <w:szCs w:val="22"/>
-        </w:rPr>
-        <w:t xml:space="preserve">NHDPlus </w:t>
+      <w:proofErr w:type="spellStart"/>
+      <w:r>
+        <w:rPr>
+          <w:rFonts w:cs="Times New Roman"/>
+          <w:sz w:val="22"/>
+          <w:szCs w:val="22"/>
+        </w:rPr>
+        <w:t>NHDPlus</w:t>
+      </w:r>
+      <w:proofErr w:type="spellEnd"/>
+      <w:r>
+        <w:rPr>
+          <w:rFonts w:cs="Times New Roman"/>
+          <w:sz w:val="22"/>
+          <w:szCs w:val="22"/>
+        </w:rPr>
+        <w:t xml:space="preserve"> </w:t>
       </w:r>
       <w:r>
         <w:rPr>
@@ -8698,8 +9273,17 @@
           <w:sz w:val="22"/>
           <w:szCs w:val="22"/>
         </w:rPr>
-        <w:t>~NHDPlusV21\NHDPlus_Downloads.gdb</w:t>
-      </w:r>
+        <w:t>~NHDPlusV21\</w:t>
+      </w:r>
+      <w:proofErr w:type="spellStart"/>
+      <w:r>
+        <w:rPr>
+          <w:sz w:val="22"/>
+          <w:szCs w:val="22"/>
+        </w:rPr>
+        <w:t>NHDPlus_Downloads.gdb</w:t>
+      </w:r>
+      <w:proofErr w:type="spellEnd"/>
       <w:r>
         <w:rPr>
           <w:rFonts w:cs="Times New Roman"/>
@@ -9318,12 +9902,14 @@
                               </w:rPr>
                               <w:t>n ~</w:t>
                             </w:r>
+                            <w:proofErr w:type="spellStart"/>
                             <w:r>
                               <w:rPr>
                                 <w:b w:val="0"/>
                               </w:rPr>
                               <w:t>NHDPlus_Downloads.gdb</w:t>
                             </w:r>
+                            <w:proofErr w:type="spellEnd"/>
                           </w:p>
                         </w:txbxContent>
                       </wps:txbx>
@@ -9383,12 +9969,14 @@
                         </w:rPr>
                         <w:t>n ~</w:t>
                       </w:r>
+                      <w:proofErr w:type="spellStart"/>
                       <w:r>
                         <w:rPr>
                           <w:b w:val="0"/>
                         </w:rPr>
                         <w:t>NHDPlus_Downloads.gdb</w:t>
                       </w:r>
+                      <w:proofErr w:type="spellEnd"/>
                     </w:p>
                   </w:txbxContent>
                 </v:textbox>
@@ -9852,8 +10440,19 @@
                 <w:szCs w:val="22"/>
                 <w:highlight w:val="yellow"/>
               </w:rPr>
-              <w:t>USGS NHDPlus</w:t>
-            </w:r>
+              <w:t xml:space="preserve">USGS </w:t>
+            </w:r>
+            <w:proofErr w:type="spellStart"/>
+            <w:r>
+              <w:rPr>
+                <w:rFonts w:cs="Times New Roman"/>
+                <w:sz w:val="22"/>
+                <w:szCs w:val="22"/>
+                <w:highlight w:val="yellow"/>
+              </w:rPr>
+              <w:t>NHDPlus</w:t>
+            </w:r>
+            <w:proofErr w:type="spellEnd"/>
             <w:r>
               <w:rPr>
                 <w:rFonts w:cs="Times New Roman"/>
@@ -10299,6 +10898,7 @@
               </w:rPr>
               <w:t xml:space="preserve">Default: </w:t>
             </w:r>
+            <w:proofErr w:type="spellStart"/>
             <w:r>
               <w:rPr>
                 <w:sz w:val="22"/>
@@ -10306,6 +10906,7 @@
               </w:rPr>
               <w:t>PlusFlow</w:t>
             </w:r>
+            <w:proofErr w:type="spellEnd"/>
           </w:p>
         </w:tc>
       </w:tr>
@@ -10721,6 +11322,7 @@
         </w:rPr>
         <w:t xml:space="preserve">the </w:t>
       </w:r>
+      <w:proofErr w:type="spellStart"/>
       <w:r>
         <w:rPr>
           <w:rFonts w:cs="Times New Roman"/>
@@ -10728,6 +11330,7 @@
         </w:rPr>
         <w:t>Landuse</w:t>
       </w:r>
+      <w:proofErr w:type="spellEnd"/>
       <w:r>
         <w:rPr>
           <w:rFonts w:cs="Times New Roman"/>
@@ -10882,12 +11485,21 @@
         </w:rPr>
         <w:t xml:space="preserve">greenspace in the </w:t>
       </w:r>
-      <w:r>
-        <w:rPr>
-          <w:rFonts w:cs="Times New Roman"/>
-          <w:sz w:val="22"/>
-        </w:rPr>
-        <w:t xml:space="preserve">Landuse/Greenspace </w:t>
+      <w:proofErr w:type="spellStart"/>
+      <w:r>
+        <w:rPr>
+          <w:rFonts w:cs="Times New Roman"/>
+          <w:sz w:val="22"/>
+        </w:rPr>
+        <w:t>Landuse</w:t>
+      </w:r>
+      <w:proofErr w:type="spellEnd"/>
+      <w:r>
+        <w:rPr>
+          <w:rFonts w:cs="Times New Roman"/>
+          <w:sz w:val="22"/>
+        </w:rPr>
+        <w:t xml:space="preserve">/Greenspace </w:t>
       </w:r>
       <w:r>
         <w:rPr>
@@ -11315,8 +11927,19 @@
                 <w:szCs w:val="22"/>
                 <w:highlight w:val="red"/>
               </w:rPr>
-              <w:t>E911 and/or OpenStreetMap</w:t>
-            </w:r>
+              <w:t xml:space="preserve">E911 and/or </w:t>
+            </w:r>
+            <w:proofErr w:type="spellStart"/>
+            <w:r>
+              <w:rPr>
+                <w:rFonts w:cs="Times New Roman"/>
+                <w:sz w:val="22"/>
+                <w:szCs w:val="22"/>
+                <w:highlight w:val="red"/>
+              </w:rPr>
+              <w:t>OpenStreetMap</w:t>
+            </w:r>
+            <w:proofErr w:type="spellEnd"/>
           </w:p>
         </w:tc>
       </w:tr>
@@ -11431,13 +12054,23 @@
                 <w:szCs w:val="22"/>
               </w:rPr>
             </w:pPr>
-            <w:r>
-              <w:rPr>
-                <w:rFonts w:cs="Times New Roman"/>
-                <w:sz w:val="22"/>
-                <w:szCs w:val="22"/>
-              </w:rPr>
-              <w:t>Landuse/Greenspace Polygons</w:t>
+            <w:proofErr w:type="spellStart"/>
+            <w:r>
+              <w:rPr>
+                <w:rFonts w:cs="Times New Roman"/>
+                <w:sz w:val="22"/>
+                <w:szCs w:val="22"/>
+              </w:rPr>
+              <w:t>Landuse</w:t>
+            </w:r>
+            <w:proofErr w:type="spellEnd"/>
+            <w:r>
+              <w:rPr>
+                <w:rFonts w:cs="Times New Roman"/>
+                <w:sz w:val="22"/>
+                <w:szCs w:val="22"/>
+              </w:rPr>
+              <w:t>/Greenspace Polygons</w:t>
             </w:r>
           </w:p>
         </w:tc>
@@ -11475,6 +12108,7 @@
               </w:rPr>
               <w:t xml:space="preserve">define </w:t>
             </w:r>
+            <w:proofErr w:type="spellStart"/>
             <w:r>
               <w:rPr>
                 <w:rFonts w:cs="Times New Roman"/>
@@ -11483,7 +12117,18 @@
                 <w:szCs w:val="22"/>
                 <w:highlight w:val="red"/>
               </w:rPr>
-              <w:t>landuse or greenspace</w:t>
+              <w:t>landuse</w:t>
+            </w:r>
+            <w:proofErr w:type="spellEnd"/>
+            <w:r>
+              <w:rPr>
+                <w:rFonts w:cs="Times New Roman"/>
+                <w:color w:val="000000"/>
+                <w:sz w:val="22"/>
+                <w:szCs w:val="22"/>
+                <w:highlight w:val="red"/>
+              </w:rPr>
+              <w:t xml:space="preserve"> or greenspace</w:t>
             </w:r>
           </w:p>
         </w:tc>
@@ -11609,6 +12254,7 @@
               </w:rPr>
               <w:t xml:space="preserve"> </w:t>
             </w:r>
+            <w:proofErr w:type="spellStart"/>
             <w:r>
               <w:rPr>
                 <w:rFonts w:cs="Times New Roman"/>
@@ -11618,6 +12264,7 @@
               </w:rPr>
               <w:t>landuse</w:t>
             </w:r>
+            <w:proofErr w:type="spellEnd"/>
             <w:r>
               <w:rPr>
                 <w:rFonts w:cs="Times New Roman"/>
@@ -13230,8 +13877,19 @@
                 <w:szCs w:val="22"/>
                 <w:highlight w:val="yellow"/>
               </w:rPr>
-              <w:t>r OpenStreetMap</w:t>
-            </w:r>
+              <w:t xml:space="preserve">r </w:t>
+            </w:r>
+            <w:proofErr w:type="spellStart"/>
+            <w:r>
+              <w:rPr>
+                <w:rFonts w:cs="Times New Roman"/>
+                <w:sz w:val="22"/>
+                <w:szCs w:val="22"/>
+                <w:highlight w:val="yellow"/>
+              </w:rPr>
+              <w:t>OpenStreetMap</w:t>
+            </w:r>
+            <w:proofErr w:type="spellEnd"/>
           </w:p>
         </w:tc>
       </w:tr>
@@ -13346,13 +14004,23 @@
                 <w:szCs w:val="22"/>
               </w:rPr>
             </w:pPr>
-            <w:r>
-              <w:rPr>
-                <w:rFonts w:cs="Times New Roman"/>
-                <w:sz w:val="22"/>
-                <w:szCs w:val="22"/>
-              </w:rPr>
-              <w:t>Landuse/Greenspace Polygons</w:t>
+            <w:proofErr w:type="spellStart"/>
+            <w:r>
+              <w:rPr>
+                <w:rFonts w:cs="Times New Roman"/>
+                <w:sz w:val="22"/>
+                <w:szCs w:val="22"/>
+              </w:rPr>
+              <w:t>Landuse</w:t>
+            </w:r>
+            <w:proofErr w:type="spellEnd"/>
+            <w:r>
+              <w:rPr>
+                <w:rFonts w:cs="Times New Roman"/>
+                <w:sz w:val="22"/>
+                <w:szCs w:val="22"/>
+              </w:rPr>
+              <w:t>/Greenspace Polygons</w:t>
             </w:r>
           </w:p>
         </w:tc>
@@ -13377,7 +14045,29 @@
                 <w:szCs w:val="22"/>
                 <w:highlight w:val="red"/>
               </w:rPr>
-              <w:t>Polygons that define landuse or greenspace</w:t>
+              <w:t xml:space="preserve">Polygons that define </w:t>
+            </w:r>
+            <w:proofErr w:type="spellStart"/>
+            <w:r>
+              <w:rPr>
+                <w:rFonts w:cs="Times New Roman"/>
+                <w:color w:val="000000"/>
+                <w:sz w:val="22"/>
+                <w:szCs w:val="22"/>
+                <w:highlight w:val="red"/>
+              </w:rPr>
+              <w:t>landuse</w:t>
+            </w:r>
+            <w:proofErr w:type="spellEnd"/>
+            <w:r>
+              <w:rPr>
+                <w:rFonts w:cs="Times New Roman"/>
+                <w:color w:val="000000"/>
+                <w:sz w:val="22"/>
+                <w:szCs w:val="22"/>
+                <w:highlight w:val="red"/>
+              </w:rPr>
+              <w:t xml:space="preserve"> or greenspace</w:t>
             </w:r>
           </w:p>
         </w:tc>
@@ -13474,7 +14164,27 @@
                 <w:szCs w:val="22"/>
                 <w:highlight w:val="red"/>
               </w:rPr>
-              <w:t>Field categorizing landuse types</w:t>
+              <w:t xml:space="preserve">Field categorizing </w:t>
+            </w:r>
+            <w:proofErr w:type="spellStart"/>
+            <w:r>
+              <w:rPr>
+                <w:rFonts w:cs="Times New Roman"/>
+                <w:sz w:val="22"/>
+                <w:szCs w:val="22"/>
+                <w:highlight w:val="red"/>
+              </w:rPr>
+              <w:t>landuse</w:t>
+            </w:r>
+            <w:proofErr w:type="spellEnd"/>
+            <w:r>
+              <w:rPr>
+                <w:rFonts w:cs="Times New Roman"/>
+                <w:sz w:val="22"/>
+                <w:szCs w:val="22"/>
+                <w:highlight w:val="red"/>
+              </w:rPr>
+              <w:t xml:space="preserve"> types</w:t>
             </w:r>
           </w:p>
         </w:tc>
@@ -14341,8 +15051,19 @@
                 <w:szCs w:val="22"/>
                 <w:highlight w:val="red"/>
               </w:rPr>
-              <w:t>Tiger, E911 and/or OpenStreetMap</w:t>
-            </w:r>
+              <w:t xml:space="preserve">Tiger, E911 and/or </w:t>
+            </w:r>
+            <w:proofErr w:type="spellStart"/>
+            <w:r>
+              <w:rPr>
+                <w:rFonts w:cs="Times New Roman"/>
+                <w:sz w:val="22"/>
+                <w:szCs w:val="22"/>
+                <w:highlight w:val="red"/>
+              </w:rPr>
+              <w:t>OpenStreetMap</w:t>
+            </w:r>
+            <w:proofErr w:type="spellEnd"/>
           </w:p>
         </w:tc>
       </w:tr>
@@ -14678,23 +15399,7 @@
           <w:sz w:val="22"/>
           <w:szCs w:val="22"/>
         </w:rPr>
-        <w:t>T</w:t>
-      </w:r>
-      <w:r>
-        <w:rPr>
-          <w:rFonts w:cs="Times New Roman"/>
-          <w:sz w:val="22"/>
-          <w:szCs w:val="22"/>
-        </w:rPr>
-        <w:t>he default Buffer Distance</w:t>
-      </w:r>
-      <w:r>
-        <w:rPr>
-          <w:rFonts w:cs="Times New Roman"/>
-          <w:sz w:val="22"/>
-          <w:szCs w:val="22"/>
-        </w:rPr>
-        <w:t xml:space="preserve"> f</w:t>
+        <w:t>The default Buffer Distance f</w:t>
       </w:r>
       <w:r>
         <w:rPr>
@@ -17573,7 +18278,25 @@
           <w:sz w:val="22"/>
           <w:szCs w:val="22"/>
         </w:rPr>
-        <w:t>To reverse this delete the entry.</w:t>
+        <w:t xml:space="preserve">To reverse </w:t>
+      </w:r>
+      <w:proofErr w:type="gramStart"/>
+      <w:r>
+        <w:rPr>
+          <w:rFonts w:cs="Times New Roman"/>
+          <w:sz w:val="22"/>
+          <w:szCs w:val="22"/>
+        </w:rPr>
+        <w:t>this</w:t>
+      </w:r>
+      <w:proofErr w:type="gramEnd"/>
+      <w:r>
+        <w:rPr>
+          <w:rFonts w:cs="Times New Roman"/>
+          <w:sz w:val="22"/>
+          <w:szCs w:val="22"/>
+        </w:rPr>
+        <w:t xml:space="preserve"> delete the entry.</w:t>
       </w:r>
     </w:p>
     <w:p>
@@ -17847,13 +18570,7 @@
                               <w:rPr>
                                 <w:b w:val="0"/>
                               </w:rPr>
-                              <w:t>Full Indicator Assessment Tool</w:t>
-                            </w:r>
-                            <w:r>
-                              <w:rPr>
-                                <w:b w:val="0"/>
-                              </w:rPr>
-                              <w:t>.</w:t>
+                              <w:t>Full Indicator Assessment Tool.</w:t>
                             </w:r>
                           </w:p>
                           <w:p>
@@ -17907,13 +18624,7 @@
                         <w:rPr>
                           <w:b w:val="0"/>
                         </w:rPr>
-                        <w:t>Full Indicator Assessment Tool</w:t>
-                      </w:r>
-                      <w:r>
-                        <w:rPr>
-                          <w:b w:val="0"/>
-                        </w:rPr>
-                        <w:t>.</w:t>
+                        <w:t>Full Indicator Assessment Tool.</w:t>
                       </w:r>
                     </w:p>
                     <w:p>
@@ -17942,13 +18653,23 @@
         </w:rPr>
         <w:t xml:space="preserve">The </w:t>
       </w:r>
-      <w:r>
-        <w:rPr>
-          <w:rFonts w:cs="Times New Roman"/>
-          <w:sz w:val="22"/>
-          <w:szCs w:val="22"/>
-        </w:rPr>
-        <w:t xml:space="preserve">Landuse/Greenspace, Social Vulnerability, and Conservation Lands </w:t>
+      <w:proofErr w:type="spellStart"/>
+      <w:r>
+        <w:rPr>
+          <w:rFonts w:cs="Times New Roman"/>
+          <w:sz w:val="22"/>
+          <w:szCs w:val="22"/>
+        </w:rPr>
+        <w:t>Landuse</w:t>
+      </w:r>
+      <w:proofErr w:type="spellEnd"/>
+      <w:r>
+        <w:rPr>
+          <w:rFonts w:cs="Times New Roman"/>
+          <w:sz w:val="22"/>
+          <w:szCs w:val="22"/>
+        </w:rPr>
+        <w:t xml:space="preserve">/Greenspace, Social Vulnerability, and Conservation Lands </w:t>
       </w:r>
       <w:r>
         <w:rPr>
@@ -17996,7 +18717,115 @@
           <w:sz w:val="22"/>
           <w:szCs w:val="22"/>
         </w:rPr>
-        <w:t xml:space="preserve">cified. This increases flexibility </w:t>
+        <w:t xml:space="preserve">cified. This increases flexibility and limits </w:t>
+      </w:r>
+      <w:r>
+        <w:rPr>
+          <w:rFonts w:cs="Times New Roman"/>
+          <w:sz w:val="22"/>
+          <w:szCs w:val="22"/>
+        </w:rPr>
+        <w:t>pre-processing</w:t>
+      </w:r>
+      <w:r>
+        <w:rPr>
+          <w:rFonts w:cs="Times New Roman"/>
+          <w:sz w:val="22"/>
+          <w:szCs w:val="22"/>
+        </w:rPr>
+        <w:t xml:space="preserve"> by allowing the user to s</w:t>
+      </w:r>
+      <w:r>
+        <w:rPr>
+          <w:rFonts w:cs="Times New Roman"/>
+          <w:sz w:val="22"/>
+          <w:szCs w:val="22"/>
+        </w:rPr>
+        <w:t>pecify a subset of the dataset for</w:t>
+      </w:r>
+      <w:r>
+        <w:rPr>
+          <w:rFonts w:cs="Times New Roman"/>
+          <w:sz w:val="22"/>
+          <w:szCs w:val="22"/>
+        </w:rPr>
+        <w:t xml:space="preserve"> use. For example, the tool only uses </w:t>
+      </w:r>
+      <w:r>
+        <w:rPr>
+          <w:rFonts w:cs="Times New Roman"/>
+          <w:sz w:val="22"/>
+          <w:szCs w:val="22"/>
+        </w:rPr>
+        <w:t>greenspace</w:t>
+      </w:r>
+      <w:r>
+        <w:rPr>
+          <w:rFonts w:cs="Times New Roman"/>
+          <w:sz w:val="22"/>
+          <w:szCs w:val="22"/>
+        </w:rPr>
+        <w:t xml:space="preserve"> features from the</w:t>
+      </w:r>
+      <w:r>
+        <w:rPr>
+          <w:rFonts w:cs="Times New Roman"/>
+          <w:sz w:val="22"/>
+          <w:szCs w:val="22"/>
+        </w:rPr>
+        <w:t xml:space="preserve"> </w:t>
+      </w:r>
+      <w:proofErr w:type="spellStart"/>
+      <w:r>
+        <w:rPr>
+          <w:rFonts w:cs="Times New Roman"/>
+          <w:sz w:val="22"/>
+          <w:szCs w:val="22"/>
+        </w:rPr>
+        <w:t>Landuse</w:t>
+      </w:r>
+      <w:proofErr w:type="spellEnd"/>
+      <w:r>
+        <w:rPr>
+          <w:rFonts w:cs="Times New Roman"/>
+          <w:sz w:val="22"/>
+          <w:szCs w:val="22"/>
+        </w:rPr>
+        <w:t xml:space="preserve">/Greenspace </w:t>
+      </w:r>
+      <w:r>
+        <w:rPr>
+          <w:rFonts w:cs="Times New Roman"/>
+          <w:sz w:val="22"/>
+          <w:szCs w:val="22"/>
+        </w:rPr>
+        <w:t>dataset</w:t>
+      </w:r>
+      <w:r>
+        <w:rPr>
+          <w:rFonts w:cs="Times New Roman"/>
+          <w:sz w:val="22"/>
+          <w:szCs w:val="22"/>
+        </w:rPr>
+        <w:t xml:space="preserve">, but most </w:t>
+      </w:r>
+      <w:proofErr w:type="spellStart"/>
+      <w:r>
+        <w:rPr>
+          <w:rFonts w:cs="Times New Roman"/>
+          <w:sz w:val="22"/>
+          <w:szCs w:val="22"/>
+        </w:rPr>
+        <w:t>landuse</w:t>
+      </w:r>
+      <w:proofErr w:type="spellEnd"/>
+      <w:r>
+        <w:rPr>
+          <w:rFonts w:cs="Times New Roman"/>
+          <w:sz w:val="22"/>
+          <w:szCs w:val="22"/>
+        </w:rPr>
+        <w:t xml:space="preserve"> </w:t>
       </w:r>
       <w:r>
         <w:rPr>
@@ -18005,87 +18834,7 @@
           <w:szCs w:val="22"/>
         </w:rPr>
         <w:lastRenderedPageBreak/>
-        <w:t xml:space="preserve">and limits </w:t>
-      </w:r>
-      <w:r>
-        <w:rPr>
-          <w:rFonts w:cs="Times New Roman"/>
-          <w:sz w:val="22"/>
-          <w:szCs w:val="22"/>
-        </w:rPr>
-        <w:t>pre-processing</w:t>
-      </w:r>
-      <w:r>
-        <w:rPr>
-          <w:rFonts w:cs="Times New Roman"/>
-          <w:sz w:val="22"/>
-          <w:szCs w:val="22"/>
-        </w:rPr>
-        <w:t xml:space="preserve"> by allowing the user to s</w:t>
-      </w:r>
-      <w:r>
-        <w:rPr>
-          <w:rFonts w:cs="Times New Roman"/>
-          <w:sz w:val="22"/>
-          <w:szCs w:val="22"/>
-        </w:rPr>
-        <w:t>pecify a subset of the dataset for</w:t>
-      </w:r>
-      <w:r>
-        <w:rPr>
-          <w:rFonts w:cs="Times New Roman"/>
-          <w:sz w:val="22"/>
-          <w:szCs w:val="22"/>
-        </w:rPr>
-        <w:t xml:space="preserve"> use. For example, the tool only uses </w:t>
-      </w:r>
-      <w:r>
-        <w:rPr>
-          <w:rFonts w:cs="Times New Roman"/>
-          <w:sz w:val="22"/>
-          <w:szCs w:val="22"/>
-        </w:rPr>
-        <w:t>greenspace</w:t>
-      </w:r>
-      <w:r>
-        <w:rPr>
-          <w:rFonts w:cs="Times New Roman"/>
-          <w:sz w:val="22"/>
-          <w:szCs w:val="22"/>
-        </w:rPr>
-        <w:t xml:space="preserve"> features from the</w:t>
-      </w:r>
-      <w:r>
-        <w:rPr>
-          <w:rFonts w:cs="Times New Roman"/>
-          <w:sz w:val="22"/>
-          <w:szCs w:val="22"/>
-        </w:rPr>
-        <w:t xml:space="preserve"> </w:t>
-      </w:r>
-      <w:r>
-        <w:rPr>
-          <w:rFonts w:cs="Times New Roman"/>
-          <w:sz w:val="22"/>
-          <w:szCs w:val="22"/>
-        </w:rPr>
-        <w:t xml:space="preserve">Landuse/Greenspace </w:t>
-      </w:r>
-      <w:r>
-        <w:rPr>
-          <w:rFonts w:cs="Times New Roman"/>
-          <w:sz w:val="22"/>
-          <w:szCs w:val="22"/>
-        </w:rPr>
-        <w:t>dataset</w:t>
-      </w:r>
-      <w:r>
-        <w:rPr>
-          <w:rFonts w:cs="Times New Roman"/>
-          <w:sz w:val="22"/>
-          <w:szCs w:val="22"/>
-        </w:rPr>
-        <w:t xml:space="preserve">, but most landuse datasets </w:t>
+        <w:t xml:space="preserve">datasets </w:t>
       </w:r>
       <w:r>
         <w:rPr>
@@ -18429,6 +19178,7 @@
         </w:rPr>
         <w:t xml:space="preserve">he layout of the PDF report is based on a </w:t>
       </w:r>
+      <w:proofErr w:type="spellStart"/>
       <w:r>
         <w:rPr>
           <w:rFonts w:cs="Times New Roman"/>
@@ -18438,6 +19188,7 @@
         </w:rPr>
         <w:t>Mapfile</w:t>
       </w:r>
+      <w:proofErr w:type="spellEnd"/>
       <w:r>
         <w:rPr>
           <w:rFonts w:cs="Times New Roman"/>
@@ -18456,6 +19207,7 @@
         </w:rPr>
         <w:t>(</w:t>
       </w:r>
+      <w:proofErr w:type="spellStart"/>
       <w:r>
         <w:rPr>
           <w:rFonts w:cs="Times New Roman"/>
@@ -18465,6 +19217,7 @@
         </w:rPr>
         <w:t>report_layout.mxd</w:t>
       </w:r>
+      <w:proofErr w:type="spellEnd"/>
       <w:r>
         <w:rPr>
           <w:rFonts w:cs="Times New Roman"/>
@@ -18507,7 +19260,25 @@
           <w:sz w:val="22"/>
           <w:szCs w:val="22"/>
         </w:rPr>
-        <w:t xml:space="preserve">(see Mapfile in </w:t>
+        <w:t xml:space="preserve">(see </w:t>
+      </w:r>
+      <w:proofErr w:type="spellStart"/>
+      <w:r>
+        <w:rPr>
+          <w:rFonts w:cs="Times New Roman"/>
+          <w:sz w:val="22"/>
+          <w:szCs w:val="22"/>
+        </w:rPr>
+        <w:t>Mapfile</w:t>
+      </w:r>
+      <w:proofErr w:type="spellEnd"/>
+      <w:r>
+        <w:rPr>
+          <w:rFonts w:cs="Times New Roman"/>
+          <w:sz w:val="22"/>
+          <w:szCs w:val="22"/>
+        </w:rPr>
+        <w:t xml:space="preserve"> in </w:t>
       </w:r>
       <w:hyperlink w:anchor="Mapfile" w:tooltip="Mapfile" w:history="1">
         <w:r>
@@ -18893,13 +19664,23 @@
                 <w:szCs w:val="22"/>
               </w:rPr>
             </w:pPr>
-            <w:r>
-              <w:rPr>
-                <w:rFonts w:cs="Times New Roman"/>
-                <w:sz w:val="22"/>
-                <w:szCs w:val="22"/>
-              </w:rPr>
-              <w:t>NHDPlus Catchments</w:t>
+            <w:proofErr w:type="spellStart"/>
+            <w:r>
+              <w:rPr>
+                <w:rFonts w:cs="Times New Roman"/>
+                <w:sz w:val="22"/>
+                <w:szCs w:val="22"/>
+              </w:rPr>
+              <w:t>NHDPlus</w:t>
+            </w:r>
+            <w:proofErr w:type="spellEnd"/>
+            <w:r>
+              <w:rPr>
+                <w:rFonts w:cs="Times New Roman"/>
+                <w:sz w:val="22"/>
+                <w:szCs w:val="22"/>
+              </w:rPr>
+              <w:t xml:space="preserve"> Catchments</w:t>
             </w:r>
           </w:p>
         </w:tc>
@@ -18939,6 +19720,7 @@
               </w:rPr>
               <w:t>\</w:t>
             </w:r>
+            <w:proofErr w:type="spellStart"/>
             <w:r>
               <w:rPr>
                 <w:rFonts w:cs="Times New Roman"/>
@@ -18947,6 +19729,7 @@
               </w:rPr>
               <w:t>NHDPlus_Downloads.gdb</w:t>
             </w:r>
+            <w:proofErr w:type="spellEnd"/>
             <w:r>
               <w:rPr>
                 <w:rFonts w:cs="Times New Roman"/>
@@ -18993,13 +19776,23 @@
                 <w:szCs w:val="22"/>
               </w:rPr>
             </w:pPr>
-            <w:r>
-              <w:rPr>
-                <w:rFonts w:cs="Times New Roman"/>
-                <w:sz w:val="22"/>
-                <w:szCs w:val="22"/>
-              </w:rPr>
-              <w:t>NHDPlus Join Field</w:t>
+            <w:proofErr w:type="spellStart"/>
+            <w:r>
+              <w:rPr>
+                <w:rFonts w:cs="Times New Roman"/>
+                <w:sz w:val="22"/>
+                <w:szCs w:val="22"/>
+              </w:rPr>
+              <w:t>NHDPlus</w:t>
+            </w:r>
+            <w:proofErr w:type="spellEnd"/>
+            <w:r>
+              <w:rPr>
+                <w:rFonts w:cs="Times New Roman"/>
+                <w:sz w:val="22"/>
+                <w:szCs w:val="22"/>
+              </w:rPr>
+              <w:t xml:space="preserve"> Join Field</w:t>
             </w:r>
           </w:p>
         </w:tc>
@@ -19061,13 +19854,23 @@
                 <w:szCs w:val="22"/>
               </w:rPr>
             </w:pPr>
-            <w:r>
-              <w:rPr>
-                <w:rFonts w:cs="Times New Roman"/>
-                <w:sz w:val="22"/>
-                <w:szCs w:val="22"/>
-              </w:rPr>
-              <w:t>NHDPlus Flow Table</w:t>
+            <w:proofErr w:type="spellStart"/>
+            <w:r>
+              <w:rPr>
+                <w:rFonts w:cs="Times New Roman"/>
+                <w:sz w:val="22"/>
+                <w:szCs w:val="22"/>
+              </w:rPr>
+              <w:t>NHDPlus</w:t>
+            </w:r>
+            <w:proofErr w:type="spellEnd"/>
+            <w:r>
+              <w:rPr>
+                <w:rFonts w:cs="Times New Roman"/>
+                <w:sz w:val="22"/>
+                <w:szCs w:val="22"/>
+              </w:rPr>
+              <w:t xml:space="preserve"> Flow Table</w:t>
             </w:r>
           </w:p>
         </w:tc>
@@ -19105,8 +19908,36 @@
                 <w:sz w:val="22"/>
                 <w:szCs w:val="22"/>
               </w:rPr>
-              <w:t>\NHDPlus_Downloads.gdb\PlusFlow</w:t>
-            </w:r>
+              <w:t>\</w:t>
+            </w:r>
+            <w:proofErr w:type="spellStart"/>
+            <w:r>
+              <w:rPr>
+                <w:rFonts w:cs="Times New Roman"/>
+                <w:sz w:val="22"/>
+                <w:szCs w:val="22"/>
+              </w:rPr>
+              <w:t>NHDPlus_Downloads.gdb</w:t>
+            </w:r>
+            <w:proofErr w:type="spellEnd"/>
+            <w:r>
+              <w:rPr>
+                <w:rFonts w:cs="Times New Roman"/>
+                <w:sz w:val="22"/>
+                <w:szCs w:val="22"/>
+              </w:rPr>
+              <w:t>\</w:t>
+            </w:r>
+            <w:proofErr w:type="spellStart"/>
+            <w:r>
+              <w:rPr>
+                <w:rFonts w:cs="Times New Roman"/>
+                <w:sz w:val="22"/>
+                <w:szCs w:val="22"/>
+              </w:rPr>
+              <w:t>PlusFlow</w:t>
+            </w:r>
+            <w:proofErr w:type="spellEnd"/>
           </w:p>
         </w:tc>
       </w:tr>
@@ -19196,13 +20027,33 @@
                 <w:szCs w:val="22"/>
               </w:rPr>
             </w:pPr>
-            <w:r>
-              <w:rPr>
-                <w:rFonts w:cs="Times New Roman"/>
-                <w:sz w:val="22"/>
-                <w:szCs w:val="22"/>
-              </w:rPr>
-              <w:t>.mxd format file</w:t>
+            <w:proofErr w:type="gramStart"/>
+            <w:r>
+              <w:rPr>
+                <w:rFonts w:cs="Times New Roman"/>
+                <w:sz w:val="22"/>
+                <w:szCs w:val="22"/>
+              </w:rPr>
+              <w:t>.</w:t>
+            </w:r>
+            <w:proofErr w:type="spellStart"/>
+            <w:r>
+              <w:rPr>
+                <w:rFonts w:cs="Times New Roman"/>
+                <w:sz w:val="22"/>
+                <w:szCs w:val="22"/>
+              </w:rPr>
+              <w:t>mxd</w:t>
+            </w:r>
+            <w:proofErr w:type="spellEnd"/>
+            <w:proofErr w:type="gramEnd"/>
+            <w:r>
+              <w:rPr>
+                <w:rFonts w:cs="Times New Roman"/>
+                <w:sz w:val="22"/>
+                <w:szCs w:val="22"/>
+              </w:rPr>
+              <w:t xml:space="preserve"> format file</w:t>
             </w:r>
           </w:p>
         </w:tc>
@@ -19226,6 +20077,7 @@
               </w:rPr>
               <w:t>~</w:t>
             </w:r>
+            <w:proofErr w:type="spellStart"/>
             <w:r>
               <w:rPr>
                 <w:rFonts w:cs="Times New Roman"/>
@@ -19234,6 +20086,7 @@
               </w:rPr>
               <w:t>py_Spatial</w:t>
             </w:r>
+            <w:proofErr w:type="spellEnd"/>
             <w:r>
               <w:rPr>
                 <w:rFonts w:cs="Times New Roman"/>
@@ -19242,6 +20095,7 @@
               </w:rPr>
               <w:t>\</w:t>
             </w:r>
+            <w:proofErr w:type="spellStart"/>
             <w:r>
               <w:rPr>
                 <w:rFonts w:cs="Times New Roman"/>
@@ -19250,6 +20104,7 @@
               </w:rPr>
               <w:t>report_layout.mxd</w:t>
             </w:r>
+            <w:proofErr w:type="spellEnd"/>
           </w:p>
         </w:tc>
       </w:tr>
@@ -19334,13 +20189,7 @@
                               <w:rPr>
                                 <w:b w:val="0"/>
                               </w:rPr>
-                              <w:t>ield names in the output table results that are not included as indicators</w:t>
-                            </w:r>
-                            <w:r>
-                              <w:rPr>
-                                <w:b w:val="0"/>
-                              </w:rPr>
-                              <w:t>.</w:t>
+                              <w:t>ield names in the output table results that are not included as indicators.</w:t>
                             </w:r>
                           </w:p>
                           <w:p>
@@ -19400,13 +20249,7 @@
                         <w:rPr>
                           <w:b w:val="0"/>
                         </w:rPr>
-                        <w:t>ield names in the output table results that are not included as indicators</w:t>
-                      </w:r>
-                      <w:r>
-                        <w:rPr>
-                          <w:b w:val="0"/>
-                        </w:rPr>
-                        <w:t>.</w:t>
+                        <w:t>ield names in the output table results that are not included as indicators.</w:t>
                       </w:r>
                     </w:p>
                     <w:p>
@@ -19497,6 +20340,7 @@
                 <w:sz w:val="22"/>
               </w:rPr>
             </w:pPr>
+            <w:proofErr w:type="spellStart"/>
             <w:r>
               <w:rPr>
                 <w:rFonts w:cs="Times New Roman"/>
@@ -19504,6 +20348,7 @@
               </w:rPr>
               <w:t>FR_zPct</w:t>
             </w:r>
+            <w:proofErr w:type="spellEnd"/>
           </w:p>
         </w:tc>
         <w:tc>
@@ -19540,6 +20385,7 @@
                 <w:sz w:val="22"/>
               </w:rPr>
             </w:pPr>
+            <w:proofErr w:type="spellStart"/>
             <w:r>
               <w:rPr>
                 <w:rFonts w:cs="Times New Roman"/>
@@ -19547,6 +20393,7 @@
               </w:rPr>
               <w:t>FR_zDown</w:t>
             </w:r>
+            <w:proofErr w:type="spellEnd"/>
           </w:p>
         </w:tc>
         <w:tc>
@@ -19582,6 +20429,7 @@
                 <w:sz w:val="22"/>
               </w:rPr>
             </w:pPr>
+            <w:proofErr w:type="spellStart"/>
             <w:r>
               <w:rPr>
                 <w:rFonts w:cs="Times New Roman"/>
@@ -19589,6 +20437,7 @@
               </w:rPr>
               <w:t>FR_zDoPct</w:t>
             </w:r>
+            <w:proofErr w:type="spellEnd"/>
           </w:p>
         </w:tc>
         <w:tc>
@@ -19624,6 +20473,7 @@
                 <w:sz w:val="22"/>
               </w:rPr>
             </w:pPr>
+            <w:proofErr w:type="spellStart"/>
             <w:r>
               <w:rPr>
                 <w:rFonts w:cs="Times New Roman"/>
@@ -19631,6 +20481,7 @@
               </w:rPr>
               <w:t>FR_sub</w:t>
             </w:r>
+            <w:proofErr w:type="spellEnd"/>
           </w:p>
         </w:tc>
         <w:tc>
@@ -23795,13 +24646,7 @@
                               <w:rPr>
                                 <w:b w:val="0"/>
                               </w:rPr>
-                              <w:t>Indicator field names in the output table results</w:t>
-                            </w:r>
-                            <w:r>
-                              <w:rPr>
-                                <w:b w:val="0"/>
-                              </w:rPr>
-                              <w:t>.</w:t>
+                              <w:t>Indicator field names in the output table results.</w:t>
                             </w:r>
                           </w:p>
                           <w:p>
@@ -23855,13 +24700,7 @@
                         <w:rPr>
                           <w:b w:val="0"/>
                         </w:rPr>
-                        <w:t>Indicator field names in the output table results</w:t>
-                      </w:r>
-                      <w:r>
-                        <w:rPr>
-                          <w:b w:val="0"/>
-                        </w:rPr>
-                        <w:t>.</w:t>
+                        <w:t>Indicator field names in the output table results.</w:t>
                       </w:r>
                     </w:p>
                     <w:p>
@@ -24476,7 +25315,21 @@
                               <w:rPr>
                                 <w:b w:val="0"/>
                               </w:rPr>
-                              <w:t>Part – Flood Data Download Tool. This tool downloads NHDPlus data based on the users’ restoration sites.</w:t>
+                              <w:t xml:space="preserve">Part – Flood Data Download Tool. This tool downloads </w:t>
+                            </w:r>
+                            <w:proofErr w:type="spellStart"/>
+                            <w:r>
+                              <w:rPr>
+                                <w:b w:val="0"/>
+                              </w:rPr>
+                              <w:t>NHDPlus</w:t>
+                            </w:r>
+                            <w:proofErr w:type="spellEnd"/>
+                            <w:r>
+                              <w:rPr>
+                                <w:b w:val="0"/>
+                              </w:rPr>
+                              <w:t xml:space="preserve"> data based on the users’ restoration sites.</w:t>
                             </w:r>
                           </w:p>
                           <w:p>
@@ -24540,7 +25393,21 @@
                         <w:rPr>
                           <w:b w:val="0"/>
                         </w:rPr>
-                        <w:t>Part – Flood Data Download Tool. This tool downloads NHDPlus data based on the users’ restoration sites.</w:t>
+                        <w:t xml:space="preserve">Part – Flood Data Download Tool. This tool downloads </w:t>
+                      </w:r>
+                      <w:proofErr w:type="spellStart"/>
+                      <w:r>
+                        <w:rPr>
+                          <w:b w:val="0"/>
+                        </w:rPr>
+                        <w:t>NHDPlus</w:t>
+                      </w:r>
+                      <w:proofErr w:type="spellEnd"/>
+                      <w:r>
+                        <w:rPr>
+                          <w:b w:val="0"/>
+                        </w:rPr>
+                        <w:t xml:space="preserve"> data based on the users’ restoration sites.</w:t>
                       </w:r>
                     </w:p>
                     <w:p>
@@ -24589,6 +25456,7 @@
         </w:rPr>
         <w:t xml:space="preserve">downloads the </w:t>
       </w:r>
+      <w:proofErr w:type="spellStart"/>
       <w:r>
         <w:rPr>
           <w:rFonts w:asciiTheme="minorHAnsi" w:hAnsiTheme="minorHAnsi" w:cstheme="minorHAnsi"/>
@@ -24596,8 +25464,9 @@
           <w:szCs w:val="22"/>
           <w:highlight w:val="yellow"/>
         </w:rPr>
-        <w:t xml:space="preserve">NHDPlus data </w:t>
-      </w:r>
+        <w:t>NHDPlus</w:t>
+      </w:r>
+      <w:proofErr w:type="spellEnd"/>
       <w:r>
         <w:rPr>
           <w:rFonts w:asciiTheme="minorHAnsi" w:hAnsiTheme="minorHAnsi" w:cstheme="minorHAnsi"/>
@@ -24605,6 +25474,15 @@
           <w:szCs w:val="22"/>
           <w:highlight w:val="yellow"/>
         </w:rPr>
+        <w:t xml:space="preserve"> data </w:t>
+      </w:r>
+      <w:r>
+        <w:rPr>
+          <w:rFonts w:asciiTheme="minorHAnsi" w:hAnsiTheme="minorHAnsi" w:cstheme="minorHAnsi"/>
+          <w:sz w:val="22"/>
+          <w:szCs w:val="22"/>
+          <w:highlight w:val="yellow"/>
+        </w:rPr>
         <w:t>needed t</w:t>
       </w:r>
       <w:r>
@@ -24694,6 +25572,7 @@
         </w:rPr>
         <w:t xml:space="preserve">The </w:t>
       </w:r>
+      <w:proofErr w:type="spellStart"/>
       <w:r>
         <w:rPr>
           <w:rFonts w:asciiTheme="minorHAnsi" w:hAnsiTheme="minorHAnsi" w:cstheme="minorHAnsi"/>
@@ -24701,8 +25580,9 @@
           <w:szCs w:val="22"/>
           <w:highlight w:val="yellow"/>
         </w:rPr>
-        <w:t>NHDPlus Vector Processing Unit polygons define the NHDPlus regions where data is available. These are compared to the Restoration Site Polygons to determine the name and web location of needed NHDPlus files. If no dataset is specified, the tool will default to using the ~</w:t>
-      </w:r>
+        <w:t>NHDPlus</w:t>
+      </w:r>
+      <w:proofErr w:type="spellEnd"/>
       <w:r>
         <w:rPr>
           <w:rFonts w:asciiTheme="minorHAnsi" w:hAnsiTheme="minorHAnsi" w:cstheme="minorHAnsi"/>
@@ -24710,8 +25590,58 @@
           <w:szCs w:val="22"/>
           <w:highlight w:val="yellow"/>
         </w:rPr>
+        <w:t xml:space="preserve"> Vector Processing Unit polygons define the </w:t>
+      </w:r>
+      <w:proofErr w:type="spellStart"/>
+      <w:r>
+        <w:rPr>
+          <w:rFonts w:asciiTheme="minorHAnsi" w:hAnsiTheme="minorHAnsi" w:cstheme="minorHAnsi"/>
+          <w:sz w:val="22"/>
+          <w:szCs w:val="22"/>
+          <w:highlight w:val="yellow"/>
+        </w:rPr>
+        <w:t>NHDPlus</w:t>
+      </w:r>
+      <w:proofErr w:type="spellEnd"/>
+      <w:r>
+        <w:rPr>
+          <w:rFonts w:asciiTheme="minorHAnsi" w:hAnsiTheme="minorHAnsi" w:cstheme="minorHAnsi"/>
+          <w:sz w:val="22"/>
+          <w:szCs w:val="22"/>
+          <w:highlight w:val="yellow"/>
+        </w:rPr>
+        <w:t xml:space="preserve"> regions where data is available. These are compared to the Restoration Site Polygons to determine the name and web location of needed </w:t>
+      </w:r>
+      <w:proofErr w:type="spellStart"/>
+      <w:r>
+        <w:rPr>
+          <w:rFonts w:asciiTheme="minorHAnsi" w:hAnsiTheme="minorHAnsi" w:cstheme="minorHAnsi"/>
+          <w:sz w:val="22"/>
+          <w:szCs w:val="22"/>
+          <w:highlight w:val="yellow"/>
+        </w:rPr>
+        <w:t>NHDPlus</w:t>
+      </w:r>
+      <w:proofErr w:type="spellEnd"/>
+      <w:r>
+        <w:rPr>
+          <w:rFonts w:asciiTheme="minorHAnsi" w:hAnsiTheme="minorHAnsi" w:cstheme="minorHAnsi"/>
+          <w:sz w:val="22"/>
+          <w:szCs w:val="22"/>
+          <w:highlight w:val="yellow"/>
+        </w:rPr>
+        <w:t xml:space="preserve"> files. If no dataset is specified, the tool will default to using the ~</w:t>
+      </w:r>
+      <w:r>
+        <w:rPr>
+          <w:rFonts w:asciiTheme="minorHAnsi" w:hAnsiTheme="minorHAnsi" w:cstheme="minorHAnsi"/>
+          <w:sz w:val="22"/>
+          <w:szCs w:val="22"/>
+          <w:highlight w:val="yellow"/>
+        </w:rPr>
         <w:t>\</w:t>
       </w:r>
+      <w:proofErr w:type="spellStart"/>
       <w:r>
         <w:rPr>
           <w:rFonts w:asciiTheme="minorHAnsi" w:hAnsiTheme="minorHAnsi" w:cstheme="minorHAnsi"/>
@@ -24719,13 +25649,43 @@
           <w:szCs w:val="22"/>
           <w:highlight w:val="yellow"/>
         </w:rPr>
-        <w:t>NHDPlus_Downloads.gdb\BoundaryUnit file downloaded as part of the toolset</w:t>
-      </w:r>
+        <w:t>NHDPlus_Downloads.gdb</w:t>
+      </w:r>
+      <w:proofErr w:type="spellEnd"/>
       <w:r>
         <w:rPr>
           <w:rFonts w:asciiTheme="minorHAnsi" w:hAnsiTheme="minorHAnsi" w:cstheme="minorHAnsi"/>
           <w:sz w:val="22"/>
           <w:szCs w:val="22"/>
+          <w:highlight w:val="yellow"/>
+        </w:rPr>
+        <w:t>\</w:t>
+      </w:r>
+      <w:proofErr w:type="spellStart"/>
+      <w:r>
+        <w:rPr>
+          <w:rFonts w:asciiTheme="minorHAnsi" w:hAnsiTheme="minorHAnsi" w:cstheme="minorHAnsi"/>
+          <w:sz w:val="22"/>
+          <w:szCs w:val="22"/>
+          <w:highlight w:val="yellow"/>
+        </w:rPr>
+        <w:t>BoundaryUnit</w:t>
+      </w:r>
+      <w:proofErr w:type="spellEnd"/>
+      <w:r>
+        <w:rPr>
+          <w:rFonts w:asciiTheme="minorHAnsi" w:hAnsiTheme="minorHAnsi" w:cstheme="minorHAnsi"/>
+          <w:sz w:val="22"/>
+          <w:szCs w:val="22"/>
+          <w:highlight w:val="yellow"/>
+        </w:rPr>
+        <w:t xml:space="preserve"> file downloaded as part of the toolset</w:t>
+      </w:r>
+      <w:r>
+        <w:rPr>
+          <w:rFonts w:asciiTheme="minorHAnsi" w:hAnsiTheme="minorHAnsi" w:cstheme="minorHAnsi"/>
+          <w:sz w:val="22"/>
+          <w:szCs w:val="22"/>
         </w:rPr>
         <w:t xml:space="preserve"> </w:t>
       </w:r>
@@ -24737,13 +25697,23 @@
         </w:rPr>
         <w:t xml:space="preserve">(see </w:t>
       </w:r>
+      <w:proofErr w:type="spellStart"/>
       <w:r>
         <w:rPr>
           <w:rFonts w:asciiTheme="minorHAnsi" w:hAnsiTheme="minorHAnsi" w:cstheme="minorHAnsi"/>
           <w:sz w:val="22"/>
           <w:szCs w:val="22"/>
         </w:rPr>
-        <w:t xml:space="preserve">NHDPlus files in </w:t>
+        <w:t>NHDPlus</w:t>
+      </w:r>
+      <w:proofErr w:type="spellEnd"/>
+      <w:r>
+        <w:rPr>
+          <w:rFonts w:asciiTheme="minorHAnsi" w:hAnsiTheme="minorHAnsi" w:cstheme="minorHAnsi"/>
+          <w:sz w:val="22"/>
+          <w:szCs w:val="22"/>
+        </w:rPr>
+        <w:t xml:space="preserve"> files in </w:t>
       </w:r>
       <w:hyperlink w:anchor="NHDPlus_files" w:tooltip="NHDPlus Files" w:history="1">
         <w:r>
@@ -24788,13 +25758,53 @@
           <w:szCs w:val="22"/>
           <w:highlight w:val="yellow"/>
         </w:rPr>
-        <w:t>The Download Folder is where the tool will download NHDPlus .7z data files. If left blank, the default is within the Spatial Analysis Toolset NHDPlusV21 folder ~\Rapid-Benefit-Indicators-Tools\py_Spatial\NHDPlusV21. Once downloaded, WinZip is used to unzip the files to the Download Folder</w:t>
-      </w:r>
+        <w:t xml:space="preserve">The Download Folder is where the tool will download </w:t>
+      </w:r>
+      <w:proofErr w:type="spellStart"/>
       <w:r>
         <w:rPr>
           <w:rFonts w:asciiTheme="minorHAnsi" w:hAnsiTheme="minorHAnsi" w:cstheme="minorHAnsi"/>
           <w:sz w:val="22"/>
           <w:szCs w:val="22"/>
+          <w:highlight w:val="yellow"/>
+        </w:rPr>
+        <w:t>NHDPlus</w:t>
+      </w:r>
+      <w:proofErr w:type="spellEnd"/>
+      <w:r>
+        <w:rPr>
+          <w:rFonts w:asciiTheme="minorHAnsi" w:hAnsiTheme="minorHAnsi" w:cstheme="minorHAnsi"/>
+          <w:sz w:val="22"/>
+          <w:szCs w:val="22"/>
+          <w:highlight w:val="yellow"/>
+        </w:rPr>
+        <w:t xml:space="preserve"> .7z data files. If left blank, the default is within the Spatial Analysis Toolset NHDPlusV21 folder ~\Rapid-Benefit-Indicators-Tools\</w:t>
+      </w:r>
+      <w:proofErr w:type="spellStart"/>
+      <w:r>
+        <w:rPr>
+          <w:rFonts w:asciiTheme="minorHAnsi" w:hAnsiTheme="minorHAnsi" w:cstheme="minorHAnsi"/>
+          <w:sz w:val="22"/>
+          <w:szCs w:val="22"/>
+          <w:highlight w:val="yellow"/>
+        </w:rPr>
+        <w:t>py_Spatial</w:t>
+      </w:r>
+      <w:proofErr w:type="spellEnd"/>
+      <w:r>
+        <w:rPr>
+          <w:rFonts w:asciiTheme="minorHAnsi" w:hAnsiTheme="minorHAnsi" w:cstheme="minorHAnsi"/>
+          <w:sz w:val="22"/>
+          <w:szCs w:val="22"/>
+          <w:highlight w:val="yellow"/>
+        </w:rPr>
+        <w:t>\NHDPlusV21. Once downloaded, WinZip is used to unzip the files to the Download Folder</w:t>
+      </w:r>
+      <w:r>
+        <w:rPr>
+          <w:rFonts w:asciiTheme="minorHAnsi" w:hAnsiTheme="minorHAnsi" w:cstheme="minorHAnsi"/>
+          <w:sz w:val="22"/>
+          <w:szCs w:val="22"/>
         </w:rPr>
         <w:t xml:space="preserve"> </w:t>
       </w:r>
@@ -24847,13 +25857,53 @@
           <w:szCs w:val="22"/>
           <w:highlight w:val="yellow"/>
         </w:rPr>
-        <w:t xml:space="preserve"> or "PlusFlow" files in a file geodatabase in the Download Folder (example default is ~\NHDPlusV21\NHDPlus_Downloads.gdb\Catchment). If a non-default Download Folder is specified, or the download is not merged with the expected files, the Part - Flood Risk Reduction Tool must be used for Flood Risk Reduction Benefit analysis instead of the Full Indicator Assessment tool.</w:t>
-      </w:r>
+        <w:t xml:space="preserve"> or "</w:t>
+      </w:r>
+      <w:proofErr w:type="spellStart"/>
       <w:r>
         <w:rPr>
           <w:rFonts w:asciiTheme="minorHAnsi" w:hAnsiTheme="minorHAnsi" w:cstheme="minorHAnsi"/>
           <w:sz w:val="22"/>
           <w:szCs w:val="22"/>
+          <w:highlight w:val="yellow"/>
+        </w:rPr>
+        <w:t>PlusFlow</w:t>
+      </w:r>
+      <w:proofErr w:type="spellEnd"/>
+      <w:r>
+        <w:rPr>
+          <w:rFonts w:asciiTheme="minorHAnsi" w:hAnsiTheme="minorHAnsi" w:cstheme="minorHAnsi"/>
+          <w:sz w:val="22"/>
+          <w:szCs w:val="22"/>
+          <w:highlight w:val="yellow"/>
+        </w:rPr>
+        <w:t>" files in a file geodatabase in the Download Folder (example default is ~\NHDPlusV21\</w:t>
+      </w:r>
+      <w:proofErr w:type="spellStart"/>
+      <w:r>
+        <w:rPr>
+          <w:rFonts w:asciiTheme="minorHAnsi" w:hAnsiTheme="minorHAnsi" w:cstheme="minorHAnsi"/>
+          <w:sz w:val="22"/>
+          <w:szCs w:val="22"/>
+          <w:highlight w:val="yellow"/>
+        </w:rPr>
+        <w:t>NHDPlus_Downloads.gdb</w:t>
+      </w:r>
+      <w:proofErr w:type="spellEnd"/>
+      <w:r>
+        <w:rPr>
+          <w:rFonts w:asciiTheme="minorHAnsi" w:hAnsiTheme="minorHAnsi" w:cstheme="minorHAnsi"/>
+          <w:sz w:val="22"/>
+          <w:szCs w:val="22"/>
+          <w:highlight w:val="yellow"/>
+        </w:rPr>
+        <w:t>\Catchment). If a non-default Download Folder is specified, or the download is not merged with the expected files, the Part - Flood Risk Reduction Tool must be used for Flood Risk Reduction Benefit analysis instead of the Full Indicator Assessment tool.</w:t>
+      </w:r>
+      <w:r>
+        <w:rPr>
+          <w:rFonts w:asciiTheme="minorHAnsi" w:hAnsiTheme="minorHAnsi" w:cstheme="minorHAnsi"/>
+          <w:sz w:val="22"/>
+          <w:szCs w:val="22"/>
         </w:rPr>
         <w:t xml:space="preserve"> </w:t>
       </w:r>
@@ -24863,7 +25913,43 @@
           <w:sz w:val="22"/>
           <w:szCs w:val="22"/>
         </w:rPr>
-        <w:t xml:space="preserve">The downloaded dataset is merged to ensure that files are in the expected location even when the scope of the assessment overlaps multiple NHDPlus unit boundary polygons. Alternatively, NHDPlus data can be downloaded manually from: </w:t>
+        <w:t xml:space="preserve">The downloaded dataset is merged to ensure that files are in the expected location even when the scope of the assessment overlaps multiple </w:t>
+      </w:r>
+      <w:proofErr w:type="spellStart"/>
+      <w:r>
+        <w:rPr>
+          <w:rFonts w:asciiTheme="minorHAnsi" w:hAnsiTheme="minorHAnsi" w:cstheme="minorHAnsi"/>
+          <w:sz w:val="22"/>
+          <w:szCs w:val="22"/>
+        </w:rPr>
+        <w:t>NHDPlus</w:t>
+      </w:r>
+      <w:proofErr w:type="spellEnd"/>
+      <w:r>
+        <w:rPr>
+          <w:rFonts w:asciiTheme="minorHAnsi" w:hAnsiTheme="minorHAnsi" w:cstheme="minorHAnsi"/>
+          <w:sz w:val="22"/>
+          <w:szCs w:val="22"/>
+        </w:rPr>
+        <w:t xml:space="preserve"> unit boundary polygons. Alternatively, </w:t>
+      </w:r>
+      <w:proofErr w:type="spellStart"/>
+      <w:r>
+        <w:rPr>
+          <w:rFonts w:asciiTheme="minorHAnsi" w:hAnsiTheme="minorHAnsi" w:cstheme="minorHAnsi"/>
+          <w:sz w:val="22"/>
+          <w:szCs w:val="22"/>
+        </w:rPr>
+        <w:t>NHDPlus</w:t>
+      </w:r>
+      <w:proofErr w:type="spellEnd"/>
+      <w:r>
+        <w:rPr>
+          <w:rFonts w:asciiTheme="minorHAnsi" w:hAnsiTheme="minorHAnsi" w:cstheme="minorHAnsi"/>
+          <w:sz w:val="22"/>
+          <w:szCs w:val="22"/>
+        </w:rPr>
+        <w:t xml:space="preserve"> data can be downloaded manually from: </w:t>
       </w:r>
     </w:p>
     <w:p>
@@ -25287,14 +26373,32 @@
           <w:szCs w:val="22"/>
           <w:highlight w:val="yellow"/>
         </w:rPr>
-        <w:t xml:space="preserve"> catchments around the restoration sites. If left blank, the tool default is the NHDPlus Catchment file dow</w:t>
-      </w:r>
+        <w:t xml:space="preserve"> catchments around the restoration sites. If left blank, the tool default is the </w:t>
+      </w:r>
+      <w:proofErr w:type="spellStart"/>
       <w:r>
         <w:rPr>
           <w:sz w:val="22"/>
           <w:szCs w:val="22"/>
           <w:highlight w:val="yellow"/>
         </w:rPr>
+        <w:t>NHDPlus</w:t>
+      </w:r>
+      <w:proofErr w:type="spellEnd"/>
+      <w:r>
+        <w:rPr>
+          <w:sz w:val="22"/>
+          <w:szCs w:val="22"/>
+          <w:highlight w:val="yellow"/>
+        </w:rPr>
+        <w:t xml:space="preserve"> Catchment file dow</w:t>
+      </w:r>
+      <w:r>
+        <w:rPr>
+          <w:sz w:val="22"/>
+          <w:szCs w:val="22"/>
+          <w:highlight w:val="yellow"/>
+        </w:rPr>
         <w:t xml:space="preserve">nloaded as part of the </w:t>
       </w:r>
       <w:r>
@@ -25337,29 +26441,49 @@
         </w:rPr>
         <w:t xml:space="preserve"> </w:t>
       </w:r>
+      <w:proofErr w:type="spellStart"/>
       <w:r>
         <w:rPr>
           <w:sz w:val="22"/>
           <w:szCs w:val="22"/>
           <w:highlight w:val="yellow"/>
         </w:rPr>
-        <w:t>py_Spatial\NHDPlusV21\</w:t>
-      </w:r>
+        <w:t>py_Spatial</w:t>
+      </w:r>
+      <w:proofErr w:type="spellEnd"/>
       <w:r>
         <w:rPr>
           <w:sz w:val="22"/>
           <w:szCs w:val="22"/>
           <w:highlight w:val="yellow"/>
         </w:rPr>
+        <w:t>\NHDPlusV21\</w:t>
+      </w:r>
+      <w:r>
+        <w:rPr>
+          <w:sz w:val="22"/>
+          <w:szCs w:val="22"/>
+          <w:highlight w:val="yellow"/>
+        </w:rPr>
         <w:t xml:space="preserve"> </w:t>
       </w:r>
+      <w:proofErr w:type="spellStart"/>
       <w:r>
         <w:rPr>
           <w:sz w:val="22"/>
           <w:szCs w:val="22"/>
           <w:highlight w:val="yellow"/>
         </w:rPr>
-        <w:t>NHDPlus_Downloads.gdb\Catchment</w:t>
+        <w:t>NHDPlus_Downloads.gdb</w:t>
+      </w:r>
+      <w:proofErr w:type="spellEnd"/>
+      <w:r>
+        <w:rPr>
+          <w:sz w:val="22"/>
+          <w:szCs w:val="22"/>
+          <w:highlight w:val="yellow"/>
+        </w:rPr>
+        <w:t>\Catchment</w:t>
       </w:r>
       <w:r>
         <w:rPr>
@@ -25594,7 +26718,61 @@
           <w:szCs w:val="22"/>
           <w:highlight w:val="yellow"/>
         </w:rPr>
-        <w:t>If left blank, the tool default is the flow table downloaded as part of the toolset and populated by the Part – Flood Data Download Tool ~\Rapid-Benefit-Indicators-Tools\py_Spatial\NHDPlusV21\ NHDPlus_Downloads.gdb\PlusFlow.</w:t>
+        <w:t>If left blank, the tool default is the flow table downloaded as part of the toolset and populated by the Part – Flood Data Download Tool ~\Rapid-Benefit-Indicators-Tools\</w:t>
+      </w:r>
+      <w:proofErr w:type="spellStart"/>
+      <w:r>
+        <w:rPr>
+          <w:sz w:val="22"/>
+          <w:szCs w:val="22"/>
+          <w:highlight w:val="yellow"/>
+        </w:rPr>
+        <w:t>py_Spatial</w:t>
+      </w:r>
+      <w:proofErr w:type="spellEnd"/>
+      <w:r>
+        <w:rPr>
+          <w:sz w:val="22"/>
+          <w:szCs w:val="22"/>
+          <w:highlight w:val="yellow"/>
+        </w:rPr>
+        <w:t xml:space="preserve">\NHDPlusV21\ </w:t>
+      </w:r>
+      <w:proofErr w:type="spellStart"/>
+      <w:r>
+        <w:rPr>
+          <w:sz w:val="22"/>
+          <w:szCs w:val="22"/>
+          <w:highlight w:val="yellow"/>
+        </w:rPr>
+        <w:t>NHDPlus_Downloads.gdb</w:t>
+      </w:r>
+      <w:proofErr w:type="spellEnd"/>
+      <w:r>
+        <w:rPr>
+          <w:sz w:val="22"/>
+          <w:szCs w:val="22"/>
+          <w:highlight w:val="yellow"/>
+        </w:rPr>
+        <w:t>\</w:t>
+      </w:r>
+      <w:proofErr w:type="spellStart"/>
+      <w:r>
+        <w:rPr>
+          <w:sz w:val="22"/>
+          <w:szCs w:val="22"/>
+          <w:highlight w:val="yellow"/>
+        </w:rPr>
+        <w:t>PlusFlow</w:t>
+      </w:r>
+      <w:proofErr w:type="spellEnd"/>
+      <w:r>
+        <w:rPr>
+          <w:sz w:val="22"/>
+          <w:szCs w:val="22"/>
+          <w:highlight w:val="yellow"/>
+        </w:rPr>
+        <w:t>.</w:t>
       </w:r>
     </w:p>
     <w:p>
@@ -26117,6 +27295,7 @@
           <w:sz w:val="22"/>
           <w:szCs w:val="22"/>
         </w:rPr>
+        <w:lastRenderedPageBreak/>
         <w:t xml:space="preserve">Features </w:t>
       </w:r>
       <w:r>
@@ -26135,6 +27314,7 @@
         </w:rPr>
         <w:t xml:space="preserve"> </w:t>
       </w:r>
+      <w:bookmarkStart w:id="23" w:name="_GoBack"/>
       <w:r>
         <w:rPr>
           <w:rFonts w:cs="Times New Roman"/>
@@ -26142,7 +27322,17 @@
           <w:szCs w:val="22"/>
           <w:highlight w:val="yellow"/>
         </w:rPr>
-        <w:t>the vector dataset containing features of interest to compare to restoration sites. If any feature in this dataset intersects the specified area around the site (Buffer Distance) the field value for that site will be Yes, otherwise it will be No.</w:t>
+        <w:t xml:space="preserve">the vector </w:t>
+      </w:r>
+      <w:bookmarkEnd w:id="23"/>
+      <w:r>
+        <w:rPr>
+          <w:rFonts w:cs="Times New Roman"/>
+          <w:sz w:val="22"/>
+          <w:szCs w:val="22"/>
+          <w:highlight w:val="yellow"/>
+        </w:rPr>
+        <w:t>dataset containing features of interest to compare to restoration sites. If any feature in this dataset intersects the specified area around the site (Buffer Distance) the field value for that site will be Yes, otherwise it will be No.</w:t>
       </w:r>
       <w:r>
         <w:rPr>
@@ -27367,9 +28557,9 @@
       <w:pPr>
         <w:pStyle w:val="Heading3"/>
       </w:pPr>
-      <w:bookmarkStart w:id="23" w:name="_Part_–_Report"/>
-      <w:bookmarkStart w:id="24" w:name="_Toc496198476"/>
-      <w:bookmarkEnd w:id="23"/>
+      <w:bookmarkStart w:id="24" w:name="_Part_–_Report"/>
+      <w:bookmarkStart w:id="25" w:name="_Toc496198476"/>
+      <w:bookmarkEnd w:id="24"/>
       <w:r>
         <w:drawing>
           <wp:anchor distT="0" distB="0" distL="114300" distR="114300" simplePos="0" relativeHeight="251788288" behindDoc="1" locked="0" layoutInCell="1" allowOverlap="1" wp14:anchorId="7FB14201" wp14:editId="3C074F20">
@@ -27441,7 +28631,7 @@
       <w:r>
         <w:t xml:space="preserve"> Tool</w:t>
       </w:r>
-      <w:bookmarkEnd w:id="24"/>
+      <w:bookmarkEnd w:id="25"/>
     </w:p>
     <w:p>
       <w:pPr>
@@ -27567,7 +28757,58 @@
           <w:szCs w:val="22"/>
           <w:highlight w:val="yellow"/>
         </w:rPr>
-        <w:t xml:space="preserve"> Mapfile (.mxd) </w:t>
+        <w:t xml:space="preserve"> </w:t>
+      </w:r>
+      <w:proofErr w:type="spellStart"/>
+      <w:r>
+        <w:rPr>
+          <w:rFonts w:cs="Times New Roman"/>
+          <w:sz w:val="22"/>
+          <w:szCs w:val="22"/>
+          <w:highlight w:val="yellow"/>
+        </w:rPr>
+        <w:t>Mapfile</w:t>
+      </w:r>
+      <w:proofErr w:type="spellEnd"/>
+      <w:r>
+        <w:rPr>
+          <w:rFonts w:cs="Times New Roman"/>
+          <w:sz w:val="22"/>
+          <w:szCs w:val="22"/>
+          <w:highlight w:val="yellow"/>
+        </w:rPr>
+        <w:t xml:space="preserve"> </w:t>
+      </w:r>
+      <w:proofErr w:type="gramStart"/>
+      <w:r>
+        <w:rPr>
+          <w:rFonts w:cs="Times New Roman"/>
+          <w:sz w:val="22"/>
+          <w:szCs w:val="22"/>
+          <w:highlight w:val="yellow"/>
+        </w:rPr>
+        <w:t>(.</w:t>
+      </w:r>
+      <w:proofErr w:type="spellStart"/>
+      <w:r>
+        <w:rPr>
+          <w:rFonts w:cs="Times New Roman"/>
+          <w:sz w:val="22"/>
+          <w:szCs w:val="22"/>
+          <w:highlight w:val="yellow"/>
+        </w:rPr>
+        <w:t>mxd</w:t>
+      </w:r>
+      <w:proofErr w:type="spellEnd"/>
+      <w:proofErr w:type="gramEnd"/>
+      <w:r>
+        <w:rPr>
+          <w:rFonts w:cs="Times New Roman"/>
+          <w:sz w:val="22"/>
+          <w:szCs w:val="22"/>
+          <w:highlight w:val="yellow"/>
+        </w:rPr>
+        <w:t xml:space="preserve">) </w:t>
       </w:r>
       <w:r>
         <w:rPr>
@@ -27833,14 +29074,25 @@
         </w:rPr>
         <w:t xml:space="preserve">Report Layout </w:t>
       </w:r>
-      <w:r>
-        <w:rPr>
-          <w:rFonts w:cs="Times New Roman"/>
-          <w:sz w:val="22"/>
-          <w:szCs w:val="22"/>
-        </w:rPr>
-        <w:t xml:space="preserve">Mapfile is </w:t>
-      </w:r>
+      <w:proofErr w:type="spellStart"/>
+      <w:r>
+        <w:rPr>
+          <w:rFonts w:cs="Times New Roman"/>
+          <w:sz w:val="22"/>
+          <w:szCs w:val="22"/>
+        </w:rPr>
+        <w:t>Mapfile</w:t>
+      </w:r>
+      <w:proofErr w:type="spellEnd"/>
+      <w:r>
+        <w:rPr>
+          <w:rFonts w:cs="Times New Roman"/>
+          <w:sz w:val="22"/>
+          <w:szCs w:val="22"/>
+        </w:rPr>
+        <w:t xml:space="preserve"> is </w:t>
+      </w:r>
+      <w:proofErr w:type="gramStart"/>
       <w:r>
         <w:rPr>
           <w:rFonts w:cs="Times New Roman"/>
@@ -27848,8 +29100,9 @@
           <w:szCs w:val="22"/>
           <w:highlight w:val="yellow"/>
         </w:rPr>
-        <w:t xml:space="preserve">an .mxd file with the report layout in it. The default is downloaded </w:t>
-      </w:r>
+        <w:t>an .</w:t>
+      </w:r>
+      <w:proofErr w:type="spellStart"/>
       <w:r>
         <w:rPr>
           <w:rFonts w:cs="Times New Roman"/>
@@ -27857,6 +29110,26 @@
           <w:szCs w:val="22"/>
           <w:highlight w:val="yellow"/>
         </w:rPr>
+        <w:t>mxd</w:t>
+      </w:r>
+      <w:proofErr w:type="spellEnd"/>
+      <w:proofErr w:type="gramEnd"/>
+      <w:r>
+        <w:rPr>
+          <w:rFonts w:cs="Times New Roman"/>
+          <w:sz w:val="22"/>
+          <w:szCs w:val="22"/>
+          <w:highlight w:val="yellow"/>
+        </w:rPr>
+        <w:t xml:space="preserve"> file with the report layout in it. The default is downloaded </w:t>
+      </w:r>
+      <w:r>
+        <w:rPr>
+          <w:rFonts w:cs="Times New Roman"/>
+          <w:sz w:val="22"/>
+          <w:szCs w:val="22"/>
+          <w:highlight w:val="yellow"/>
+        </w:rPr>
         <w:t xml:space="preserve">as part of the toolset to </w:t>
       </w:r>
       <w:r>
@@ -27884,7 +29157,27 @@
           <w:szCs w:val="22"/>
           <w:highlight w:val="yellow"/>
         </w:rPr>
-        <w:t xml:space="preserve">“report_layout.mxd” </w:t>
+        <w:t>“</w:t>
+      </w:r>
+      <w:proofErr w:type="spellStart"/>
+      <w:r>
+        <w:rPr>
+          <w:rFonts w:cs="Times New Roman"/>
+          <w:sz w:val="22"/>
+          <w:szCs w:val="22"/>
+          <w:highlight w:val="yellow"/>
+        </w:rPr>
+        <w:t>report_layout.mxd</w:t>
+      </w:r>
+      <w:proofErr w:type="spellEnd"/>
+      <w:r>
+        <w:rPr>
+          <w:rFonts w:cs="Times New Roman"/>
+          <w:sz w:val="22"/>
+          <w:szCs w:val="22"/>
+          <w:highlight w:val="yellow"/>
+        </w:rPr>
+        <w:t xml:space="preserve">” </w:t>
       </w:r>
       <w:r>
         <w:rPr>
@@ -27900,7 +29193,25 @@
           <w:sz w:val="22"/>
           <w:szCs w:val="22"/>
         </w:rPr>
-        <w:t xml:space="preserve"> Mapfile in </w:t>
+        <w:t xml:space="preserve"> </w:t>
+      </w:r>
+      <w:proofErr w:type="spellStart"/>
+      <w:r>
+        <w:rPr>
+          <w:rFonts w:cs="Times New Roman"/>
+          <w:sz w:val="22"/>
+          <w:szCs w:val="22"/>
+        </w:rPr>
+        <w:t>Mapfile</w:t>
+      </w:r>
+      <w:proofErr w:type="spellEnd"/>
+      <w:r>
+        <w:rPr>
+          <w:rFonts w:cs="Times New Roman"/>
+          <w:sz w:val="22"/>
+          <w:szCs w:val="22"/>
+        </w:rPr>
+        <w:t xml:space="preserve"> in </w:t>
       </w:r>
       <w:hyperlink w:anchor="Mapfile" w:tooltip="Mapfile" w:history="1">
         <w:r>
@@ -28072,25 +29383,7 @@
                               <w:rPr>
                                 <w:b w:val="0"/>
                               </w:rPr>
-                              <w:t>Example PD</w:t>
-                            </w:r>
-                            <w:r>
-                              <w:rPr>
-                                <w:b w:val="0"/>
-                              </w:rPr>
-                              <w:t>F</w:t>
-                            </w:r>
-                            <w:r>
-                              <w:rPr>
-                                <w:b w:val="0"/>
-                              </w:rPr>
-                              <w:t xml:space="preserve"> report output page</w:t>
-                            </w:r>
-                            <w:r>
-                              <w:rPr>
-                                <w:b w:val="0"/>
-                              </w:rPr>
-                              <w:t>. In this example the values in the Site Names Field were “2” and “5”. Values that are better than average are in blue, which for scarcity metrics means these values are lower. When viewing results realize that the averages used for color coding are from all pages of the report.</w:t>
+                              <w:t>Example PDF report output page. In this example the values in the Site Names Field were “2” and “5”. Values that are better than average are in blue, which for scarcity metrics means these values are lower. When viewing results realize that the averages used for color coding are from all pages of the report.</w:t>
                             </w:r>
                           </w:p>
                         </w:txbxContent>
@@ -28134,25 +29427,7 @@
                         <w:rPr>
                           <w:b w:val="0"/>
                         </w:rPr>
-                        <w:t>Example PD</w:t>
-                      </w:r>
-                      <w:r>
-                        <w:rPr>
-                          <w:b w:val="0"/>
-                        </w:rPr>
-                        <w:t>F</w:t>
-                      </w:r>
-                      <w:r>
-                        <w:rPr>
-                          <w:b w:val="0"/>
-                        </w:rPr>
-                        <w:t xml:space="preserve"> report output page</w:t>
-                      </w:r>
-                      <w:r>
-                        <w:rPr>
-                          <w:b w:val="0"/>
-                        </w:rPr>
-                        <w:t>. In this example the values in the Site Names Field were “2” and “5”. Values that are better than average are in blue, which for scarcity metrics means these values are lower. When viewing results realize that the averages used for color coding are from all pages of the report.</w:t>
+                        <w:t>Example PDF report output page. In this example the values in the Site Names Field were “2” and “5”. Values that are better than average are in blue, which for scarcity metrics means these values are lower. When viewing results realize that the averages used for color coding are from all pages of the report.</w:t>
                       </w:r>
                     </w:p>
                   </w:txbxContent>
@@ -28223,9 +29498,9 @@
       <w:pPr>
         <w:pStyle w:val="Heading3"/>
       </w:pPr>
-      <w:bookmarkStart w:id="25" w:name="_Part_–_Social"/>
-      <w:bookmarkStart w:id="26" w:name="_Toc496198477"/>
-      <w:bookmarkEnd w:id="25"/>
+      <w:bookmarkStart w:id="26" w:name="_Part_–_Social"/>
+      <w:bookmarkStart w:id="27" w:name="_Toc496198477"/>
+      <w:bookmarkEnd w:id="26"/>
       <w:r>
         <w:lastRenderedPageBreak/>
         <w:drawing>
@@ -28298,7 +29573,7 @@
       <w:r>
         <w:t>Tool</w:t>
       </w:r>
-      <w:bookmarkEnd w:id="26"/>
+      <w:bookmarkEnd w:id="27"/>
     </w:p>
     <w:p>
       <w:pPr>
@@ -28679,7 +29954,7 @@
       <w:pPr>
         <w:pStyle w:val="Heading2"/>
       </w:pPr>
-      <w:bookmarkStart w:id="27" w:name="_Toc496198478"/>
+      <w:bookmarkStart w:id="28" w:name="_Toc496198478"/>
       <w:r>
         <w:lastRenderedPageBreak/>
         <w:t>Example Workflows</w:t>
@@ -28687,7 +29962,7 @@
       <w:r>
         <w:t>:</w:t>
       </w:r>
-      <w:bookmarkEnd w:id="27"/>
+      <w:bookmarkEnd w:id="28"/>
     </w:p>
     <w:p>
       <w:pPr>
@@ -28732,7 +30007,23 @@
           <w:sz w:val="22"/>
           <w:szCs w:val="22"/>
         </w:rPr>
-        <w:t xml:space="preserve">Download NHDPlus Data using the </w:t>
+        <w:t xml:space="preserve">Download </w:t>
+      </w:r>
+      <w:proofErr w:type="spellStart"/>
+      <w:r>
+        <w:rPr>
+          <w:sz w:val="22"/>
+          <w:szCs w:val="22"/>
+        </w:rPr>
+        <w:t>NHDPlus</w:t>
+      </w:r>
+      <w:proofErr w:type="spellEnd"/>
+      <w:r>
+        <w:rPr>
+          <w:sz w:val="22"/>
+          <w:szCs w:val="22"/>
+        </w:rPr>
+        <w:t xml:space="preserve"> Data using the </w:t>
       </w:r>
       <w:hyperlink w:anchor="_Part_–_Flood_1" w:history="1">
         <w:r>
@@ -29194,12 +30485,21 @@
         </w:rPr>
         <w:t xml:space="preserve">utilizing </w:t>
       </w:r>
-      <w:r>
-        <w:rPr>
-          <w:sz w:val="22"/>
-          <w:szCs w:val="22"/>
-        </w:rPr>
-        <w:t>NHDPlus data manually downloaded to a non-default directory:</w:t>
+      <w:proofErr w:type="spellStart"/>
+      <w:r>
+        <w:rPr>
+          <w:sz w:val="22"/>
+          <w:szCs w:val="22"/>
+        </w:rPr>
+        <w:t>NHDPlus</w:t>
+      </w:r>
+      <w:proofErr w:type="spellEnd"/>
+      <w:r>
+        <w:rPr>
+          <w:sz w:val="22"/>
+          <w:szCs w:val="22"/>
+        </w:rPr>
+        <w:t xml:space="preserve"> data manually downloaded to a non-default directory:</w:t>
       </w:r>
     </w:p>
     <w:p>
@@ -29673,7 +30973,7 @@
       <w:pPr>
         <w:pStyle w:val="Heading2"/>
       </w:pPr>
-      <w:bookmarkStart w:id="28" w:name="_Toc496198479"/>
+      <w:bookmarkStart w:id="29" w:name="_Toc496198479"/>
       <w:r>
         <w:lastRenderedPageBreak/>
         <w:t>Frequently Asked Questions</w:t>
@@ -29681,12 +30981,11 @@
       <w:r>
         <w:t>:</w:t>
       </w:r>
-      <w:bookmarkEnd w:id="28"/>
+      <w:bookmarkEnd w:id="29"/>
     </w:p>
     <w:p>
       <w:pPr>
         <w:spacing w:line="240" w:lineRule="auto"/>
-        <w:contextualSpacing/>
         <w:rPr>
           <w:rFonts w:cstheme="minorHAnsi"/>
           <w:i/>
@@ -29738,7 +31037,6 @@
     <w:p>
       <w:pPr>
         <w:spacing w:line="240" w:lineRule="auto"/>
-        <w:contextualSpacing/>
         <w:rPr>
           <w:rFonts w:cstheme="minorHAnsi"/>
           <w:i/>
@@ -29837,8 +31135,40 @@
     </w:p>
     <w:p>
       <w:pPr>
+        <w:rPr>
+          <w:i/>
+        </w:rPr>
+      </w:pPr>
+      <w:r>
+        <w:rPr>
+          <w:i/>
+        </w:rPr>
+        <w:t>How many sites will the tool run at once?</w:t>
+      </w:r>
+    </w:p>
+    <w:p>
+      <w:pPr>
         <w:spacing w:line="240" w:lineRule="auto"/>
         <w:contextualSpacing/>
+      </w:pPr>
+      <w:r>
+        <w:t>The tool is setup to run on one or more sites. The PDF Report requires at least two sites for proper color coding since it is based on an average value of all sites. The maximum number of sites is only limited by the ArcGIS desktop capabilities and the run time required for processing.</w:t>
+      </w:r>
+    </w:p>
+    <w:p>
+      <w:pPr>
+        <w:spacing w:line="240" w:lineRule="auto"/>
+        <w:contextualSpacing/>
+        <w:rPr>
+          <w:rFonts w:cstheme="minorHAnsi"/>
+          <w:sz w:val="22"/>
+          <w:szCs w:val="22"/>
+        </w:rPr>
+      </w:pPr>
+    </w:p>
+    <w:p>
+      <w:pPr>
+        <w:spacing w:line="240" w:lineRule="auto"/>
         <w:rPr>
           <w:rFonts w:cstheme="minorHAnsi"/>
           <w:sz w:val="22"/>
@@ -30036,7 +31366,6 @@
     <w:p>
       <w:pPr>
         <w:spacing w:line="240" w:lineRule="auto"/>
-        <w:contextualSpacing/>
         <w:rPr>
           <w:rFonts w:cstheme="minorHAnsi"/>
           <w:i/>
@@ -30071,7 +31400,25 @@
           <w:sz w:val="22"/>
           <w:szCs w:val="22"/>
         </w:rPr>
-        <w:t>An internet connection is required to initially download the toolset and to download NHDPlus data using the Part – Flood Data Download Tool, but this data is only required to assess flood risk reduction benefits and only has to be downloaded once.</w:t>
+        <w:t xml:space="preserve">An internet connection is required to initially download the toolset and to download </w:t>
+      </w:r>
+      <w:proofErr w:type="spellStart"/>
+      <w:r>
+        <w:rPr>
+          <w:rFonts w:cstheme="minorHAnsi"/>
+          <w:sz w:val="22"/>
+          <w:szCs w:val="22"/>
+        </w:rPr>
+        <w:t>NHDPlus</w:t>
+      </w:r>
+      <w:proofErr w:type="spellEnd"/>
+      <w:r>
+        <w:rPr>
+          <w:rFonts w:cstheme="minorHAnsi"/>
+          <w:sz w:val="22"/>
+          <w:szCs w:val="22"/>
+        </w:rPr>
+        <w:t xml:space="preserve"> data using the Part – Flood Data Download Tool, but this data is only required to assess flood risk reduction benefits and only has to be downloaded once.</w:t>
       </w:r>
     </w:p>
     <w:p>
@@ -30089,7 +31436,6 @@
     <w:p>
       <w:pPr>
         <w:spacing w:line="240" w:lineRule="auto"/>
-        <w:contextualSpacing/>
         <w:rPr>
           <w:rFonts w:cstheme="minorHAnsi"/>
           <w:i/>
@@ -30174,7 +31520,6 @@
     <w:p>
       <w:pPr>
         <w:spacing w:line="240" w:lineRule="auto"/>
-        <w:contextualSpacing/>
         <w:rPr>
           <w:rFonts w:cstheme="minorHAnsi"/>
           <w:i/>
@@ -30276,7 +31621,6 @@
     <w:p>
       <w:pPr>
         <w:spacing w:line="240" w:lineRule="auto"/>
-        <w:contextualSpacing/>
         <w:rPr>
           <w:rFonts w:cstheme="minorHAnsi"/>
           <w:i/>
@@ -30389,7 +31733,6 @@
     <w:p>
       <w:pPr>
         <w:spacing w:line="240" w:lineRule="auto"/>
-        <w:contextualSpacing/>
         <w:rPr>
           <w:rFonts w:cs="Times New Roman"/>
           <w:i/>
@@ -30397,25 +31740,14 @@
           <w:szCs w:val="22"/>
         </w:rPr>
       </w:pPr>
-    </w:p>
-    <w:p>
-      <w:pPr>
-        <w:spacing w:line="240" w:lineRule="auto"/>
-        <w:contextualSpacing/>
+      <w:r>
         <w:rPr>
           <w:rFonts w:cs="Times New Roman"/>
           <w:i/>
           <w:sz w:val="22"/>
           <w:szCs w:val="22"/>
         </w:rPr>
-      </w:pPr>
-      <w:r>
-        <w:rPr>
-          <w:rFonts w:cs="Times New Roman"/>
-          <w:i/>
-          <w:sz w:val="22"/>
-          <w:szCs w:val="22"/>
-        </w:rPr>
+        <w:lastRenderedPageBreak/>
         <w:t>I</w:t>
       </w:r>
       <w:r>
@@ -30445,7 +31777,56 @@
           <w:sz w:val="22"/>
           <w:szCs w:val="22"/>
         </w:rPr>
-        <w:t>Coastal wetlands may require some special considerations since people interact with them in different ways. However, in the NHDPlus data coastal catchments are often connected as upstream/downstream from one another. Although this means people in some neighboring coastal catchments may be included as benefitting from the wetland this is limited by the 2.5 miles ensuring the entire coastline should not be included.</w:t>
+        <w:t xml:space="preserve">Coastal wetlands may require some special considerations since people interact with them in different ways. However, in the </w:t>
+      </w:r>
+      <w:proofErr w:type="spellStart"/>
+      <w:r>
+        <w:rPr>
+          <w:rFonts w:cs="Times New Roman"/>
+          <w:sz w:val="22"/>
+          <w:szCs w:val="22"/>
+        </w:rPr>
+        <w:t>NHDPlus</w:t>
+      </w:r>
+      <w:proofErr w:type="spellEnd"/>
+      <w:r>
+        <w:rPr>
+          <w:rFonts w:cs="Times New Roman"/>
+          <w:sz w:val="22"/>
+          <w:szCs w:val="22"/>
+        </w:rPr>
+        <w:t xml:space="preserve"> data coastal catchments are often connected as upstream/downstream from one another. Although this means people in some neighboring coastal catchments may be included as benefitting from the wetland this is limited by the 2.5 miles ensuring the entire coastline should not be included.</w:t>
+      </w:r>
+    </w:p>
+    <w:p>
+      <w:pPr>
+        <w:spacing w:line="240" w:lineRule="auto"/>
+        <w:contextualSpacing/>
+        <w:rPr>
+          <w:rFonts w:cs="Times New Roman"/>
+          <w:sz w:val="22"/>
+          <w:szCs w:val="22"/>
+        </w:rPr>
+      </w:pPr>
+    </w:p>
+    <w:p>
+      <w:pPr>
+        <w:spacing w:line="240" w:lineRule="auto"/>
+        <w:rPr>
+          <w:rFonts w:cstheme="minorHAnsi"/>
+          <w:i/>
+          <w:sz w:val="22"/>
+          <w:szCs w:val="22"/>
+        </w:rPr>
+      </w:pPr>
+      <w:r>
+        <w:rPr>
+          <w:rFonts w:cstheme="minorHAnsi"/>
+          <w:i/>
+          <w:sz w:val="22"/>
+          <w:szCs w:val="22"/>
+        </w:rPr>
+        <w:t>I ran the Flood Data Download tool without optional inputs, where did the files I downloaded go?</w:t>
       </w:r>
     </w:p>
     <w:p>
@@ -30454,6 +31835,69 @@
         <w:ind w:left="720"/>
         <w:contextualSpacing/>
         <w:rPr>
+          <w:rFonts w:cstheme="minorHAnsi"/>
+          <w:sz w:val="22"/>
+          <w:szCs w:val="22"/>
+        </w:rPr>
+      </w:pPr>
+      <w:r>
+        <w:rPr>
+          <w:rFonts w:cstheme="minorHAnsi"/>
+          <w:sz w:val="22"/>
+          <w:szCs w:val="22"/>
+        </w:rPr>
+        <w:t>When the tool</w:t>
+      </w:r>
+      <w:r>
+        <w:rPr>
+          <w:rFonts w:cstheme="minorHAnsi"/>
+          <w:sz w:val="22"/>
+          <w:szCs w:val="22"/>
+        </w:rPr>
+        <w:t xml:space="preserve"> is downloaded as part of the Toolset as recommended, several files are downloaded in a geodatabase in a </w:t>
+      </w:r>
+      <w:proofErr w:type="spellStart"/>
+      <w:r>
+        <w:rPr>
+          <w:rFonts w:cstheme="minorHAnsi"/>
+          <w:sz w:val="22"/>
+          <w:szCs w:val="22"/>
+        </w:rPr>
+        <w:t>NHDPlus</w:t>
+      </w:r>
+      <w:proofErr w:type="spellEnd"/>
+      <w:r>
+        <w:rPr>
+          <w:rFonts w:cstheme="minorHAnsi"/>
+          <w:sz w:val="22"/>
+          <w:szCs w:val="22"/>
+        </w:rPr>
+        <w:t xml:space="preserve"> Folder in the same directory as the toolbox file. Files are downloaded and unzipped to the </w:t>
+      </w:r>
+      <w:proofErr w:type="spellStart"/>
+      <w:r>
+        <w:rPr>
+          <w:rFonts w:cstheme="minorHAnsi"/>
+          <w:sz w:val="22"/>
+          <w:szCs w:val="22"/>
+        </w:rPr>
+        <w:t>NHDPlus</w:t>
+      </w:r>
+      <w:proofErr w:type="spellEnd"/>
+      <w:r>
+        <w:rPr>
+          <w:rFonts w:cstheme="minorHAnsi"/>
+          <w:sz w:val="22"/>
+          <w:szCs w:val="22"/>
+        </w:rPr>
+        <w:t xml:space="preserve"> Folder, but these files are deleted after being merged into the geodatabase.</w:t>
+      </w:r>
+    </w:p>
+    <w:p>
+      <w:pPr>
+        <w:spacing w:line="240" w:lineRule="auto"/>
+        <w:contextualSpacing/>
+        <w:rPr>
           <w:rFonts w:cs="Times New Roman"/>
           <w:sz w:val="22"/>
           <w:szCs w:val="22"/>
@@ -30463,33 +31907,50 @@
     <w:p>
       <w:pPr>
         <w:spacing w:line="240" w:lineRule="auto"/>
-        <w:contextualSpacing/>
-        <w:rPr>
-          <w:rFonts w:cs="Times New Roman"/>
+        <w:rPr>
+          <w:rFonts w:cs="Times New Roman"/>
+          <w:i/>
           <w:sz w:val="22"/>
           <w:szCs w:val="22"/>
         </w:rPr>
       </w:pPr>
-    </w:p>
-    <w:p>
-      <w:pPr>
-        <w:spacing w:line="240" w:lineRule="auto"/>
-        <w:contextualSpacing/>
-        <w:rPr>
-          <w:rFonts w:cstheme="minorHAnsi"/>
+      <w:r>
+        <w:rPr>
+          <w:rFonts w:cs="Times New Roman"/>
           <w:i/>
           <w:sz w:val="22"/>
           <w:szCs w:val="22"/>
         </w:rPr>
-      </w:pPr>
-      <w:r>
-        <w:rPr>
-          <w:rFonts w:cstheme="minorHAnsi"/>
+        <w:t>I</w:t>
+      </w:r>
+      <w:r>
+        <w:rPr>
+          <w:rFonts w:cs="Times New Roman"/>
           <w:i/>
           <w:sz w:val="22"/>
           <w:szCs w:val="22"/>
         </w:rPr>
-        <w:t>I ran the Flood Data Download tool without optional inputs, where did the files I downloaded go?</w:t>
+        <w:t xml:space="preserve"> am running an assessment again on the same sites, do I need to download the </w:t>
+      </w:r>
+      <w:proofErr w:type="spellStart"/>
+      <w:r>
+        <w:rPr>
+          <w:rFonts w:cs="Times New Roman"/>
+          <w:i/>
+          <w:sz w:val="22"/>
+          <w:szCs w:val="22"/>
+        </w:rPr>
+        <w:t>NHDPlus</w:t>
+      </w:r>
+      <w:proofErr w:type="spellEnd"/>
+      <w:r>
+        <w:rPr>
+          <w:rFonts w:cs="Times New Roman"/>
+          <w:i/>
+          <w:sz w:val="22"/>
+          <w:szCs w:val="22"/>
+        </w:rPr>
+        <w:t xml:space="preserve"> Data?</w:t>
       </w:r>
     </w:p>
     <w:p>
@@ -30498,26 +31959,36 @@
         <w:ind w:left="720"/>
         <w:contextualSpacing/>
         <w:rPr>
-          <w:rFonts w:cstheme="minorHAnsi"/>
+          <w:rFonts w:cs="Times New Roman"/>
           <w:sz w:val="22"/>
           <w:szCs w:val="22"/>
         </w:rPr>
       </w:pPr>
-      <w:r>
-        <w:rPr>
-          <w:rFonts w:cstheme="minorHAnsi"/>
-          <w:sz w:val="22"/>
-          <w:szCs w:val="22"/>
-        </w:rPr>
-        <w:t>When the tool</w:t>
-      </w:r>
-      <w:r>
-        <w:rPr>
-          <w:rFonts w:cstheme="minorHAnsi"/>
-          <w:sz w:val="22"/>
-          <w:szCs w:val="22"/>
-        </w:rPr>
-        <w:t xml:space="preserve"> is downloaded as part of the Toolset as recommended, several files are downloaded in a geodatabase in a NHDPlus Folder in the same directory as the toolbox file. Files are downloaded and unzipped to the NHDPlus Folder, but these files are deleted after being merged into the geodatabase.</w:t>
+      <w:proofErr w:type="spellStart"/>
+      <w:r>
+        <w:rPr>
+          <w:rFonts w:cs="Times New Roman"/>
+          <w:sz w:val="22"/>
+          <w:szCs w:val="22"/>
+        </w:rPr>
+        <w:t>NHDPlus</w:t>
+      </w:r>
+      <w:proofErr w:type="spellEnd"/>
+      <w:r>
+        <w:rPr>
+          <w:rFonts w:cs="Times New Roman"/>
+          <w:sz w:val="22"/>
+          <w:szCs w:val="22"/>
+        </w:rPr>
+        <w:t xml:space="preserve"> data only has to be downloaded for a region once. If the data is downloaded a second time </w:t>
+      </w:r>
+      <w:r>
+        <w:rPr>
+          <w:rFonts w:cs="Times New Roman"/>
+          <w:sz w:val="22"/>
+          <w:szCs w:val="22"/>
+        </w:rPr>
+        <w:t>the entries will be duplicated but assessment results will not be impacted unless an updated version of the dataset has become available (see Solutions to Common Errors).</w:t>
       </w:r>
     </w:p>
     <w:p>
@@ -30526,6 +31997,7 @@
         <w:contextualSpacing/>
         <w:rPr>
           <w:rFonts w:cs="Times New Roman"/>
+          <w:i/>
           <w:sz w:val="22"/>
           <w:szCs w:val="22"/>
         </w:rPr>
@@ -30534,7 +32006,6 @@
     <w:p>
       <w:pPr>
         <w:spacing w:line="240" w:lineRule="auto"/>
-        <w:contextualSpacing/>
         <w:rPr>
           <w:rFonts w:cs="Times New Roman"/>
           <w:i/>
@@ -30549,16 +32020,7 @@
           <w:sz w:val="22"/>
           <w:szCs w:val="22"/>
         </w:rPr>
-        <w:t>I</w:t>
-      </w:r>
-      <w:r>
-        <w:rPr>
-          <w:rFonts w:cs="Times New Roman"/>
-          <w:i/>
-          <w:sz w:val="22"/>
-          <w:szCs w:val="22"/>
-        </w:rPr>
-        <w:t xml:space="preserve"> am running an assessment again on the same sites, do I need to download the NHDPlus Data?</w:t>
+        <w:t>What if I don’t have WinZip?</w:t>
       </w:r>
     </w:p>
     <w:p>
@@ -30567,7 +32029,8 @@
         <w:ind w:left="720"/>
         <w:contextualSpacing/>
         <w:rPr>
-          <w:rFonts w:cs="Times New Roman"/>
+          <w:rFonts w:cstheme="minorHAnsi"/>
+          <w:b/>
           <w:sz w:val="22"/>
           <w:szCs w:val="22"/>
         </w:rPr>
@@ -30578,15 +32041,49 @@
           <w:sz w:val="22"/>
           <w:szCs w:val="22"/>
         </w:rPr>
-        <w:t xml:space="preserve">NHDPlus data only has to be downloaded for a region once. If the data is downloaded a second time </w:t>
-      </w:r>
-      <w:r>
-        <w:rPr>
-          <w:rFonts w:cs="Times New Roman"/>
-          <w:sz w:val="22"/>
-          <w:szCs w:val="22"/>
-        </w:rPr>
-        <w:t>the entries will be duplicated but assessment results will not be impacted unless an updated version of the dataset has become available (see Solutions to Common Errors).</w:t>
+        <w:t>If WinZip is not installed in the expected location on your machine (</w:t>
+      </w:r>
+      <w:r>
+        <w:rPr>
+          <w:rFonts w:cstheme="minorHAnsi"/>
+          <w:sz w:val="22"/>
+          <w:szCs w:val="22"/>
+        </w:rPr>
+        <w:t>C:\Program Files\WinZip</w:t>
+      </w:r>
+      <w:r>
+        <w:rPr>
+          <w:rFonts w:cstheme="minorHAnsi"/>
+          <w:sz w:val="22"/>
+          <w:szCs w:val="22"/>
+        </w:rPr>
+        <w:t xml:space="preserve">) or is unable to be run from the command line (see </w:t>
+      </w:r>
+      <w:r>
+        <w:rPr>
+          <w:rFonts w:cs="Times New Roman"/>
+          <w:sz w:val="22"/>
+          <w:szCs w:val="22"/>
+        </w:rPr>
+        <w:t xml:space="preserve">Solutions to Common Errors) the Open Source 7-Zip can be used instead to manually unzip the </w:t>
+      </w:r>
+      <w:proofErr w:type="spellStart"/>
+      <w:r>
+        <w:rPr>
+          <w:rFonts w:cs="Times New Roman"/>
+          <w:sz w:val="22"/>
+          <w:szCs w:val="22"/>
+        </w:rPr>
+        <w:t>NHDPlus</w:t>
+      </w:r>
+      <w:proofErr w:type="spellEnd"/>
+      <w:r>
+        <w:rPr>
+          <w:rFonts w:cs="Times New Roman"/>
+          <w:sz w:val="22"/>
+          <w:szCs w:val="22"/>
+        </w:rPr>
+        <w:t xml:space="preserve"> files.</w:t>
       </w:r>
     </w:p>
     <w:p>
@@ -30595,7 +32092,6 @@
         <w:contextualSpacing/>
         <w:rPr>
           <w:rFonts w:cs="Times New Roman"/>
-          <w:i/>
           <w:sz w:val="22"/>
           <w:szCs w:val="22"/>
         </w:rPr>
@@ -30604,7 +32100,6 @@
     <w:p>
       <w:pPr>
         <w:spacing w:line="240" w:lineRule="auto"/>
-        <w:contextualSpacing/>
         <w:rPr>
           <w:rFonts w:cs="Times New Roman"/>
           <w:i/>
@@ -30619,82 +32114,8 @@
           <w:sz w:val="22"/>
           <w:szCs w:val="22"/>
         </w:rPr>
-        <w:t>What if I don’t have WinZip?</w:t>
-      </w:r>
-    </w:p>
-    <w:p>
-      <w:pPr>
-        <w:spacing w:line="240" w:lineRule="auto"/>
-        <w:ind w:left="720"/>
-        <w:rPr>
-          <w:rFonts w:cstheme="minorHAnsi"/>
-          <w:b/>
-          <w:sz w:val="22"/>
-          <w:szCs w:val="22"/>
-        </w:rPr>
-      </w:pPr>
-      <w:r>
-        <w:rPr>
-          <w:rFonts w:cs="Times New Roman"/>
-          <w:sz w:val="22"/>
-          <w:szCs w:val="22"/>
-        </w:rPr>
-        <w:t>If WinZip is not installed in the expected location on your machine (</w:t>
-      </w:r>
-      <w:r>
-        <w:rPr>
-          <w:rFonts w:cstheme="minorHAnsi"/>
-          <w:sz w:val="22"/>
-          <w:szCs w:val="22"/>
-        </w:rPr>
-        <w:t>C:\Program Files\WinZip</w:t>
-      </w:r>
-      <w:r>
-        <w:rPr>
-          <w:rFonts w:cstheme="minorHAnsi"/>
-          <w:sz w:val="22"/>
-          <w:szCs w:val="22"/>
-        </w:rPr>
-        <w:t xml:space="preserve">) or is unable to be run from the command line (see </w:t>
-      </w:r>
-      <w:r>
-        <w:rPr>
-          <w:rFonts w:cs="Times New Roman"/>
-          <w:sz w:val="22"/>
-          <w:szCs w:val="22"/>
-        </w:rPr>
-        <w:t xml:space="preserve">Solutions to Common Errors) the Open Source 7-Zip can be used instead to manually unzip the </w:t>
-      </w:r>
-      <w:r>
-        <w:rPr>
-          <w:rFonts w:cs="Times New Roman"/>
-          <w:sz w:val="22"/>
-          <w:szCs w:val="22"/>
-        </w:rPr>
-        <w:t>NHDPlus files.</w:t>
-      </w:r>
-    </w:p>
-    <w:p>
-      <w:pPr>
-        <w:spacing w:line="240" w:lineRule="auto"/>
-        <w:contextualSpacing/>
-        <w:rPr>
-          <w:rFonts w:cs="Times New Roman"/>
-          <w:sz w:val="22"/>
-          <w:szCs w:val="22"/>
-        </w:rPr>
-      </w:pPr>
-    </w:p>
-    <w:p>
-      <w:pPr>
-        <w:spacing w:line="240" w:lineRule="auto"/>
-        <w:contextualSpacing/>
-        <w:rPr>
-          <w:rFonts w:cs="Times New Roman"/>
-          <w:sz w:val="22"/>
-          <w:szCs w:val="22"/>
-        </w:rPr>
-      </w:pPr>
+        <w:t>What units are indicators measured in?</w:t>
+      </w:r>
     </w:p>
     <w:p>
       <w:pPr>
@@ -30707,11 +32128,266 @@
           <w:szCs w:val="22"/>
         </w:rPr>
       </w:pPr>
+      <w:r>
+        <w:rPr>
+          <w:rFonts w:cs="Times New Roman"/>
+          <w:sz w:val="22"/>
+          <w:szCs w:val="22"/>
+        </w:rPr>
+        <w:t xml:space="preserve">In the report (Figure 12), units for the </w:t>
+      </w:r>
+      <w:r>
+        <w:rPr>
+          <w:rFonts w:cs="Times New Roman"/>
+          <w:sz w:val="22"/>
+          <w:szCs w:val="22"/>
+        </w:rPr>
+        <w:t>20</w:t>
+      </w:r>
+      <w:r>
+        <w:rPr>
+          <w:rFonts w:cs="Times New Roman"/>
+          <w:sz w:val="22"/>
+          <w:szCs w:val="22"/>
+        </w:rPr>
+        <w:t xml:space="preserve"> quantitative indicators are dealt with in a variety of ways. Some indicators are labeled with their units (e.g., Natural land use types within 650ft are counted as the number of types). </w:t>
+      </w:r>
+      <w:r>
+        <w:rPr>
+          <w:rFonts w:cs="Times New Roman"/>
+          <w:sz w:val="22"/>
+          <w:szCs w:val="22"/>
+        </w:rPr>
+        <w:t>Areas are measured in acres (e.g., “</w:t>
+      </w:r>
+      <w:r>
+        <w:rPr>
+          <w:rFonts w:cs="Times New Roman"/>
+          <w:sz w:val="22"/>
+          <w:szCs w:val="22"/>
+        </w:rPr>
+        <w:t>Area of restoration site</w:t>
+      </w:r>
+      <w:r>
+        <w:rPr>
+          <w:rFonts w:cs="Times New Roman"/>
+          <w:sz w:val="22"/>
+          <w:szCs w:val="22"/>
+        </w:rPr>
+        <w:t xml:space="preserve">” is in acres). </w:t>
+      </w:r>
+      <w:r>
+        <w:rPr>
+          <w:rFonts w:cs="Times New Roman"/>
+          <w:sz w:val="22"/>
+          <w:szCs w:val="22"/>
+        </w:rPr>
+        <w:t>The majority (n</w:t>
+      </w:r>
+      <w:r>
+        <w:rPr>
+          <w:rFonts w:cs="Times New Roman"/>
+          <w:sz w:val="22"/>
+          <w:szCs w:val="22"/>
+        </w:rPr>
+        <w:t>ine</w:t>
+      </w:r>
+      <w:r>
+        <w:rPr>
+          <w:rFonts w:cs="Times New Roman"/>
+          <w:sz w:val="22"/>
+          <w:szCs w:val="22"/>
+        </w:rPr>
+        <w:t>)</w:t>
+      </w:r>
+      <w:r>
+        <w:rPr>
+          <w:rFonts w:cs="Times New Roman"/>
+          <w:sz w:val="22"/>
+          <w:szCs w:val="22"/>
+        </w:rPr>
+        <w:t xml:space="preserve"> </w:t>
+      </w:r>
+      <w:r>
+        <w:rPr>
+          <w:rFonts w:cs="Times New Roman"/>
+          <w:sz w:val="22"/>
+          <w:szCs w:val="22"/>
+        </w:rPr>
+        <w:t>of the</w:t>
+      </w:r>
+      <w:r>
+        <w:rPr>
+          <w:rFonts w:cs="Times New Roman"/>
+          <w:sz w:val="22"/>
+          <w:szCs w:val="22"/>
+        </w:rPr>
+        <w:t xml:space="preserve"> quantitative</w:t>
+      </w:r>
+      <w:r>
+        <w:rPr>
+          <w:rFonts w:cs="Times New Roman"/>
+          <w:sz w:val="22"/>
+          <w:szCs w:val="22"/>
+        </w:rPr>
+        <w:t xml:space="preserve"> indicators count the number of people who benefit </w:t>
+      </w:r>
+      <w:r>
+        <w:rPr>
+          <w:rFonts w:cs="Times New Roman"/>
+          <w:sz w:val="22"/>
+          <w:szCs w:val="22"/>
+        </w:rPr>
+        <w:t xml:space="preserve">(3.2 How Many Benefit?) using units defined by their dataset. </w:t>
+      </w:r>
+      <w:r>
+        <w:rPr>
+          <w:rFonts w:cs="Times New Roman"/>
+          <w:sz w:val="22"/>
+          <w:szCs w:val="22"/>
+        </w:rPr>
+        <w:t xml:space="preserve">Most of these are </w:t>
+      </w:r>
+      <w:r>
+        <w:rPr>
+          <w:rFonts w:cs="Times New Roman"/>
+          <w:sz w:val="22"/>
+          <w:szCs w:val="22"/>
+        </w:rPr>
+        <w:t>based either on an Address Points dataset that represent</w:t>
+      </w:r>
+      <w:r>
+        <w:rPr>
+          <w:rFonts w:cs="Times New Roman"/>
+          <w:sz w:val="22"/>
+          <w:szCs w:val="22"/>
+        </w:rPr>
+        <w:t>s</w:t>
+      </w:r>
+      <w:r>
+        <w:rPr>
+          <w:rFonts w:cs="Times New Roman"/>
+          <w:sz w:val="22"/>
+          <w:szCs w:val="22"/>
+        </w:rPr>
+        <w:t xml:space="preserve"> homes or other structures</w:t>
+      </w:r>
+      <w:r>
+        <w:rPr>
+          <w:rFonts w:cs="Times New Roman"/>
+          <w:sz w:val="22"/>
+          <w:szCs w:val="22"/>
+        </w:rPr>
+        <w:t xml:space="preserve"> (i.e. the indicator is a count of homes)</w:t>
+      </w:r>
+      <w:r>
+        <w:rPr>
+          <w:rFonts w:cs="Times New Roman"/>
+          <w:sz w:val="22"/>
+          <w:szCs w:val="22"/>
+        </w:rPr>
+        <w:t>, or on a Population Raster dataset that has grid cells representing the population count in that area</w:t>
+      </w:r>
+      <w:r>
+        <w:rPr>
+          <w:rFonts w:cs="Times New Roman"/>
+          <w:sz w:val="22"/>
+          <w:szCs w:val="22"/>
+        </w:rPr>
+        <w:t xml:space="preserve"> (i.e. the indicator is a count of people)</w:t>
+      </w:r>
+      <w:r>
+        <w:rPr>
+          <w:rFonts w:cs="Times New Roman"/>
+          <w:sz w:val="22"/>
+          <w:szCs w:val="22"/>
+        </w:rPr>
+        <w:t xml:space="preserve">. </w:t>
+      </w:r>
+      <w:r>
+        <w:rPr>
+          <w:rFonts w:cs="Times New Roman"/>
+          <w:sz w:val="22"/>
+          <w:szCs w:val="22"/>
+        </w:rPr>
+        <w:t>Six s</w:t>
+      </w:r>
+      <w:r>
+        <w:rPr>
+          <w:rFonts w:cs="Times New Roman"/>
+          <w:sz w:val="22"/>
+          <w:szCs w:val="22"/>
+        </w:rPr>
+        <w:t>carcity indicators (</w:t>
+      </w:r>
+      <w:r>
+        <w:rPr>
+          <w:rFonts w:cs="Times New Roman"/>
+          <w:sz w:val="22"/>
+          <w:szCs w:val="22"/>
+        </w:rPr>
+        <w:t>3.3.B</w:t>
+      </w:r>
+      <w:r>
+        <w:rPr>
+          <w:rFonts w:cs="Times New Roman"/>
+          <w:sz w:val="22"/>
+          <w:szCs w:val="22"/>
+        </w:rPr>
+        <w:t xml:space="preserve"> Scarcity</w:t>
+      </w:r>
+      <w:r>
+        <w:rPr>
+          <w:rFonts w:cs="Times New Roman"/>
+          <w:sz w:val="22"/>
+          <w:szCs w:val="22"/>
+        </w:rPr>
+        <w:t xml:space="preserve">) </w:t>
+      </w:r>
+      <w:r>
+        <w:rPr>
+          <w:rFonts w:cs="Times New Roman"/>
+          <w:sz w:val="22"/>
+          <w:szCs w:val="22"/>
+        </w:rPr>
+        <w:t xml:space="preserve">are </w:t>
+      </w:r>
+      <w:r>
+        <w:rPr>
+          <w:rFonts w:cs="Times New Roman"/>
+          <w:sz w:val="22"/>
+          <w:szCs w:val="22"/>
+        </w:rPr>
+        <w:t xml:space="preserve">measured </w:t>
+      </w:r>
+      <w:r>
+        <w:rPr>
+          <w:rFonts w:cs="Times New Roman"/>
+          <w:sz w:val="22"/>
+          <w:szCs w:val="22"/>
+        </w:rPr>
+        <w:t xml:space="preserve">as a percent of </w:t>
+      </w:r>
+      <w:r>
+        <w:rPr>
+          <w:rFonts w:cs="Times New Roman"/>
+          <w:sz w:val="22"/>
+          <w:szCs w:val="22"/>
+        </w:rPr>
+        <w:t>the surrounding area (e.g., for “Wetlands within 0.5 mi of the site” the number is the percent of the area with 0.5 miles that is identified as existing wetlands). The Social Equity and Reliability of benefits is measured in a similar way, where the result is the percent of the area considered (i.e. within the default or user specified buffer) that met the user specified criteria (e.g., Conservation Field Values for Reliability of Benefits).</w:t>
+      </w:r>
+      <w:r>
+        <w:rPr>
+          <w:rFonts w:cs="Times New Roman"/>
+          <w:sz w:val="22"/>
+          <w:szCs w:val="22"/>
+        </w:rPr>
+        <w:t xml:space="preserve"> The units for the indicator assessment are left somewhat open so that users who are not using the Spatial Analysis Toolset can still collect the necessary information in a rapid manner. As long as the same units are used for the indicator at each site the indicator results will be comparable across sites.</w:t>
+      </w:r>
     </w:p>
     <w:p>
       <w:pPr>
         <w:spacing w:line="240" w:lineRule="auto"/>
-        <w:ind w:left="720"/>
         <w:contextualSpacing/>
         <w:rPr>
           <w:rFonts w:cstheme="minorHAnsi"/>
@@ -30722,6 +32398,8 @@
     </w:p>
     <w:p>
       <w:pPr>
+        <w:ind w:left="720"/>
+        <w:contextualSpacing/>
         <w:rPr>
           <w:b/>
           <w:color w:val="1F4E79" w:themeColor="accent1" w:themeShade="80"/>
@@ -30743,7 +32421,7 @@
           <w:szCs w:val="22"/>
         </w:rPr>
       </w:pPr>
-      <w:bookmarkStart w:id="29" w:name="_Toc496198480"/>
+      <w:bookmarkStart w:id="30" w:name="_Toc496198480"/>
       <w:r>
         <w:lastRenderedPageBreak/>
         <w:t>Solutions to Common</w:t>
@@ -30754,7 +32432,7 @@
       <w:r>
         <w:t>:</w:t>
       </w:r>
-      <w:bookmarkEnd w:id="29"/>
+      <w:bookmarkEnd w:id="30"/>
     </w:p>
     <w:p>
       <w:pPr>
@@ -30943,7 +32621,21 @@
                               <w:rPr>
                                 <w:b w:val="0"/>
                               </w:rPr>
-                              <w:t>WinZip error pop-up that occurs when a downloaded NHDPlus file is invalid. This is often because a new version of that dataset has been released.</w:t>
+                              <w:t xml:space="preserve">WinZip error pop-up that occurs when a downloaded </w:t>
+                            </w:r>
+                            <w:proofErr w:type="spellStart"/>
+                            <w:r>
+                              <w:rPr>
+                                <w:b w:val="0"/>
+                              </w:rPr>
+                              <w:t>NHDPlus</w:t>
+                            </w:r>
+                            <w:proofErr w:type="spellEnd"/>
+                            <w:r>
+                              <w:rPr>
+                                <w:b w:val="0"/>
+                              </w:rPr>
+                              <w:t xml:space="preserve"> file is invalid. This is often because a new version of that dataset has been released.</w:t>
                             </w:r>
                           </w:p>
                           <w:p>
@@ -30997,7 +32689,21 @@
                         <w:rPr>
                           <w:b w:val="0"/>
                         </w:rPr>
-                        <w:t>WinZip error pop-up that occurs when a downloaded NHDPlus file is invalid. This is often because a new version of that dataset has been released.</w:t>
+                        <w:t xml:space="preserve">WinZip error pop-up that occurs when a downloaded </w:t>
+                      </w:r>
+                      <w:proofErr w:type="spellStart"/>
+                      <w:r>
+                        <w:rPr>
+                          <w:b w:val="0"/>
+                        </w:rPr>
+                        <w:t>NHDPlus</w:t>
+                      </w:r>
+                      <w:proofErr w:type="spellEnd"/>
+                      <w:r>
+                        <w:rPr>
+                          <w:b w:val="0"/>
+                        </w:rPr>
+                        <w:t xml:space="preserve"> file is invalid. This is often because a new version of that dataset has been released.</w:t>
                       </w:r>
                     </w:p>
                     <w:p>
@@ -31018,13 +32724,23 @@
           </mc:Fallback>
         </mc:AlternateContent>
       </w:r>
+      <w:proofErr w:type="spellStart"/>
       <w:r>
         <w:rPr>
           <w:rFonts w:cstheme="minorHAnsi"/>
           <w:sz w:val="22"/>
           <w:szCs w:val="22"/>
         </w:rPr>
-        <w:t xml:space="preserve">NHDPlus data files are periodically updated and given new </w:t>
+        <w:t>NHDPlus</w:t>
+      </w:r>
+      <w:proofErr w:type="spellEnd"/>
+      <w:r>
+        <w:rPr>
+          <w:rFonts w:cstheme="minorHAnsi"/>
+          <w:sz w:val="22"/>
+          <w:szCs w:val="22"/>
+        </w:rPr>
+        <w:t xml:space="preserve"> data files are periodically updated and given new </w:t>
       </w:r>
       <w:r>
         <w:rPr>
@@ -31086,6 +32802,7 @@
           <w:szCs w:val="22"/>
         </w:rPr>
       </w:pPr>
+      <w:proofErr w:type="spellStart"/>
       <w:r>
         <w:rPr>
           <w:rFonts w:cstheme="minorHAnsi"/>
@@ -31093,7 +32810,17 @@
           <w:sz w:val="22"/>
           <w:szCs w:val="22"/>
         </w:rPr>
-        <w:t>Winzip is unavailable or unable to unzip the downloads</w:t>
+        <w:t>Winzip</w:t>
+      </w:r>
+      <w:proofErr w:type="spellEnd"/>
+      <w:r>
+        <w:rPr>
+          <w:rFonts w:cstheme="minorHAnsi"/>
+          <w:b/>
+          <w:sz w:val="22"/>
+          <w:szCs w:val="22"/>
+        </w:rPr>
+        <w:t xml:space="preserve"> is unavailable or unable to unzip the downloads</w:t>
       </w:r>
     </w:p>
     <w:p>
@@ -31135,55 +32862,33 @@
           <w:sz w:val="22"/>
           <w:szCs w:val="22"/>
         </w:rPr>
-        <w:t>)</w:t>
-      </w:r>
-      <w:r>
-        <w:rPr>
-          <w:rFonts w:cstheme="minorHAnsi"/>
-          <w:sz w:val="22"/>
-          <w:szCs w:val="22"/>
-        </w:rPr>
-        <w:t xml:space="preserve"> or the version may not be able to be run from the command line. Operating system patches available through regular updates may help resolve this issue. The files can alternatively be manually unzipped to the default folder. If WinZip is not available on your machine the </w:t>
-      </w:r>
-      <w:r>
-        <w:rPr>
-          <w:rFonts w:cs="Times New Roman"/>
-          <w:sz w:val="22"/>
-          <w:szCs w:val="22"/>
-        </w:rPr>
-        <w:t>free utility</w:t>
-      </w:r>
-      <w:r>
-        <w:rPr>
-          <w:rFonts w:cs="Times New Roman"/>
-          <w:sz w:val="22"/>
-          <w:szCs w:val="22"/>
-        </w:rPr>
-        <w:t xml:space="preserve"> 7-Zip can b</w:t>
-      </w:r>
-      <w:r>
-        <w:rPr>
-          <w:rFonts w:cs="Times New Roman"/>
-          <w:sz w:val="22"/>
-          <w:szCs w:val="22"/>
-        </w:rPr>
-        <w:t>e used instead to manually extract</w:t>
-      </w:r>
-      <w:r>
-        <w:rPr>
-          <w:rFonts w:cs="Times New Roman"/>
-          <w:sz w:val="22"/>
-          <w:szCs w:val="22"/>
-        </w:rPr>
-        <w:t xml:space="preserve"> the NHDPlus files</w:t>
-      </w:r>
-      <w:r>
-        <w:rPr>
-          <w:rFonts w:cs="Times New Roman"/>
-          <w:sz w:val="22"/>
-          <w:szCs w:val="22"/>
-        </w:rPr>
-        <w:t xml:space="preserve"> (</w:t>
+        <w:t xml:space="preserve">) or the version may not be able to be run from the command line. Operating system patches available through regular updates may help resolve this issue. The files can alternatively be manually unzipped to the default folder. If WinZip is not available on your machine the </w:t>
+      </w:r>
+      <w:r>
+        <w:rPr>
+          <w:rFonts w:cs="Times New Roman"/>
+          <w:sz w:val="22"/>
+          <w:szCs w:val="22"/>
+        </w:rPr>
+        <w:t xml:space="preserve">free utility 7-Zip can be used instead to manually extract the </w:t>
+      </w:r>
+      <w:proofErr w:type="spellStart"/>
+      <w:r>
+        <w:rPr>
+          <w:rFonts w:cs="Times New Roman"/>
+          <w:sz w:val="22"/>
+          <w:szCs w:val="22"/>
+        </w:rPr>
+        <w:t>NHDPlus</w:t>
+      </w:r>
+      <w:proofErr w:type="spellEnd"/>
+      <w:r>
+        <w:rPr>
+          <w:rFonts w:cs="Times New Roman"/>
+          <w:sz w:val="22"/>
+          <w:szCs w:val="22"/>
+        </w:rPr>
+        <w:t xml:space="preserve"> files (</w:t>
       </w:r>
       <w:hyperlink r:id="rId34" w:history="1">
         <w:r>
@@ -31456,10 +33161,7 @@
                               </w:rPr>
                             </w:pPr>
                             <w:r>
-                              <w:t>Figure 15</w:t>
-                            </w:r>
-                            <w:r>
-                              <w:t xml:space="preserve"> </w:t>
+                              <w:t xml:space="preserve">Figure 15 </w:t>
                             </w:r>
                             <w:r>
                               <w:rPr>
@@ -31503,10 +33205,7 @@
                         </w:rPr>
                       </w:pPr>
                       <w:r>
-                        <w:t>Figure 15</w:t>
-                      </w:r>
-                      <w:r>
-                        <w:t xml:space="preserve"> </w:t>
+                        <w:t xml:space="preserve">Figure 15 </w:t>
                       </w:r>
                       <w:r>
                         <w:rPr>
@@ -31631,16 +33330,8 @@
           <w:sz w:val="22"/>
           <w:szCs w:val="22"/>
         </w:rPr>
-        <w:t xml:space="preserve">The tool </w:t>
-      </w:r>
-      <w:r>
-        <w:rPr>
-          <w:rFonts w:cstheme="minorHAnsi"/>
-          <w:b/>
-          <w:sz w:val="22"/>
-          <w:szCs w:val="22"/>
-        </w:rPr>
-        <w:t>doesn’t produce Flood Risk Reduction Benefit Indicators or fails</w:t>
+        <w:lastRenderedPageBreak/>
+        <w:t>The tool doesn’t produce Flood Risk Reduction Benefit Indicators or fails</w:t>
       </w:r>
     </w:p>
     <w:p>
@@ -31713,22 +33404,13 @@
                               </w:rPr>
                             </w:pPr>
                             <w:r>
-                              <w:t>Figure 1</w:t>
-                            </w:r>
-                            <w:r>
-                              <w:t xml:space="preserve">6 </w:t>
+                              <w:t xml:space="preserve">Figure 16 </w:t>
                             </w:r>
                             <w:r>
                               <w:rPr>
                                 <w:b w:val="0"/>
                               </w:rPr>
-                              <w:t xml:space="preserve">Message that appears </w:t>
-                            </w:r>
-                            <w:r>
-                              <w:rPr>
-                                <w:b w:val="0"/>
-                              </w:rPr>
-                              <w:t>when the Full Indicator Assessment Tool is unable to find the Catchment file in the default location.</w:t>
+                              <w:t>Message that appears when the Full Indicator Assessment Tool is unable to find the Catchment file in the default location.</w:t>
                             </w:r>
                           </w:p>
                         </w:txbxContent>
@@ -31766,22 +33448,13 @@
                         </w:rPr>
                       </w:pPr>
                       <w:r>
-                        <w:t>Figure 1</w:t>
-                      </w:r>
-                      <w:r>
-                        <w:t xml:space="preserve">6 </w:t>
+                        <w:t xml:space="preserve">Figure 16 </w:t>
                       </w:r>
                       <w:r>
                         <w:rPr>
                           <w:b w:val="0"/>
                         </w:rPr>
-                        <w:t xml:space="preserve">Message that appears </w:t>
-                      </w:r>
-                      <w:r>
-                        <w:rPr>
-                          <w:b w:val="0"/>
-                        </w:rPr>
-                        <w:t>when the Full Indicator Assessment Tool is unable to find the Catchment file in the default location.</w:t>
+                        <w:t>Message that appears when the Full Indicator Assessment Tool is unable to find the Catchment file in the default location.</w:t>
                       </w:r>
                     </w:p>
                   </w:txbxContent>
@@ -31933,49 +33606,19 @@
                               </w:rPr>
                             </w:pPr>
                             <w:r>
-                              <w:t>Figure 1</w:t>
-                            </w:r>
-                            <w:r>
-                              <w:t>7</w:t>
-                            </w:r>
-                            <w:r>
-                              <w:t xml:space="preserve"> </w:t>
+                              <w:t xml:space="preserve">Figure 17 </w:t>
                             </w:r>
                             <w:r>
                               <w:rPr>
                                 <w:b w:val="0"/>
                               </w:rPr>
-                              <w:t xml:space="preserve">Tool Error </w:t>
+                              <w:t>Tool Error Message</w:t>
                             </w:r>
                             <w:r>
                               <w:rPr>
                                 <w:b w:val="0"/>
                               </w:rPr>
-                              <w:t>Message</w:t>
-                            </w:r>
-                            <w:r>
-                              <w:rPr>
-                                <w:b w:val="0"/>
-                              </w:rPr>
-                              <w:t xml:space="preserve"> that appears when the </w:t>
-                            </w:r>
-                            <w:r>
-                              <w:rPr>
-                                <w:b w:val="0"/>
-                              </w:rPr>
-                              <w:t xml:space="preserve">Part – Flood Risk Reduction </w:t>
-                            </w:r>
-                            <w:r>
-                              <w:rPr>
-                                <w:b w:val="0"/>
-                              </w:rPr>
-                              <w:t xml:space="preserve">Tool </w:t>
-                            </w:r>
-                            <w:r>
-                              <w:rPr>
-                                <w:b w:val="0"/>
-                              </w:rPr>
-                              <w:t>is unable to find the Catchment.</w:t>
+                              <w:t xml:space="preserve"> that appears when the Part – Flood Risk Reduction Tool is unable to find the Catchment.</w:t>
                             </w:r>
                           </w:p>
                         </w:txbxContent>
@@ -32013,49 +33656,19 @@
                         </w:rPr>
                       </w:pPr>
                       <w:r>
-                        <w:t>Figure 1</w:t>
-                      </w:r>
-                      <w:r>
-                        <w:t>7</w:t>
-                      </w:r>
-                      <w:r>
-                        <w:t xml:space="preserve"> </w:t>
+                        <w:t xml:space="preserve">Figure 17 </w:t>
                       </w:r>
                       <w:r>
                         <w:rPr>
                           <w:b w:val="0"/>
                         </w:rPr>
-                        <w:t xml:space="preserve">Tool Error </w:t>
+                        <w:t>Tool Error Message</w:t>
                       </w:r>
                       <w:r>
                         <w:rPr>
                           <w:b w:val="0"/>
                         </w:rPr>
-                        <w:t>Message</w:t>
-                      </w:r>
-                      <w:r>
-                        <w:rPr>
-                          <w:b w:val="0"/>
-                        </w:rPr>
-                        <w:t xml:space="preserve"> that appears when the </w:t>
-                      </w:r>
-                      <w:r>
-                        <w:rPr>
-                          <w:b w:val="0"/>
-                        </w:rPr>
-                        <w:t xml:space="preserve">Part – Flood Risk Reduction </w:t>
-                      </w:r>
-                      <w:r>
-                        <w:rPr>
-                          <w:b w:val="0"/>
-                        </w:rPr>
-                        <w:t xml:space="preserve">Tool </w:t>
-                      </w:r>
-                      <w:r>
-                        <w:rPr>
-                          <w:b w:val="0"/>
-                        </w:rPr>
-                        <w:t>is unable to find the Catchment.</w:t>
+                        <w:t xml:space="preserve"> that appears when the Part – Flood Risk Reduction Tool is unable to find the Catchment.</w:t>
                       </w:r>
                     </w:p>
                   </w:txbxContent>
@@ -32176,7 +33789,7 @@
           <w:sz w:val="22"/>
           <w:szCs w:val="22"/>
         </w:rPr>
-        <w:t xml:space="preserve">(Figure 17) start by checking the Catchment and Flow Table files. If these files do not pass checks for the Full Indicator Assessment Tool the flood risk reduction benefits are not assessed, but the tool continues analysis of the other benefits. In the Part </w:t>
+        <w:t>(Figure 17) start by checking the Catchment and Flow Table files. If these files do not pass checks for the Full Indicator Assessment Tool the flood risk reduction benefits are not assessed, but the tool continues analysis of the other benefits. In the Part – Flood Risk Reduction Tool if the files do not pass checks the tool will fail. For both tools first make sure the</w:t>
       </w:r>
       <w:r>
         <w:rPr>
@@ -32184,7 +33797,7 @@
           <w:sz w:val="22"/>
           <w:szCs w:val="22"/>
         </w:rPr>
-        <w:t>– Flood Risk Reduction Tool</w:t>
+        <w:t xml:space="preserve"> </w:t>
       </w:r>
       <w:r>
         <w:rPr>
@@ -32192,49 +33805,7 @@
           <w:sz w:val="22"/>
           <w:szCs w:val="22"/>
         </w:rPr>
-        <w:t xml:space="preserve"> if the files do not pass checks the tool will fail. For both tools first make sure the</w:t>
-      </w:r>
-      <w:r>
-        <w:rPr>
-          <w:rFonts w:cstheme="minorHAnsi"/>
-          <w:sz w:val="22"/>
-          <w:szCs w:val="22"/>
-        </w:rPr>
-        <w:t xml:space="preserve"> </w:t>
-      </w:r>
-      <w:r>
-        <w:rPr>
-          <w:rFonts w:cstheme="minorHAnsi"/>
-          <w:sz w:val="22"/>
-          <w:szCs w:val="22"/>
-        </w:rPr>
-        <w:t>Part – Flood Dat</w:t>
-      </w:r>
-      <w:bookmarkStart w:id="30" w:name="_GoBack"/>
-      <w:bookmarkEnd w:id="30"/>
-      <w:r>
-        <w:rPr>
-          <w:rFonts w:cstheme="minorHAnsi"/>
-          <w:sz w:val="22"/>
-          <w:szCs w:val="22"/>
-        </w:rPr>
-        <w:t xml:space="preserve">a Download has already been run. Next check that the default files being used by the tool are correct and populated with the data that has been downloaded. If the files are in a non-default location use </w:t>
-      </w:r>
-      <w:r>
-        <w:rPr>
-          <w:rFonts w:cstheme="minorHAnsi"/>
-          <w:sz w:val="22"/>
-          <w:szCs w:val="22"/>
-        </w:rPr>
-        <w:t>the Part – Flood Risk Reduction Tool</w:t>
-      </w:r>
-      <w:r>
-        <w:rPr>
-          <w:rFonts w:cstheme="minorHAnsi"/>
-          <w:sz w:val="22"/>
-          <w:szCs w:val="22"/>
-        </w:rPr>
-        <w:t xml:space="preserve"> to redirect the tool to these files. If the files still do not pass </w:t>
+        <w:t xml:space="preserve">Part – Flood Data Download has already been run. Next check that the default files being used by the tool are correct and populated with the data that has been downloaded. If the files are in a non-default location use the Part – Flood Risk Reduction Tool to redirect the tool to these files. If the files still do not pass </w:t>
       </w:r>
       <w:r>
         <w:rPr>
@@ -34636,7 +36207,7 @@
 </file>
 
 <file path=customXml/itemProps1.xml><?xml version="1.0" encoding="utf-8"?>
-<ds:datastoreItem xmlns:ds="http://schemas.openxmlformats.org/officeDocument/2006/customXml" ds:itemID="{B16C5303-2BB0-45B3-9057-C62BA574A92A}">
+<ds:datastoreItem xmlns:ds="http://schemas.openxmlformats.org/officeDocument/2006/customXml" ds:itemID="{8CF7EEAB-0EB4-4A51-8C76-7ECCDCD49654}">
   <ds:schemaRefs>
     <ds:schemaRef ds:uri="http://schemas.openxmlformats.org/officeDocument/2006/bibliography"/>
   </ds:schemaRefs>

</xml_diff>

<commit_message>
MM edits to Manual
</commit_message>
<xml_diff>
--- a/py_Spatial/Manual Draft.docx
+++ b/py_Spatial/Manual Draft.docx
@@ -7441,7 +7441,23 @@
           <w:sz w:val="22"/>
           <w:szCs w:val="22"/>
         </w:rPr>
-        <w:t xml:space="preserve">The toolbox is setup to assess </w:t>
+        <w:t>The toolbox is set</w:t>
+      </w:r>
+      <w:r>
+        <w:rPr>
+          <w:rFonts w:cs="Times New Roman"/>
+          <w:sz w:val="22"/>
+          <w:szCs w:val="22"/>
+        </w:rPr>
+        <w:t xml:space="preserve"> </w:t>
+      </w:r>
+      <w:r>
+        <w:rPr>
+          <w:rFonts w:cs="Times New Roman"/>
+          <w:sz w:val="22"/>
+          <w:szCs w:val="22"/>
+        </w:rPr>
+        <w:t xml:space="preserve">up to assess </w:t>
       </w:r>
       <w:r>
         <w:rPr>
@@ -7961,6 +7977,14 @@
           <w:sz w:val="22"/>
           <w:szCs w:val="22"/>
         </w:rPr>
+        <w:t xml:space="preserve">The first part of this section, </w:t>
+      </w:r>
+      <w:r>
+        <w:rPr>
+          <w:rFonts w:cs="Times New Roman"/>
+          <w:sz w:val="22"/>
+          <w:szCs w:val="22"/>
+        </w:rPr>
         <w:t>Data R</w:t>
       </w:r>
       <w:r>
@@ -8516,7 +8540,47 @@
           <w:szCs w:val="22"/>
           <w:highlight w:val="yellow"/>
         </w:rPr>
-        <w:t xml:space="preserve"> Suggested sources include state E-991 address data.</w:t>
+        <w:t xml:space="preserve"> </w:t>
+      </w:r>
+      <w:r>
+        <w:rPr>
+          <w:rFonts w:cs="Times New Roman"/>
+          <w:color w:val="000000"/>
+          <w:sz w:val="22"/>
+          <w:szCs w:val="22"/>
+          <w:highlight w:val="yellow"/>
+        </w:rPr>
+        <w:t>The s</w:t>
+      </w:r>
+      <w:r>
+        <w:rPr>
+          <w:rFonts w:cs="Times New Roman"/>
+          <w:color w:val="000000"/>
+          <w:sz w:val="22"/>
+          <w:szCs w:val="22"/>
+          <w:highlight w:val="yellow"/>
+        </w:rPr>
+        <w:t>uggested source i</w:t>
+      </w:r>
+      <w:r>
+        <w:rPr>
+          <w:rFonts w:cs="Times New Roman"/>
+          <w:color w:val="000000"/>
+          <w:sz w:val="22"/>
+          <w:szCs w:val="22"/>
+          <w:highlight w:val="yellow"/>
+        </w:rPr>
+        <w:t>s the</w:t>
+      </w:r>
+      <w:r>
+        <w:rPr>
+          <w:rFonts w:cs="Times New Roman"/>
+          <w:color w:val="000000"/>
+          <w:sz w:val="22"/>
+          <w:szCs w:val="22"/>
+          <w:highlight w:val="yellow"/>
+        </w:rPr>
+        <w:t xml:space="preserve"> state E-991 address data.</w:t>
       </w:r>
       <w:r>
         <w:rPr>
@@ -16305,7 +16369,23 @@
           <w:sz w:val="22"/>
           <w:szCs w:val="22"/>
         </w:rPr>
-        <w:t xml:space="preserve">Many factors can influence how long a site will persist; here we suggest using conservation protections on the site and imeadite area as an indicator. The default Buffer Distance </w:t>
+        <w:t xml:space="preserve">Many factors can influence how long a site will persist; here we suggest using conservation protections on the site and </w:t>
+      </w:r>
+      <w:r>
+        <w:rPr>
+          <w:noProof/>
+          <w:sz w:val="22"/>
+          <w:szCs w:val="22"/>
+        </w:rPr>
+        <w:t xml:space="preserve">immediate </w:t>
+      </w:r>
+      <w:r>
+        <w:rPr>
+          <w:noProof/>
+          <w:sz w:val="22"/>
+          <w:szCs w:val="22"/>
+        </w:rPr>
+        <w:t xml:space="preserve">area as an indicator. The default Buffer Distance </w:t>
       </w:r>
       <w:r>
         <w:rPr>
@@ -17016,7 +17096,23 @@
           <w:sz w:val="22"/>
           <w:szCs w:val="22"/>
         </w:rPr>
-        <w:t xml:space="preserve"> in the same way other ArcGIS tools do:</w:t>
+        <w:t xml:space="preserve"> in the same way </w:t>
+      </w:r>
+      <w:r>
+        <w:rPr>
+          <w:rFonts w:cs="Times New Roman"/>
+          <w:sz w:val="22"/>
+          <w:szCs w:val="22"/>
+        </w:rPr>
+        <w:t>as other ArcGIS tools</w:t>
+      </w:r>
+      <w:r>
+        <w:rPr>
+          <w:rFonts w:cs="Times New Roman"/>
+          <w:sz w:val="22"/>
+          <w:szCs w:val="22"/>
+        </w:rPr>
+        <w:t>:</w:t>
       </w:r>
     </w:p>
     <w:p>
@@ -18278,18 +18374,16 @@
           <w:sz w:val="22"/>
           <w:szCs w:val="22"/>
         </w:rPr>
-        <w:t xml:space="preserve">To reverse </w:t>
-      </w:r>
-      <w:proofErr w:type="gramStart"/>
-      <w:r>
-        <w:rPr>
-          <w:rFonts w:cs="Times New Roman"/>
-          <w:sz w:val="22"/>
-          <w:szCs w:val="22"/>
-        </w:rPr>
-        <w:t>this</w:t>
-      </w:r>
-      <w:proofErr w:type="gramEnd"/>
+        <w:t>To reverse this</w:t>
+      </w:r>
+      <w:r>
+        <w:rPr>
+          <w:rFonts w:cs="Times New Roman"/>
+          <w:sz w:val="22"/>
+          <w:szCs w:val="22"/>
+        </w:rPr>
+        <w:t>,</w:t>
+      </w:r>
       <w:r>
         <w:rPr>
           <w:rFonts w:cs="Times New Roman"/>
@@ -27059,7 +27153,25 @@
           <w:szCs w:val="22"/>
           <w:highlight w:val="yellow"/>
         </w:rPr>
-        <w:t xml:space="preserve"> dataset being within a specified Buffer Distance of each Restoration Site Polygon. Sites without a feature within that distance are parameterized as “No”</w:t>
+        <w:t xml:space="preserve"> dataset </w:t>
+      </w:r>
+      <w:r>
+        <w:rPr>
+          <w:rFonts w:cs="Times New Roman"/>
+          <w:sz w:val="22"/>
+          <w:szCs w:val="22"/>
+          <w:highlight w:val="yellow"/>
+        </w:rPr>
+        <w:t>occurring</w:t>
+      </w:r>
+      <w:r>
+        <w:rPr>
+          <w:rFonts w:cs="Times New Roman"/>
+          <w:sz w:val="22"/>
+          <w:szCs w:val="22"/>
+          <w:highlight w:val="yellow"/>
+        </w:rPr>
+        <w:t xml:space="preserve"> within a specified Buffer Distance of each Restoration Site Polygon. Sites without a feature within that distance are parameterized as “No”</w:t>
       </w:r>
       <w:r>
         <w:rPr>
@@ -27227,7 +27339,15 @@
           <w:sz w:val="22"/>
           <w:szCs w:val="22"/>
         </w:rPr>
-        <w:t xml:space="preserve">put metrics to these indicators. </w:t>
+        <w:t>assign</w:t>
+      </w:r>
+      <w:r>
+        <w:rPr>
+          <w:rFonts w:cs="Times New Roman"/>
+          <w:sz w:val="22"/>
+          <w:szCs w:val="22"/>
+        </w:rPr>
+        <w:t xml:space="preserve"> metrics to these indicators. </w:t>
       </w:r>
       <w:r>
         <w:rPr>
@@ -27314,7 +27434,6 @@
         </w:rPr>
         <w:t xml:space="preserve"> </w:t>
       </w:r>
-      <w:bookmarkStart w:id="23" w:name="_GoBack"/>
       <w:r>
         <w:rPr>
           <w:rFonts w:cs="Times New Roman"/>
@@ -27322,17 +27441,7 @@
           <w:szCs w:val="22"/>
           <w:highlight w:val="yellow"/>
         </w:rPr>
-        <w:t xml:space="preserve">the vector </w:t>
-      </w:r>
-      <w:bookmarkEnd w:id="23"/>
-      <w:r>
-        <w:rPr>
-          <w:rFonts w:cs="Times New Roman"/>
-          <w:sz w:val="22"/>
-          <w:szCs w:val="22"/>
-          <w:highlight w:val="yellow"/>
-        </w:rPr>
-        <w:t>dataset containing features of interest to compare to restoration sites. If any feature in this dataset intersects the specified area around the site (Buffer Distance) the field value for that site will be Yes, otherwise it will be No.</w:t>
+        <w:t>the vector dataset containing features of interest to compare to restoration sites. If any feature in this dataset intersects the specified area around the site (Buffer Distance) the field value for that site will be Yes, otherwise it will be No.</w:t>
       </w:r>
       <w:r>
         <w:rPr>
@@ -28557,9 +28666,9 @@
       <w:pPr>
         <w:pStyle w:val="Heading3"/>
       </w:pPr>
-      <w:bookmarkStart w:id="24" w:name="_Part_–_Report"/>
-      <w:bookmarkStart w:id="25" w:name="_Toc496198476"/>
-      <w:bookmarkEnd w:id="24"/>
+      <w:bookmarkStart w:id="23" w:name="_Part_–_Report"/>
+      <w:bookmarkStart w:id="24" w:name="_Toc496198476"/>
+      <w:bookmarkEnd w:id="23"/>
       <w:r>
         <w:drawing>
           <wp:anchor distT="0" distB="0" distL="114300" distR="114300" simplePos="0" relativeHeight="251788288" behindDoc="1" locked="0" layoutInCell="1" allowOverlap="1" wp14:anchorId="7FB14201" wp14:editId="3C074F20">
@@ -28631,7 +28740,7 @@
       <w:r>
         <w:t xml:space="preserve"> Tool</w:t>
       </w:r>
-      <w:bookmarkEnd w:id="25"/>
+      <w:bookmarkEnd w:id="24"/>
     </w:p>
     <w:p>
       <w:pPr>
@@ -29498,9 +29607,9 @@
       <w:pPr>
         <w:pStyle w:val="Heading3"/>
       </w:pPr>
-      <w:bookmarkStart w:id="26" w:name="_Part_–_Social"/>
-      <w:bookmarkStart w:id="27" w:name="_Toc496198477"/>
-      <w:bookmarkEnd w:id="26"/>
+      <w:bookmarkStart w:id="25" w:name="_Part_–_Social"/>
+      <w:bookmarkStart w:id="26" w:name="_Toc496198477"/>
+      <w:bookmarkEnd w:id="25"/>
       <w:r>
         <w:lastRenderedPageBreak/>
         <w:drawing>
@@ -29573,7 +29682,7 @@
       <w:r>
         <w:t>Tool</w:t>
       </w:r>
-      <w:bookmarkEnd w:id="27"/>
+      <w:bookmarkEnd w:id="26"/>
     </w:p>
     <w:p>
       <w:pPr>
@@ -29954,7 +30063,7 @@
       <w:pPr>
         <w:pStyle w:val="Heading2"/>
       </w:pPr>
-      <w:bookmarkStart w:id="28" w:name="_Toc496198478"/>
+      <w:bookmarkStart w:id="27" w:name="_Toc496198478"/>
       <w:r>
         <w:lastRenderedPageBreak/>
         <w:t>Example Workflows</w:t>
@@ -29962,7 +30071,7 @@
       <w:r>
         <w:t>:</w:t>
       </w:r>
-      <w:bookmarkEnd w:id="28"/>
+      <w:bookmarkEnd w:id="27"/>
     </w:p>
     <w:p>
       <w:pPr>
@@ -30973,7 +31082,7 @@
       <w:pPr>
         <w:pStyle w:val="Heading2"/>
       </w:pPr>
-      <w:bookmarkStart w:id="29" w:name="_Toc496198479"/>
+      <w:bookmarkStart w:id="28" w:name="_Toc496198479"/>
       <w:r>
         <w:lastRenderedPageBreak/>
         <w:t>Frequently Asked Questions</w:t>
@@ -30981,7 +31090,7 @@
       <w:r>
         <w:t>:</w:t>
       </w:r>
-      <w:bookmarkEnd w:id="29"/>
+      <w:bookmarkEnd w:id="28"/>
     </w:p>
     <w:p>
       <w:pPr>
@@ -31149,10 +31258,17 @@
     <w:p>
       <w:pPr>
         <w:spacing w:line="240" w:lineRule="auto"/>
+        <w:ind w:left="720"/>
         <w:contextualSpacing/>
       </w:pPr>
       <w:r>
-        <w:t>The tool is setup to run on one or more sites. The PDF Report requires at least two sites for proper color coding since it is based on an average value of all sites. The maximum number of sites is only limited by the ArcGIS desktop capabilities and the run time required for processing.</w:t>
+        <w:t>The tool is set</w:t>
+      </w:r>
+      <w:r>
+        <w:t xml:space="preserve"> </w:t>
+      </w:r>
+      <w:r>
+        <w:t>up to run on one or more sites. The PDF Report requires at least two sites for proper color coding since it is based on an average value of all sites. The maximum number of sites is only limited by the ArcGIS desktop capabilities and the run time required for processing.</w:t>
       </w:r>
     </w:p>
     <w:p>
@@ -31795,7 +31911,23 @@
           <w:sz w:val="22"/>
           <w:szCs w:val="22"/>
         </w:rPr>
-        <w:t xml:space="preserve"> data coastal catchments are often connected as upstream/downstream from one another. Although this means people in some neighboring coastal catchments may be included as benefitting from the wetland this is limited by the 2.5 miles ensuring the entire coastline should not be included.</w:t>
+        <w:t xml:space="preserve"> data coastal catchments are often connected as upstream/downstream from one another. Although this means people in some neighboring coastal catchments may be included as benefitting from the wetland this is limited by the 2.5 miles ensuring the entire coastline </w:t>
+      </w:r>
+      <w:r>
+        <w:rPr>
+          <w:rFonts w:cs="Times New Roman"/>
+          <w:sz w:val="22"/>
+          <w:szCs w:val="22"/>
+        </w:rPr>
+        <w:t>will</w:t>
+      </w:r>
+      <w:r>
+        <w:rPr>
+          <w:rFonts w:cs="Times New Roman"/>
+          <w:sz w:val="22"/>
+          <w:szCs w:val="22"/>
+        </w:rPr>
+        <w:t xml:space="preserve"> not be included.</w:t>
       </w:r>
     </w:p>
     <w:p>
@@ -32158,23 +32290,7 @@
           <w:sz w:val="22"/>
           <w:szCs w:val="22"/>
         </w:rPr>
-        <w:t>Areas are measured in acres (e.g., “</w:t>
-      </w:r>
-      <w:r>
-        <w:rPr>
-          <w:rFonts w:cs="Times New Roman"/>
-          <w:sz w:val="22"/>
-          <w:szCs w:val="22"/>
-        </w:rPr>
-        <w:t>Area of restoration site</w:t>
-      </w:r>
-      <w:r>
-        <w:rPr>
-          <w:rFonts w:cs="Times New Roman"/>
-          <w:sz w:val="22"/>
-          <w:szCs w:val="22"/>
-        </w:rPr>
-        <w:t xml:space="preserve">” is in acres). </w:t>
+        <w:t xml:space="preserve">Areas are measured in acres (e.g., “Area of restoration site” is in acres). </w:t>
       </w:r>
       <w:r>
         <w:rPr>
@@ -32374,7 +32490,25 @@
           <w:sz w:val="22"/>
           <w:szCs w:val="22"/>
         </w:rPr>
-        <w:t>the surrounding area (e.g., for “Wetlands within 0.5 mi of the site” the number is the percent of the area with 0.5 miles that is identified as existing wetlands). The Social Equity and Reliability of benefits is measured in a similar way, where the result is the percent of the area considered (i.e. within the default or user specified buffer) that met the user specified criteria (e.g., Conservation Field Values for Reliability of Benefits).</w:t>
+        <w:t>the surrounding area (e.g., for “Wetlands within 0.5 mi of the site” the number is the percent of the area with 0.5 miles that is identified as existing wetlands). The Social Equity and Reliability of benefits is measured in a similar way, where the result is the percent of the area considered (i.e. within the default or user spec</w:t>
+      </w:r>
+      <w:r>
+        <w:rPr>
+          <w:rFonts w:cs="Times New Roman"/>
+          <w:sz w:val="22"/>
+          <w:szCs w:val="22"/>
+        </w:rPr>
+        <w:t>ified buffer) that met the user-</w:t>
+      </w:r>
+      <w:bookmarkStart w:id="29" w:name="_GoBack"/>
+      <w:bookmarkEnd w:id="29"/>
+      <w:r>
+        <w:rPr>
+          <w:rFonts w:cs="Times New Roman"/>
+          <w:sz w:val="22"/>
+          <w:szCs w:val="22"/>
+        </w:rPr>
+        <w:t>specified criteria (e.g., Conservation Field Values for Reliability of Benefits).</w:t>
       </w:r>
       <w:r>
         <w:rPr>
@@ -34014,7 +34148,7 @@
         <v:path o:extrusionok="f" gradientshapeok="t" o:connecttype="rect"/>
         <o:lock v:ext="edit" aspectratio="t"/>
       </v:shapetype>
-      <v:shape id="Picture 1" o:spid="_x0000_i1027" type="#_x0000_t75" style="width:209.25pt;height:186pt;visibility:visible;mso-wrap-style:square" o:bullet="t">
+      <v:shape id="Picture 1" o:spid="_x0000_i1028" type="#_x0000_t75" style="width:209.25pt;height:186pt;visibility:visible;mso-wrap-style:square" o:bullet="t">
         <v:imagedata r:id="rId1" o:title=""/>
       </v:shape>
     </w:pict>
@@ -36207,7 +36341,7 @@
 </file>
 
 <file path=customXml/itemProps1.xml><?xml version="1.0" encoding="utf-8"?>
-<ds:datastoreItem xmlns:ds="http://schemas.openxmlformats.org/officeDocument/2006/customXml" ds:itemID="{8CF7EEAB-0EB4-4A51-8C76-7ECCDCD49654}">
+<ds:datastoreItem xmlns:ds="http://schemas.openxmlformats.org/officeDocument/2006/customXml" ds:itemID="{EF9B62AD-6F08-4373-A52D-1286E42D844B}">
   <ds:schemaRefs>
     <ds:schemaRef ds:uri="http://schemas.openxmlformats.org/officeDocument/2006/bibliography"/>
   </ds:schemaRefs>

</xml_diff>

<commit_message>
Better explanation of non-indicator fields: "Threatene" and vulnerability values.
</commit_message>
<xml_diff>
--- a/py_Spatial/Manual Draft.docx
+++ b/py_Spatial/Manual Draft.docx
@@ -20616,7 +20616,7 @@
                 <w:rFonts w:cs="Times New Roman"/>
                 <w:sz w:val="22"/>
               </w:rPr>
-              <w:t>“SOVI values”</w:t>
+              <w:t>vulnerability values</w:t>
             </w:r>
           </w:p>
         </w:tc>
@@ -20636,7 +20636,93 @@
                 <w:rFonts w:cs="Times New Roman"/>
                 <w:sz w:val="22"/>
               </w:rPr>
-              <w:t>A field is created for each unique value that isn’t selected as vulnerable</w:t>
+              <w:t xml:space="preserve">Percent </w:t>
+            </w:r>
+            <w:r>
+              <w:rPr>
+                <w:rFonts w:cs="Times New Roman"/>
+                <w:sz w:val="22"/>
+              </w:rPr>
+              <w:t>area</w:t>
+            </w:r>
+            <w:r>
+              <w:rPr>
+                <w:rFonts w:cs="Times New Roman"/>
+                <w:sz w:val="22"/>
+              </w:rPr>
+              <w:t xml:space="preserve"> </w:t>
+            </w:r>
+            <w:r>
+              <w:rPr>
+                <w:rFonts w:cs="Times New Roman"/>
+                <w:sz w:val="22"/>
+              </w:rPr>
+              <w:t>around site which is</w:t>
+            </w:r>
+            <w:r>
+              <w:rPr>
+                <w:rFonts w:cs="Times New Roman"/>
+                <w:sz w:val="22"/>
+              </w:rPr>
+              <w:t xml:space="preserve"> f</w:t>
+            </w:r>
+            <w:r>
+              <w:rPr>
+                <w:rFonts w:cs="Times New Roman"/>
+                <w:sz w:val="22"/>
+              </w:rPr>
+              <w:t xml:space="preserve">eatures in the social vulnerability layer that aren’t selected </w:t>
+            </w:r>
+            <w:r>
+              <w:rPr>
+                <w:rFonts w:cs="Times New Roman"/>
+                <w:sz w:val="22"/>
+              </w:rPr>
+              <w:t>for the</w:t>
+            </w:r>
+            <w:r>
+              <w:rPr>
+                <w:rFonts w:cs="Times New Roman"/>
+                <w:sz w:val="22"/>
+              </w:rPr>
+              <w:t xml:space="preserve"> </w:t>
+            </w:r>
+            <w:r>
+              <w:rPr>
+                <w:rFonts w:cs="Times New Roman"/>
+                <w:sz w:val="22"/>
+              </w:rPr>
+              <w:t>“</w:t>
+            </w:r>
+            <w:proofErr w:type="spellStart"/>
+            <w:r>
+              <w:rPr>
+                <w:rFonts w:cs="Times New Roman"/>
+                <w:sz w:val="22"/>
+              </w:rPr>
+              <w:t>Vul_High</w:t>
+            </w:r>
+            <w:proofErr w:type="spellEnd"/>
+            <w:r>
+              <w:rPr>
+                <w:rFonts w:cs="Times New Roman"/>
+                <w:sz w:val="22"/>
+              </w:rPr>
+              <w:t>” indicator field</w:t>
+            </w:r>
+            <w:r>
+              <w:rPr>
+                <w:rFonts w:cs="Times New Roman"/>
+                <w:sz w:val="22"/>
+              </w:rPr>
+              <w:t>. If there are no more than six unique values</w:t>
+            </w:r>
+            <w:r>
+              <w:rPr>
+                <w:rFonts w:cs="Times New Roman"/>
+                <w:sz w:val="22"/>
+              </w:rPr>
+              <w:t xml:space="preserve"> each is captured in a new field named using the value.</w:t>
             </w:r>
           </w:p>
         </w:tc>
@@ -20653,13 +20739,15 @@
                 <w:sz w:val="22"/>
               </w:rPr>
             </w:pPr>
-            <w:r>
-              <w:rPr>
-                <w:rFonts w:cs="Times New Roman"/>
-                <w:sz w:val="22"/>
-              </w:rPr>
-              <w:t>Threatened</w:t>
-            </w:r>
+            <w:proofErr w:type="spellStart"/>
+            <w:r>
+              <w:rPr>
+                <w:rFonts w:cs="Times New Roman"/>
+                <w:sz w:val="22"/>
+              </w:rPr>
+              <w:t>Threatene</w:t>
+            </w:r>
+            <w:proofErr w:type="spellEnd"/>
           </w:p>
         </w:tc>
         <w:tc>
@@ -20678,7 +20766,95 @@
                 <w:rFonts w:cs="Times New Roman"/>
                 <w:sz w:val="22"/>
               </w:rPr>
-              <w:t>Features in the conservation layer that aren’t selected as “conserved”</w:t>
+              <w:t xml:space="preserve">Percent area around site which is features in the </w:t>
+            </w:r>
+            <w:r>
+              <w:rPr>
+                <w:rFonts w:cs="Times New Roman"/>
+                <w:sz w:val="22"/>
+              </w:rPr>
+              <w:t xml:space="preserve">conservation </w:t>
+            </w:r>
+            <w:r>
+              <w:rPr>
+                <w:rFonts w:cs="Times New Roman"/>
+                <w:sz w:val="22"/>
+              </w:rPr>
+              <w:t xml:space="preserve">lands </w:t>
+            </w:r>
+            <w:r>
+              <w:rPr>
+                <w:rFonts w:cs="Times New Roman"/>
+                <w:sz w:val="22"/>
+              </w:rPr>
+              <w:t xml:space="preserve">layer that aren’t selected </w:t>
+            </w:r>
+            <w:r>
+              <w:rPr>
+                <w:rFonts w:cs="Times New Roman"/>
+                <w:sz w:val="22"/>
+              </w:rPr>
+              <w:t xml:space="preserve">for the </w:t>
+            </w:r>
+            <w:r>
+              <w:rPr>
+                <w:rFonts w:cs="Times New Roman"/>
+                <w:sz w:val="22"/>
+              </w:rPr>
+              <w:t>“conserved”</w:t>
+            </w:r>
+            <w:r>
+              <w:rPr>
+                <w:rFonts w:cs="Times New Roman"/>
+                <w:sz w:val="22"/>
+              </w:rPr>
+              <w:t xml:space="preserve"> indicator field</w:t>
+            </w:r>
+            <w:r>
+              <w:rPr>
+                <w:rFonts w:cs="Times New Roman"/>
+                <w:sz w:val="22"/>
+              </w:rPr>
+              <w:t>.</w:t>
+            </w:r>
+            <w:r>
+              <w:rPr>
+                <w:rFonts w:cs="Times New Roman"/>
+                <w:sz w:val="22"/>
+              </w:rPr>
+              <w:t xml:space="preserve"> </w:t>
+            </w:r>
+            <w:r>
+              <w:rPr>
+                <w:rFonts w:cs="Times New Roman"/>
+                <w:sz w:val="22"/>
+              </w:rPr>
+              <w:t>The new field is named “</w:t>
+            </w:r>
+            <w:proofErr w:type="spellStart"/>
+            <w:r>
+              <w:rPr>
+                <w:rFonts w:cs="Times New Roman"/>
+                <w:sz w:val="22"/>
+              </w:rPr>
+              <w:t>Threatene</w:t>
+            </w:r>
+            <w:proofErr w:type="spellEnd"/>
+            <w:r>
+              <w:rPr>
+                <w:rFonts w:cs="Times New Roman"/>
+                <w:sz w:val="22"/>
+              </w:rPr>
+              <w:t xml:space="preserve">” due to a nine-character field name </w:t>
+            </w:r>
+            <w:bookmarkStart w:id="15" w:name="_GoBack"/>
+            <w:bookmarkEnd w:id="15"/>
+            <w:r>
+              <w:rPr>
+                <w:rFonts w:cs="Times New Roman"/>
+                <w:sz w:val="22"/>
+              </w:rPr>
+              <w:t>limitation.</w:t>
             </w:r>
           </w:p>
         </w:tc>
@@ -24823,9 +24999,9 @@
       <w:pPr>
         <w:pStyle w:val="Heading3"/>
       </w:pPr>
-      <w:bookmarkStart w:id="15" w:name="_Part_-_Benefit"/>
-      <w:bookmarkStart w:id="16" w:name="_Toc496198472"/>
-      <w:bookmarkEnd w:id="15"/>
+      <w:bookmarkStart w:id="16" w:name="_Part_-_Benefit"/>
+      <w:bookmarkStart w:id="17" w:name="_Toc496198472"/>
+      <w:bookmarkEnd w:id="16"/>
       <w:r>
         <w:lastRenderedPageBreak/>
         <w:drawing>
@@ -24898,7 +25074,7 @@
       <w:r>
         <w:t xml:space="preserve"> Tool</w:t>
       </w:r>
-      <w:bookmarkEnd w:id="16"/>
+      <w:bookmarkEnd w:id="17"/>
     </w:p>
     <w:p>
       <w:pPr>
@@ -25260,9 +25436,9 @@
       <w:pPr>
         <w:pStyle w:val="Heading3"/>
       </w:pPr>
-      <w:bookmarkStart w:id="17" w:name="_Part_–_Flood_1"/>
-      <w:bookmarkStart w:id="18" w:name="_Toc496198473"/>
-      <w:bookmarkEnd w:id="17"/>
+      <w:bookmarkStart w:id="18" w:name="_Part_–_Flood_1"/>
+      <w:bookmarkStart w:id="19" w:name="_Toc496198473"/>
+      <w:bookmarkEnd w:id="18"/>
       <w:r>
         <w:drawing>
           <wp:anchor distT="0" distB="0" distL="114300" distR="114300" simplePos="0" relativeHeight="251785216" behindDoc="1" locked="0" layoutInCell="1" allowOverlap="1" wp14:anchorId="5CA3C157" wp14:editId="5A4EF975">
@@ -25331,7 +25507,7 @@
       <w:r>
         <w:t>Part – Flood Data Download Tool</w:t>
       </w:r>
-      <w:bookmarkEnd w:id="18"/>
+      <w:bookmarkEnd w:id="19"/>
     </w:p>
     <w:p>
       <w:pPr>
@@ -26072,9 +26248,9 @@
       <w:pPr>
         <w:pStyle w:val="Heading3"/>
       </w:pPr>
-      <w:bookmarkStart w:id="19" w:name="_Part_–_Flood"/>
-      <w:bookmarkStart w:id="20" w:name="_Toc496198474"/>
-      <w:bookmarkEnd w:id="19"/>
+      <w:bookmarkStart w:id="20" w:name="_Part_–_Flood"/>
+      <w:bookmarkStart w:id="21" w:name="_Toc496198474"/>
+      <w:bookmarkEnd w:id="20"/>
       <w:r>
         <w:lastRenderedPageBreak/>
         <w:drawing>
@@ -26147,7 +26323,7 @@
       <w:r>
         <w:t xml:space="preserve"> Tool</w:t>
       </w:r>
-      <w:bookmarkEnd w:id="20"/>
+      <w:bookmarkEnd w:id="21"/>
     </w:p>
     <w:p>
       <w:pPr>
@@ -26881,9 +27057,9 @@
       <w:pPr>
         <w:pStyle w:val="Heading3"/>
       </w:pPr>
-      <w:bookmarkStart w:id="21" w:name="_Part_–_Presence/Absence"/>
-      <w:bookmarkStart w:id="22" w:name="_Toc496198475"/>
-      <w:bookmarkEnd w:id="21"/>
+      <w:bookmarkStart w:id="22" w:name="_Part_–_Presence/Absence"/>
+      <w:bookmarkStart w:id="23" w:name="_Toc496198475"/>
+      <w:bookmarkEnd w:id="22"/>
       <w:r>
         <w:drawing>
           <wp:anchor distT="0" distB="0" distL="114300" distR="114300" simplePos="0" relativeHeight="251787264" behindDoc="1" locked="0" layoutInCell="1" allowOverlap="1" wp14:anchorId="156DE3D9" wp14:editId="34704EB5">
@@ -26955,7 +27131,7 @@
       <w:r>
         <w:t xml:space="preserve"> Tool</w:t>
       </w:r>
-      <w:bookmarkEnd w:id="22"/>
+      <w:bookmarkEnd w:id="23"/>
     </w:p>
     <w:p>
       <w:pPr>
@@ -28666,9 +28842,9 @@
       <w:pPr>
         <w:pStyle w:val="Heading3"/>
       </w:pPr>
-      <w:bookmarkStart w:id="23" w:name="_Part_–_Report"/>
-      <w:bookmarkStart w:id="24" w:name="_Toc496198476"/>
-      <w:bookmarkEnd w:id="23"/>
+      <w:bookmarkStart w:id="24" w:name="_Part_–_Report"/>
+      <w:bookmarkStart w:id="25" w:name="_Toc496198476"/>
+      <w:bookmarkEnd w:id="24"/>
       <w:r>
         <w:drawing>
           <wp:anchor distT="0" distB="0" distL="114300" distR="114300" simplePos="0" relativeHeight="251788288" behindDoc="1" locked="0" layoutInCell="1" allowOverlap="1" wp14:anchorId="7FB14201" wp14:editId="3C074F20">
@@ -28740,7 +28916,7 @@
       <w:r>
         <w:t xml:space="preserve"> Tool</w:t>
       </w:r>
-      <w:bookmarkEnd w:id="24"/>
+      <w:bookmarkEnd w:id="25"/>
     </w:p>
     <w:p>
       <w:pPr>
@@ -29607,9 +29783,9 @@
       <w:pPr>
         <w:pStyle w:val="Heading3"/>
       </w:pPr>
-      <w:bookmarkStart w:id="25" w:name="_Part_–_Social"/>
-      <w:bookmarkStart w:id="26" w:name="_Toc496198477"/>
-      <w:bookmarkEnd w:id="25"/>
+      <w:bookmarkStart w:id="26" w:name="_Part_–_Social"/>
+      <w:bookmarkStart w:id="27" w:name="_Toc496198477"/>
+      <w:bookmarkEnd w:id="26"/>
       <w:r>
         <w:lastRenderedPageBreak/>
         <w:drawing>
@@ -29682,7 +29858,7 @@
       <w:r>
         <w:t>Tool</w:t>
       </w:r>
-      <w:bookmarkEnd w:id="26"/>
+      <w:bookmarkEnd w:id="27"/>
     </w:p>
     <w:p>
       <w:pPr>
@@ -30063,7 +30239,7 @@
       <w:pPr>
         <w:pStyle w:val="Heading2"/>
       </w:pPr>
-      <w:bookmarkStart w:id="27" w:name="_Toc496198478"/>
+      <w:bookmarkStart w:id="28" w:name="_Toc496198478"/>
       <w:r>
         <w:lastRenderedPageBreak/>
         <w:t>Example Workflows</w:t>
@@ -30071,7 +30247,7 @@
       <w:r>
         <w:t>:</w:t>
       </w:r>
-      <w:bookmarkEnd w:id="27"/>
+      <w:bookmarkEnd w:id="28"/>
     </w:p>
     <w:p>
       <w:pPr>
@@ -31082,7 +31258,7 @@
       <w:pPr>
         <w:pStyle w:val="Heading2"/>
       </w:pPr>
-      <w:bookmarkStart w:id="28" w:name="_Toc496198479"/>
+      <w:bookmarkStart w:id="29" w:name="_Toc496198479"/>
       <w:r>
         <w:lastRenderedPageBreak/>
         <w:t>Frequently Asked Questions</w:t>
@@ -31090,7 +31266,7 @@
       <w:r>
         <w:t>:</w:t>
       </w:r>
-      <w:bookmarkEnd w:id="28"/>
+      <w:bookmarkEnd w:id="29"/>
     </w:p>
     <w:p>
       <w:pPr>
@@ -32500,8 +32676,6 @@
         </w:rPr>
         <w:t>ified buffer) that met the user-</w:t>
       </w:r>
-      <w:bookmarkStart w:id="29" w:name="_GoBack"/>
-      <w:bookmarkEnd w:id="29"/>
       <w:r>
         <w:rPr>
           <w:rFonts w:cs="Times New Roman"/>
@@ -34148,7 +34322,7 @@
         <v:path o:extrusionok="f" gradientshapeok="t" o:connecttype="rect"/>
         <o:lock v:ext="edit" aspectratio="t"/>
       </v:shapetype>
-      <v:shape id="Picture 1" o:spid="_x0000_i1028" type="#_x0000_t75" style="width:209.25pt;height:186pt;visibility:visible;mso-wrap-style:square" o:bullet="t">
+      <v:shape id="Picture 1" o:spid="_x0000_i1027" type="#_x0000_t75" style="width:209.25pt;height:186pt;visibility:visible;mso-wrap-style:square" o:bullet="t">
         <v:imagedata r:id="rId1" o:title=""/>
       </v:shape>
     </w:pict>
@@ -36341,7 +36515,7 @@
 </file>
 
 <file path=customXml/itemProps1.xml><?xml version="1.0" encoding="utf-8"?>
-<ds:datastoreItem xmlns:ds="http://schemas.openxmlformats.org/officeDocument/2006/customXml" ds:itemID="{EF9B62AD-6F08-4373-A52D-1286E42D844B}">
+<ds:datastoreItem xmlns:ds="http://schemas.openxmlformats.org/officeDocument/2006/customXml" ds:itemID="{69ED2BA0-8AB7-4942-A7A0-C5176276DA1A}">
   <ds:schemaRefs>
     <ds:schemaRef ds:uri="http://schemas.openxmlformats.org/officeDocument/2006/bibliography"/>
   </ds:schemaRefs>

</xml_diff>